<commit_message>
this doesn't seem to be working...
</commit_message>
<xml_diff>
--- a/Entry_Files/Mind_heal.docx
+++ b/Entry_Files/Mind_heal.docx
@@ -53,7 +53,23 @@
           <w:i/>
           <w:iCs/>
         </w:rPr>
-        <w:t>Have you lost your damn mind?</w:t>
+        <w:t xml:space="preserve">Have you lost your </w:t>
+      </w:r>
+      <w:proofErr w:type="gramStart"/>
+      <w:r>
+        <w:rPr>
+          <w:i/>
+          <w:iCs/>
+        </w:rPr>
+        <w:t>damn</w:t>
+      </w:r>
+      <w:proofErr w:type="gramEnd"/>
+      <w:r>
+        <w:rPr>
+          <w:i/>
+          <w:iCs/>
+        </w:rPr>
+        <w:t xml:space="preserve"> mind?</w:t>
       </w:r>
     </w:p>
     <w:p>
@@ -285,12 +301,14 @@
         <w:t xml:space="preserve"> </w:t>
       </w:r>
       <w:hyperlink w:anchor="ONE" w:history="1">
+        <w:proofErr w:type="spellStart"/>
         <w:r>
           <w:rPr>
             <w:rStyle w:val="Hyperlink"/>
           </w:rPr>
           <w:t>OneAndMany</w:t>
         </w:r>
+        <w:proofErr w:type="spellEnd"/>
       </w:hyperlink>
       <w:r>
         <w:t xml:space="preserve"> |</w:t>
@@ -439,8 +457,13 @@
     </w:p>
     <w:p/>
     <w:p>
-      <w:r>
-        <w:t>Krishnamurti -- “Relationship is the mirror the self is revealed in”</w:t>
+      <w:proofErr w:type="spellStart"/>
+      <w:r>
+        <w:t>Krishnamurti</w:t>
+      </w:r>
+      <w:proofErr w:type="spellEnd"/>
+      <w:r>
+        <w:t xml:space="preserve"> -- “Relationship is the mirror the self is revealed in”</w:t>
       </w:r>
     </w:p>
     <w:p>
@@ -464,8 +487,13 @@
       </w:r>
     </w:p>
     <w:p>
-      <w:r>
-        <w:t xml:space="preserve">Yamana / Yaghan -- depression: crab sloughs off old skin/shell, still forming new one. </w:t>
+      <w:proofErr w:type="spellStart"/>
+      <w:r>
+        <w:t>Yamana</w:t>
+      </w:r>
+      <w:proofErr w:type="spellEnd"/>
+      <w:r>
+        <w:t xml:space="preserve"> / Yaghan -- depression: crab sloughs off old skin/shell, still forming new one. </w:t>
       </w:r>
     </w:p>
     <w:p/>
@@ -487,7 +515,15 @@
     <w:p>
       <w:r>
         <w:lastRenderedPageBreak/>
-        <w:t xml:space="preserve">What is the role of the self in morality?  And does moral import shade or hue depending on one’s proximity to the judgement?  </w:t>
+        <w:t xml:space="preserve">What is the role of the self in morality?  And does moral import shade or hue </w:t>
+      </w:r>
+      <w:proofErr w:type="gramStart"/>
+      <w:r>
+        <w:t>depending</w:t>
+      </w:r>
+      <w:proofErr w:type="gramEnd"/>
+      <w:r>
+        <w:t xml:space="preserve"> on one’s proximity to the judgement?  </w:t>
       </w:r>
     </w:p>
     <w:p>
@@ -507,8 +543,21 @@
       </w:r>
     </w:p>
     <w:p>
-      <w:r>
-        <w:t>Herestics made by people whith experience.</w:t>
+      <w:proofErr w:type="spellStart"/>
+      <w:r>
+        <w:t>Herestics</w:t>
+      </w:r>
+      <w:proofErr w:type="spellEnd"/>
+      <w:r>
+        <w:t xml:space="preserve"> made by people </w:t>
+      </w:r>
+      <w:proofErr w:type="spellStart"/>
+      <w:r>
+        <w:t>whith</w:t>
+      </w:r>
+      <w:proofErr w:type="spellEnd"/>
+      <w:r>
+        <w:t xml:space="preserve"> experience.</w:t>
       </w:r>
     </w:p>
     <w:p>
@@ -609,7 +658,15 @@
         </w:numPr>
       </w:pPr>
       <w:r>
-        <w:t xml:space="preserve">Repeated topical word to coalese imagination and intellect around a particular theme or set of interrelated themes.  </w:t>
+        <w:t xml:space="preserve">Repeated topical word to </w:t>
+      </w:r>
+      <w:proofErr w:type="spellStart"/>
+      <w:r>
+        <w:t>coalese</w:t>
+      </w:r>
+      <w:proofErr w:type="spellEnd"/>
+      <w:r>
+        <w:t xml:space="preserve"> imagination and intellect around a particular theme or set of interrelated themes.  </w:t>
       </w:r>
     </w:p>
     <w:p>
@@ -619,7 +676,23 @@
     </w:p>
     <w:p>
       <w:r>
-        <w:t xml:space="preserve">Not Polyanna blind to the harshness and duplicity of the world, but accepting the dual nature of existence--- the good, the bad, the known, the unknown, the feared, the embraced.  Practicing the one, practicing the many.  </w:t>
+        <w:t xml:space="preserve">Not </w:t>
+      </w:r>
+      <w:proofErr w:type="spellStart"/>
+      <w:r>
+        <w:t>Polyanna</w:t>
+      </w:r>
+      <w:proofErr w:type="spellEnd"/>
+      <w:r>
+        <w:t xml:space="preserve"> blind to the harshness and duplicity of the </w:t>
+      </w:r>
+      <w:proofErr w:type="gramStart"/>
+      <w:r>
+        <w:t>world, but</w:t>
+      </w:r>
+      <w:proofErr w:type="gramEnd"/>
+      <w:r>
+        <w:t xml:space="preserve"> accepting the dual nature of existence--- the good, the bad, the known, the unknown, the feared, the embraced.  Practicing the one, practicing the many.  </w:t>
       </w:r>
     </w:p>
     <w:p>
@@ -682,7 +755,15 @@
         <w:contextualSpacing/>
       </w:pPr>
       <w:r>
-        <w:t>The razor thin difference between delusion and inspiration: the way other people interpret it (Madness in civizilation.</w:t>
+        <w:t xml:space="preserve">The razor thin difference between delusion and inspiration: the way other people interpret it (Madness in </w:t>
+      </w:r>
+      <w:proofErr w:type="spellStart"/>
+      <w:r>
+        <w:t>civizilation</w:t>
+      </w:r>
+      <w:proofErr w:type="spellEnd"/>
+      <w:r>
+        <w:t>.</w:t>
       </w:r>
     </w:p>
     <w:p/>
@@ -738,7 +819,55 @@
     </w:p>
     <w:p>
       <w:r>
-        <w:t xml:space="preserve">I do not have a grand vision but I have an ascending one. One that grows through my daughter’s conception of this world. Her coneption is ultimately more important than my own. I do not feel the need to fill her with some ultimate sense of understanind. But questions. How to ask the questions. Where? When?  How to feel balanced. To explore balance you must be balanced. To improve at balance you must have a baseline sense of balance to build from. I am thinking of highwire walking here. Exploring those great heights. This internal, external art. The processes of the mind exhibiting perfect control over the body. Poise, subtlety- the audience remains ignorant of the intense training, the full stomach sickening risk involved, the dizzying heights, the actual degree of confidence or doubt, the actual degree of difficulty or ease. The actual art is completely obscured and only the impossible impression is left. The walker is doing the impossible, what for the layman walking off the street would be impossible. The walker has run down on path of possibility so far that the mass of men cannot follow, do not possess the discipline or the passion or the vision or the time or the necessity, and it is true the artists dedication has been intense. Essentially irrational. Mad? To unnecessarily expose oneself to an increased chance of death— this is madness no?  To be out of one’s head.  </w:t>
+        <w:t xml:space="preserve">I do not have a grand </w:t>
+      </w:r>
+      <w:proofErr w:type="gramStart"/>
+      <w:r>
+        <w:t>vision</w:t>
+      </w:r>
+      <w:proofErr w:type="gramEnd"/>
+      <w:r>
+        <w:t xml:space="preserve"> but I have an ascending one. One that grows through my daughter’s conception of this world. Her </w:t>
+      </w:r>
+      <w:proofErr w:type="spellStart"/>
+      <w:r>
+        <w:t>coneption</w:t>
+      </w:r>
+      <w:proofErr w:type="spellEnd"/>
+      <w:r>
+        <w:t xml:space="preserve"> is ultimately more important than my own. I do not feel the need to fill her with some ultimate sense of </w:t>
+      </w:r>
+      <w:proofErr w:type="spellStart"/>
+      <w:r>
+        <w:t>understanind</w:t>
+      </w:r>
+      <w:proofErr w:type="spellEnd"/>
+      <w:r>
+        <w:t xml:space="preserve">. But questions. How to ask the questions. Where? When?  How to feel balanced. To explore </w:t>
+      </w:r>
+      <w:proofErr w:type="gramStart"/>
+      <w:r>
+        <w:t>balance</w:t>
+      </w:r>
+      <w:proofErr w:type="gramEnd"/>
+      <w:r>
+        <w:t xml:space="preserve"> you must be balanced. To improve at </w:t>
+      </w:r>
+      <w:proofErr w:type="gramStart"/>
+      <w:r>
+        <w:t>balance</w:t>
+      </w:r>
+      <w:proofErr w:type="gramEnd"/>
+      <w:r>
+        <w:t xml:space="preserve"> you must have a baseline sense of balance to build from. I am thinking of highwire walking here. Exploring those great heights. This internal, external art. The processes of the mind exhibiting perfect control over the body. Poise, subtlety- the audience remains ignorant of the intense training, the full stomach sickening risk involved, the dizzying heights, the actual degree of confidence or doubt, the actual degree of difficulty or ease. The actual art is completely obscured and only the impossible impression is left. The walker is doing the impossible, what for the layman walking off the street would be impossible. The walker has run down on path of possibility so far that the mass of men cannot follow, do not possess the discipline or the passion or the vision or the time or the necessity, and it is true the artists dedication has been intense. Essentially irrational. Mad? To unnecessarily expose oneself to an increased chance of death— this is </w:t>
+      </w:r>
+      <w:proofErr w:type="gramStart"/>
+      <w:r>
+        <w:t>madness</w:t>
+      </w:r>
+      <w:proofErr w:type="gramEnd"/>
+      <w:r>
+        <w:t xml:space="preserve"> no?  To be out of one’s head.  </w:t>
       </w:r>
     </w:p>
     <w:p>
@@ -766,7 +895,23 @@
         <w:t xml:space="preserve">Night Hawks </w:t>
       </w:r>
       <w:r>
-        <w:t xml:space="preserve">that we saw that once in person at the root of Route 66. And so I have always connected the two texts. The fabled road of gone America and the lonely night watchers laconically resisting the cyclical coming of the sun. </w:t>
+        <w:t xml:space="preserve">that we saw that once in person at the root of Route 66. And </w:t>
+      </w:r>
+      <w:proofErr w:type="gramStart"/>
+      <w:r>
+        <w:t>so</w:t>
+      </w:r>
+      <w:proofErr w:type="gramEnd"/>
+      <w:r>
+        <w:t xml:space="preserve"> I have always connected the two texts. The fabled road of </w:t>
+      </w:r>
+      <w:proofErr w:type="gramStart"/>
+      <w:r>
+        <w:t>gone</w:t>
+      </w:r>
+      <w:proofErr w:type="gramEnd"/>
+      <w:r>
+        <w:t xml:space="preserve"> America and the lonely night watchers laconically resisting the cyclical coming of the sun. </w:t>
       </w:r>
     </w:p>
     <w:p>
@@ -788,13 +933,45 @@
     </w:p>
     <w:p>
       <w:r>
-        <w:t xml:space="preserve">Had characterized my weed smoking as that which was separating me from my girls. But then this morning when I smoked in the morning and stretched, and then wrote and put some good effort in and then did my best to be positive, constructive, engaged, open with betsy as she struggles with the absolute worst bout of depression that she has ever experienced. It is an intensification of what she has been fighting through all year and from before. In the past I have blamed by weed smoking for putting me in a mindset that keeps me from being the best partner for her. While I still think this is true, I feel more affirmed that what betsy is working through has little to do with me. Or what it has to do with me is done and what it might have still to do with me is ahead. We need to work through this. We need to talk. She does not have a vision for the future. She is allowing it to be bogged down in uncertainty and has not gotten desperate enough to start activitely attempting to sort through some of the certainty in search of clarity, in search of priorities and perspectives. In search of next steps and overarching visions.  And I am not even talking about eternally grounded visions, but even just a temporal vision attached to your affirmed and articulated values. </w:t>
+        <w:t xml:space="preserve">Had characterized my weed smoking as that which was separating me from my girls. But then this morning when I smoked in the morning and stretched, and then wrote and put some good effort in and then did my best to be positive, constructive, engaged, open with </w:t>
+      </w:r>
+      <w:proofErr w:type="spellStart"/>
+      <w:r>
+        <w:t>betsy</w:t>
+      </w:r>
+      <w:proofErr w:type="spellEnd"/>
+      <w:r>
+        <w:t xml:space="preserve"> as she struggles with the absolute worst bout of depression that she has ever experienced. It is an intensification of what she has been fighting through all year and from before. In the past I have blamed by weed smoking for putting me in a mindset that keeps me from being the best partner for her. While I still think this is true, I feel more affirmed that what </w:t>
+      </w:r>
+      <w:proofErr w:type="spellStart"/>
+      <w:r>
+        <w:t>betsy</w:t>
+      </w:r>
+      <w:proofErr w:type="spellEnd"/>
+      <w:r>
+        <w:t xml:space="preserve"> is working through has little to do with me. Or what it has to do with me is done and what it might have still to do with me is ahead. We need to work through this. We need to talk. She does not have a vision for the future. She is allowing it to be bogged down in uncertainty and has not gotten desperate enough to start </w:t>
+      </w:r>
+      <w:proofErr w:type="spellStart"/>
+      <w:r>
+        <w:t>activitely</w:t>
+      </w:r>
+      <w:proofErr w:type="spellEnd"/>
+      <w:r>
+        <w:t xml:space="preserve"> attempting to sort through some of the certainty in search of clarity, in search of priorities and perspectives. In search of next steps and overarching visions.  And I am not even talking about eternally grounded visions, but even just a temporal vision attached to your affirmed and articulated values. </w:t>
       </w:r>
     </w:p>
     <w:p>
       <w:r>
         <w:tab/>
-        <w:t xml:space="preserve">I want to have the wherewithal to have as much time as possible with my family which at the same time being able to work at a job that will expand my abilities and natural talents rather than suppressing them, distorting them, leveraging only certain qualities, squeezing me into a deformed shape of myself. Which taints and erodes my ability to achieve my first goal of being with my family and having the emotional wherewithal to appreciate it and enjoy it and fell confident that we have reasonably ordered things. We have given a solid effort to order that which we can order. </w:t>
+        <w:t xml:space="preserve">I want to have the wherewithal to have as much time as possible with my family which at the same time being able to work at a job that will expand my abilities and natural talents rather than suppressing them, distorting them, leveraging only certain qualities, squeezing me into a deformed shape of myself. Which taints and erodes my ability to achieve my first goal of being with my family and having the emotional wherewithal to appreciate it and enjoy it and </w:t>
+      </w:r>
+      <w:proofErr w:type="gramStart"/>
+      <w:r>
+        <w:t>fell</w:t>
+      </w:r>
+      <w:proofErr w:type="gramEnd"/>
+      <w:r>
+        <w:t xml:space="preserve"> confident that we have reasonably ordered things. We have given a solid effort to order that which we can order. </w:t>
       </w:r>
     </w:p>
     <w:p>
@@ -816,7 +993,15 @@
     </w:p>
     <w:p>
       <w:r>
-        <w:t xml:space="preserve">I took the key from beneath my mother’s pillow and I have been running about the forest with the Woodman and the Wildman ever since.  Running along the course of this mid-life crisis that has played out over the course of this year.  The political turmoil, the isolation and separation, the alienation that has sidled in, spread into the pried open meridians up and down my weakly riveted soul—absolution and partisan certainly, peppered with rage and distaste for the opposition—least of these, least of the brothers, least of the sons, broken now, settled, interned in the soil. Finally planted down and rooted. </w:t>
+        <w:t xml:space="preserve">I took the key from beneath my mother’s </w:t>
+      </w:r>
+      <w:proofErr w:type="gramStart"/>
+      <w:r>
+        <w:t>pillow</w:t>
+      </w:r>
+      <w:proofErr w:type="gramEnd"/>
+      <w:r>
+        <w:t xml:space="preserve"> and I have been running about the forest with the Woodman and the Wildman ever since.  Running along the course of this mid-life crisis that has played out over the course of this year.  The political turmoil, the isolation and separation, the alienation that has sidled in, spread into the pried open meridians up and down my weakly riveted soul—absolution and partisan certainly, peppered with rage and distaste for the opposition—least of these, least of the brothers, least of the sons, broken now, settled, interned in the soil. Finally planted down and rooted. </w:t>
       </w:r>
       <w:r>
         <w:lastRenderedPageBreak/>
@@ -825,7 +1010,15 @@
     </w:p>
     <w:p>
       <w:r>
-        <w:t>This year is successful if I learn new skills and am able to enter a completely new industry.</w:t>
+        <w:t xml:space="preserve">This year is successful if I learn new skills and </w:t>
+      </w:r>
+      <w:proofErr w:type="gramStart"/>
+      <w:r>
+        <w:t>am able to</w:t>
+      </w:r>
+      <w:proofErr w:type="gramEnd"/>
+      <w:r>
+        <w:t xml:space="preserve"> enter a completely new industry.</w:t>
       </w:r>
     </w:p>
     <w:p>
@@ -834,13 +1027,34 @@
       </w:r>
     </w:p>
     <w:p>
-      <w:r>
-        <w:t xml:space="preserve">Over coming the drag of aging, health, catastrophe, political corrosiveness, cynicism, puppet shows, the clippety-cloppety fever pitch pace of time. </w:t>
-      </w:r>
-    </w:p>
-    <w:p>
-      <w:r>
-        <w:t xml:space="preserve">I want to be generous and open and warm-hearted and kind and loving and to heal this wound, this insecurity, this pain I feel responsible for having inflicted upon my mother, my father, my family as I resolutely attempt to find my footing in this post-modern age. Make money, but remain emotionally available to the people I love.  Finding my flow amongst the million tendrils of resistance. </w:t>
+      <w:proofErr w:type="spellStart"/>
+      <w:r>
+        <w:t>Over coming</w:t>
+      </w:r>
+      <w:proofErr w:type="spellEnd"/>
+      <w:r>
+        <w:t xml:space="preserve"> the drag of aging, health, catastrophe, political corrosiveness, cynicism, puppet shows, the </w:t>
+      </w:r>
+      <w:proofErr w:type="spellStart"/>
+      <w:r>
+        <w:t>clippety-cloppety</w:t>
+      </w:r>
+      <w:proofErr w:type="spellEnd"/>
+      <w:r>
+        <w:t xml:space="preserve"> fever pitch pace of time. </w:t>
+      </w:r>
+    </w:p>
+    <w:p>
+      <w:r>
+        <w:t xml:space="preserve">I want to be generous and open and warm-hearted and kind and loving and to heal this wound, this insecurity, this pain I feel responsible for having inflicted upon my mother, my father, my family as I resolutely attempt to find my footing in this post-modern age. Make </w:t>
+      </w:r>
+      <w:proofErr w:type="gramStart"/>
+      <w:r>
+        <w:t>money, but</w:t>
+      </w:r>
+      <w:proofErr w:type="gramEnd"/>
+      <w:r>
+        <w:t xml:space="preserve"> remain emotionally available to the people I love.  Finding my flow amongst the million tendrils of resistance. </w:t>
       </w:r>
       <w:bookmarkStart w:id="0" w:name="_Hlk78546693"/>
       <w:r>
@@ -949,7 +1163,15 @@
     </w:p>
     <w:p>
       <w:r>
-        <w:t xml:space="preserve">Why is planning with betsy hard? </w:t>
+        <w:t xml:space="preserve">Why is planning with </w:t>
+      </w:r>
+      <w:proofErr w:type="spellStart"/>
+      <w:r>
+        <w:t>betsy</w:t>
+      </w:r>
+      <w:proofErr w:type="spellEnd"/>
+      <w:r>
+        <w:t xml:space="preserve"> hard? </w:t>
       </w:r>
     </w:p>
     <w:p>
@@ -1091,7 +1313,15 @@
     </w:p>
     <w:p>
       <w:r>
-        <w:t xml:space="preserve">The truth has to be nurtured.  This is valuable.  You’re going to have to work at it.  </w:t>
+        <w:t xml:space="preserve">The truth </w:t>
+      </w:r>
+      <w:proofErr w:type="gramStart"/>
+      <w:r>
+        <w:t>has to</w:t>
+      </w:r>
+      <w:proofErr w:type="gramEnd"/>
+      <w:r>
+        <w:t xml:space="preserve"> be nurtured.  This is valuable.  You’re going to have to work at it.  </w:t>
       </w:r>
     </w:p>
     <w:p/>
@@ -1102,17 +1332,82 @@
     </w:p>
     <w:p>
       <w:r>
-        <w:t xml:space="preserve">Afternoon. Much sun. Playing the guitar. Should be doing my taxes. Now journaling. Taking time to note how nice it was to play guitar in the afternoon in the sun and how uncosnflicted I felt and how  my fingers had surprised me and I had played something new and had been able to mash in some kind of </w:t>
-      </w:r>
+        <w:t xml:space="preserve">Afternoon. Much sun. Playing the guitar. Should be doing my taxes. Now journaling. Taking time to note how nice it was to play guitar in the afternoon in the sun and how </w:t>
+      </w:r>
+      <w:proofErr w:type="spellStart"/>
+      <w:r>
+        <w:t>uncosnflicted</w:t>
+      </w:r>
+      <w:proofErr w:type="spellEnd"/>
+      <w:r>
+        <w:t xml:space="preserve"> I felt and </w:t>
+      </w:r>
+      <w:proofErr w:type="gramStart"/>
+      <w:r>
+        <w:t>how  my</w:t>
+      </w:r>
+      <w:proofErr w:type="gramEnd"/>
+      <w:r>
+        <w:t xml:space="preserve"> fingers had surprised me and I had played something new and had been able to mash in some kind of </w:t>
+      </w:r>
+      <w:proofErr w:type="spellStart"/>
       <w:r>
         <w:rPr>
           <w:i/>
           <w:iCs/>
         </w:rPr>
-        <w:t xml:space="preserve">Yo La Tengo </w:t>
-      </w:r>
-      <w:r>
-        <w:t xml:space="preserve"> into my evolving style. I did an extended jam- still in E. Really just trying to get those intervals down in E before transposing them around too much. With a capo I would have a broad array of keys available to me, more than enough for my fold purposes. And with a little more awareness and anchoring of the fret board I should have access to whole bunch of learned and intuited arrangements. Once you really start following the intervals and anticipating the finger a little bit, or at least finger in such as way not to run out of fingers and to give yourself options to move forward or back in a song. Fingering is so much more important than note. At least for me at this point. My technique for getting an on key note is there, it’s a guitar for heaven’s sake, how betsy works her magic with the violin I will never know.  At any rate, I was pkayed some of the best, most enjoyable guitar of my life after smoking after having sworn off smoking until after Hans’s visit. I really, really, really need to. I know this. Atman is here to make it happen. Stripping us away. This is how to disappear completely.</w:t>
+        <w:t>Yo</w:t>
+      </w:r>
+      <w:proofErr w:type="spellEnd"/>
+      <w:r>
+        <w:rPr>
+          <w:i/>
+          <w:iCs/>
+        </w:rPr>
+        <w:t xml:space="preserve"> La Tengo </w:t>
+      </w:r>
+      <w:r>
+        <w:t xml:space="preserve"> into my evolving style. I did an extended jam- still in E. </w:t>
+      </w:r>
+      <w:proofErr w:type="gramStart"/>
+      <w:r>
+        <w:t>Really just</w:t>
+      </w:r>
+      <w:proofErr w:type="gramEnd"/>
+      <w:r>
+        <w:t xml:space="preserve"> trying to get those intervals down in E before transposing them around too much. With a capo I would have a broad array of keys available to me, more than enough for my fold purposes. And with a little more awareness and anchoring of the fret board I should have access to whole bunch of learned and intuited arrangements. Once you really start following the intervals and anticipating the finger a little bit, or at least finger in such </w:t>
+      </w:r>
+      <w:proofErr w:type="spellStart"/>
+      <w:r>
+        <w:t>as</w:t>
+      </w:r>
+      <w:proofErr w:type="spellEnd"/>
+      <w:r>
+        <w:t xml:space="preserve"> way not to run out of fingers and to give yourself options to move forward or back in a song. Fingering is so much more important than note. At least for me at this point. My technique for getting an on </w:t>
+      </w:r>
+      <w:proofErr w:type="gramStart"/>
+      <w:r>
+        <w:t>key note</w:t>
+      </w:r>
+      <w:proofErr w:type="gramEnd"/>
+      <w:r>
+        <w:t xml:space="preserve"> is there, it’s a guitar for heaven’s sake, how </w:t>
+      </w:r>
+      <w:proofErr w:type="spellStart"/>
+      <w:r>
+        <w:t>betsy</w:t>
+      </w:r>
+      <w:proofErr w:type="spellEnd"/>
+      <w:r>
+        <w:t xml:space="preserve"> works her magic with the violin I will never know.  At any rate, I was </w:t>
+      </w:r>
+      <w:proofErr w:type="spellStart"/>
+      <w:r>
+        <w:t>pkayed</w:t>
+      </w:r>
+      <w:proofErr w:type="spellEnd"/>
+      <w:r>
+        <w:t xml:space="preserve"> some of the best, most enjoyable guitar of my life after smoking after having sworn off smoking until after Hans’s visit. I really, really, really need to. I know this. Atman is here to make it happen. Stripping us away. This is how to disappear completely.</w:t>
       </w:r>
     </w:p>
     <w:p>
@@ -1122,11 +1417,59 @@
     </w:p>
     <w:p>
       <w:r>
-        <w:t xml:space="preserve">#1 Can I really quit.  Can I really just cold turkey really cut back on the amount that I am smoking after the protracted process that it has been to actually follow through on my professed desires to do so? What if tomorrow I start getting  up, getting out for a heart-waking shakeout and then follow that up with my stretching. This way I could shower or I could not depending on my modd, my aroma. Not having to worry about my pot odorous morning stench would be a time saving efficiency for sure. Not to mention giving me a clear-headed foundation for the day. I have a theory that it is infinitely easier to go the whole day without smoking if I don’t some in the morning than to only smoke in the morning. </w:t>
+        <w:t xml:space="preserve">#1 Can I really </w:t>
+      </w:r>
+      <w:proofErr w:type="gramStart"/>
+      <w:r>
+        <w:t>quit</w:t>
+      </w:r>
+      <w:proofErr w:type="gramEnd"/>
+      <w:r>
+        <w:t xml:space="preserve">.  Can I </w:t>
+      </w:r>
+      <w:proofErr w:type="gramStart"/>
+      <w:r>
+        <w:t>really just</w:t>
+      </w:r>
+      <w:proofErr w:type="gramEnd"/>
+      <w:r>
+        <w:t xml:space="preserve"> cold turkey really cut back on the amount that I am smoking after the protracted process that it has been to actually follow through on my professed desires to do so? What if tomorrow I start </w:t>
+      </w:r>
+      <w:proofErr w:type="gramStart"/>
+      <w:r>
+        <w:t>getting  up</w:t>
+      </w:r>
+      <w:proofErr w:type="gramEnd"/>
+      <w:r>
+        <w:t xml:space="preserve">, getting out for a heart-waking shakeout and then follow that up with my stretching. This way I could </w:t>
+      </w:r>
+      <w:proofErr w:type="gramStart"/>
+      <w:r>
+        <w:t>shower</w:t>
+      </w:r>
+      <w:proofErr w:type="gramEnd"/>
+      <w:r>
+        <w:t xml:space="preserve"> or I could not depending on my </w:t>
+      </w:r>
+      <w:proofErr w:type="spellStart"/>
+      <w:r>
+        <w:t>modd</w:t>
+      </w:r>
+      <w:proofErr w:type="spellEnd"/>
+      <w:r>
+        <w:t xml:space="preserve">, my aroma. Not having to worry about my pot odorous morning stench would be a time saving efficiency for sure. Not to mention giving me a clear-headed foundation for the day. I have a theory that it is infinitely easier to go the whole day without smoking if I don’t some in the morning than to only smoke in the morning. </w:t>
       </w:r>
       <w:r>
         <w:lastRenderedPageBreak/>
-        <w:t xml:space="preserve">Meaning that if I smoke in the morning I am almost definitely going to smoke at least one or more times over the course of the rest of the day. I’ll have that come day blah feeling and want to get up again. Ultimately, the smoking puts me in some pretty unproductive, unraveling loops, but I think I have figured out some systems to catch up to them and collect the resulting streams into some semblance of systematic reflection. I am beginning to crave the possibilities of fiction and revision for both personal and publishable communications.  </w:t>
+        <w:t xml:space="preserve">Meaning that if I smoke in the </w:t>
+      </w:r>
+      <w:proofErr w:type="gramStart"/>
+      <w:r>
+        <w:t>morning</w:t>
+      </w:r>
+      <w:proofErr w:type="gramEnd"/>
+      <w:r>
+        <w:t xml:space="preserve"> I am almost definitely going to smoke at least one or more times over the course of the rest of the day. I’ll have that come day blah feeling and want to get up again. Ultimately, the smoking puts me in some pretty unproductive, unraveling loops, but I think I have figured out some systems to catch up to them and collect the resulting streams into some semblance of systematic reflection. I am beginning to crave the possibilities of fiction and revision for both personal and publishable communications.  </w:t>
       </w:r>
     </w:p>
     <w:p/>
@@ -1137,12 +1480,28 @@
     </w:p>
     <w:p>
       <w:r>
-        <w:t>And then just through that door all of those liabilities that have made your life contingent,</w:t>
-      </w:r>
-    </w:p>
-    <w:p>
-      <w:r>
-        <w:t>They are your strengths, they are your special powers and there is a quest that calls their talents forth. Get going!</w:t>
+        <w:t xml:space="preserve">And then just through that door </w:t>
+      </w:r>
+      <w:proofErr w:type="gramStart"/>
+      <w:r>
+        <w:t>all of</w:t>
+      </w:r>
+      <w:proofErr w:type="gramEnd"/>
+      <w:r>
+        <w:t xml:space="preserve"> those liabilities that have made your life contingent,</w:t>
+      </w:r>
+    </w:p>
+    <w:p>
+      <w:r>
+        <w:t xml:space="preserve">They are your </w:t>
+      </w:r>
+      <w:proofErr w:type="gramStart"/>
+      <w:r>
+        <w:t>strengths,</w:t>
+      </w:r>
+      <w:proofErr w:type="gramEnd"/>
+      <w:r>
+        <w:t xml:space="preserve"> they are your special powers and there is a quest that calls their talents forth. Get going!</w:t>
       </w:r>
     </w:p>
     <w:p>
@@ -1152,8 +1511,205 @@
     </w:p>
     <w:p>
       <w:r>
-        <w:t>Praise be Atman.  Praise be earth.  Praise be the hurricane living in me and the mirth that rolls me up upon her shores.  I measure the symmetry.  I fall asleep creaking the fantasy haze.  This was a night. This was a night.  I was a night barber.  Night gardener.  Purple haze. Purple memory garden haze and the whole of it.  The humanity of it.  The humanity of madness. The pain of it.  The unrailing.  The derailing.  The losing of the self into the hurriance of it.  The shame of it. The shit of it.  The ever thereness of it.  The quitting .  The revivial. The taking of the train. The momentary lapse. The addiction. The quiver in the arrow. The bow. The pain. The shark. The jolt of lightening. Anger and heartache. Where difference from friend hardship melody. Posse and pistols. Cawing of crows. Sandals pounding through your memory gown.  I was a kingdom lover. I was exposed life a senator. I was a child. I was mild and intelligent and sucked under by the memory of the kind. The memory of the king is my sweetest barber lion calling memory cupcake sould in the time of the harboy people and I talked to him at CHirtams what di he say I don’t know I heard what you had said to me and I let go I went home I left go and wen thome and I was lost to the process I wam so sorry aI didn’t think that it could be donw but then I sterad to do it I just started to wrte and not worry about what comae aout and I stoppred workry ing about everj it I was writing the wridanjnaa kkra;gijoe’JIOWEMFKME’FKMOAGANKASFAK</w:t>
-      </w:r>
+        <w:t xml:space="preserve">Praise be Atman.  Praise be earth.  Praise be the hurricane living in me and the mirth that rolls me up upon her shores.  I measure the symmetry.  I fall asleep creaking the fantasy haze.  This was a night. This was a night.  I was a night barber.  Night gardener.  Purple haze. Purple memory garden haze and the whole of it.  The humanity of it.  The humanity of madness. The pain of it.  The </w:t>
+      </w:r>
+      <w:proofErr w:type="spellStart"/>
+      <w:r>
+        <w:t>unrailing</w:t>
+      </w:r>
+      <w:proofErr w:type="spellEnd"/>
+      <w:r>
+        <w:t xml:space="preserve">.  The derailing.  The </w:t>
+      </w:r>
+      <w:proofErr w:type="spellStart"/>
+      <w:r>
+        <w:t>losing</w:t>
+      </w:r>
+      <w:proofErr w:type="spellEnd"/>
+      <w:r>
+        <w:t xml:space="preserve"> of the self into the </w:t>
+      </w:r>
+      <w:proofErr w:type="spellStart"/>
+      <w:r>
+        <w:t>hurriance</w:t>
+      </w:r>
+      <w:proofErr w:type="spellEnd"/>
+      <w:r>
+        <w:t xml:space="preserve"> of it.  The shame of it. The </w:t>
+      </w:r>
+      <w:proofErr w:type="gramStart"/>
+      <w:r>
+        <w:t>shit</w:t>
+      </w:r>
+      <w:proofErr w:type="gramEnd"/>
+      <w:r>
+        <w:t xml:space="preserve"> of it.  The ever thereness of it.  The </w:t>
+      </w:r>
+      <w:proofErr w:type="gramStart"/>
+      <w:r>
+        <w:t>quitting .</w:t>
+      </w:r>
+      <w:proofErr w:type="gramEnd"/>
+      <w:r>
+        <w:t xml:space="preserve">  The </w:t>
+      </w:r>
+      <w:proofErr w:type="spellStart"/>
+      <w:r>
+        <w:t>revivial</w:t>
+      </w:r>
+      <w:proofErr w:type="spellEnd"/>
+      <w:r>
+        <w:t xml:space="preserve">. The taking of the train. The momentary lapse. The addiction. The quiver in the arrow. The bow. The pain. The shark. The jolt of lightening. Anger and heartache. </w:t>
+      </w:r>
+      <w:proofErr w:type="gramStart"/>
+      <w:r>
+        <w:t>Where</w:t>
+      </w:r>
+      <w:proofErr w:type="gramEnd"/>
+      <w:r>
+        <w:t xml:space="preserve"> difference from friend hardship melody. Posse and pistols. Cawing of crows. Sandals pounding through your memory gown.  I was a kingdom lover. I was exposed life a senator. I was a child. I was mild and intelligent and sucked under by the memory of the kind. The memory of the king is my sweetest barber lion calling memory cupcake </w:t>
+      </w:r>
+      <w:proofErr w:type="spellStart"/>
+      <w:r>
+        <w:t>sould</w:t>
+      </w:r>
+      <w:proofErr w:type="spellEnd"/>
+      <w:r>
+        <w:t xml:space="preserve"> in the time of the </w:t>
+      </w:r>
+      <w:proofErr w:type="spellStart"/>
+      <w:r>
+        <w:t>harboy</w:t>
+      </w:r>
+      <w:proofErr w:type="spellEnd"/>
+      <w:r>
+        <w:t xml:space="preserve"> people and I talked to him at </w:t>
+      </w:r>
+      <w:proofErr w:type="spellStart"/>
+      <w:r>
+        <w:t>CHirtams</w:t>
+      </w:r>
+      <w:proofErr w:type="spellEnd"/>
+      <w:r>
+        <w:t xml:space="preserve"> what </w:t>
+      </w:r>
+      <w:proofErr w:type="spellStart"/>
+      <w:r>
+        <w:t>di</w:t>
+      </w:r>
+      <w:proofErr w:type="spellEnd"/>
+      <w:r>
+        <w:t xml:space="preserve"> he say I don’t know I heard what you had said to me and I let go I went home I left go and wen </w:t>
+      </w:r>
+      <w:proofErr w:type="spellStart"/>
+      <w:r>
+        <w:t>thome</w:t>
+      </w:r>
+      <w:proofErr w:type="spellEnd"/>
+      <w:r>
+        <w:t xml:space="preserve"> and I was lost to the process I </w:t>
+      </w:r>
+      <w:proofErr w:type="spellStart"/>
+      <w:r>
+        <w:t>wam</w:t>
+      </w:r>
+      <w:proofErr w:type="spellEnd"/>
+      <w:r>
+        <w:t xml:space="preserve"> so sorry </w:t>
+      </w:r>
+      <w:proofErr w:type="spellStart"/>
+      <w:r>
+        <w:t>aI</w:t>
+      </w:r>
+      <w:proofErr w:type="spellEnd"/>
+      <w:r>
+        <w:t xml:space="preserve"> didn’t think that it could be </w:t>
+      </w:r>
+      <w:proofErr w:type="spellStart"/>
+      <w:r>
+        <w:t>donw</w:t>
+      </w:r>
+      <w:proofErr w:type="spellEnd"/>
+      <w:r>
+        <w:t xml:space="preserve"> but then I </w:t>
+      </w:r>
+      <w:proofErr w:type="spellStart"/>
+      <w:r>
+        <w:t>sterad</w:t>
+      </w:r>
+      <w:proofErr w:type="spellEnd"/>
+      <w:r>
+        <w:t xml:space="preserve"> to do it I just started to </w:t>
+      </w:r>
+      <w:proofErr w:type="spellStart"/>
+      <w:r>
+        <w:t>wrte</w:t>
+      </w:r>
+      <w:proofErr w:type="spellEnd"/>
+      <w:r>
+        <w:t xml:space="preserve"> and not worry about what </w:t>
+      </w:r>
+      <w:proofErr w:type="spellStart"/>
+      <w:r>
+        <w:t>comae</w:t>
+      </w:r>
+      <w:proofErr w:type="spellEnd"/>
+      <w:r>
+        <w:t xml:space="preserve"> </w:t>
+      </w:r>
+      <w:proofErr w:type="spellStart"/>
+      <w:r>
+        <w:t>aout</w:t>
+      </w:r>
+      <w:proofErr w:type="spellEnd"/>
+      <w:r>
+        <w:t xml:space="preserve"> and I </w:t>
+      </w:r>
+      <w:proofErr w:type="spellStart"/>
+      <w:r>
+        <w:t>stoppred</w:t>
+      </w:r>
+      <w:proofErr w:type="spellEnd"/>
+      <w:r>
+        <w:t xml:space="preserve"> </w:t>
+      </w:r>
+      <w:proofErr w:type="spellStart"/>
+      <w:r>
+        <w:t>workry</w:t>
+      </w:r>
+      <w:proofErr w:type="spellEnd"/>
+      <w:r>
+        <w:t xml:space="preserve"> </w:t>
+      </w:r>
+      <w:proofErr w:type="spellStart"/>
+      <w:r>
+        <w:t>ing</w:t>
+      </w:r>
+      <w:proofErr w:type="spellEnd"/>
+      <w:r>
+        <w:t xml:space="preserve"> about </w:t>
+      </w:r>
+      <w:proofErr w:type="spellStart"/>
+      <w:r>
+        <w:t>everj</w:t>
+      </w:r>
+      <w:proofErr w:type="spellEnd"/>
+      <w:r>
+        <w:t xml:space="preserve"> it I was writing the </w:t>
+      </w:r>
+      <w:proofErr w:type="spellStart"/>
+      <w:r>
+        <w:t>wridanjnaa</w:t>
+      </w:r>
+      <w:proofErr w:type="spellEnd"/>
+      <w:r>
+        <w:t xml:space="preserve"> </w:t>
+      </w:r>
+      <w:proofErr w:type="spellStart"/>
+      <w:r>
+        <w:t>kkra;gijoe’JIOWEMFKME’FKMOAGANKASFAK</w:t>
+      </w:r>
+      <w:proofErr w:type="spellEnd"/>
     </w:p>
     <w:p>
       <w:r>
@@ -1167,7 +1723,14 @@
       </w:r>
       <w:r>
         <w:tab/>
-        <w:t>TMKAFL;MAFSD.FMKLAMKLFMPE’KRLEMKELRMFKLDM THAT BOTTOMED OUT SPACE</w:t>
+      </w:r>
+      <w:proofErr w:type="gramStart"/>
+      <w:r>
+        <w:t>TMKAFL;MAFSD.FMKLAMKLFMPE’KRLEMKELRMFKLDM</w:t>
+      </w:r>
+      <w:proofErr w:type="gramEnd"/>
+      <w:r>
+        <w:t xml:space="preserve"> THAT BOTTOMED OUT SPACE</w:t>
       </w:r>
     </w:p>
     <w:p/>
@@ -1183,12 +1746,28 @@
     </w:p>
     <w:p>
       <w:r>
-        <w:t>This memory revivial.</w:t>
-      </w:r>
-    </w:p>
-    <w:p>
-      <w:r>
-        <w:t>This kindowm coming,</w:t>
+        <w:t xml:space="preserve">This memory </w:t>
+      </w:r>
+      <w:proofErr w:type="spellStart"/>
+      <w:r>
+        <w:t>revivial</w:t>
+      </w:r>
+      <w:proofErr w:type="spellEnd"/>
+      <w:r>
+        <w:t>.</w:t>
+      </w:r>
+    </w:p>
+    <w:p>
+      <w:r>
+        <w:t xml:space="preserve">This </w:t>
+      </w:r>
+      <w:proofErr w:type="spellStart"/>
+      <w:r>
+        <w:t>kindowm</w:t>
+      </w:r>
+      <w:proofErr w:type="spellEnd"/>
+      <w:r>
+        <w:t xml:space="preserve"> coming,</w:t>
       </w:r>
     </w:p>
     <w:p>
@@ -1214,42 +1793,409 @@
     </w:p>
     <w:p>
       <w:r>
-        <w:t xml:space="preserve">She is of the earth and I am of the earth </w:t>
-      </w:r>
-    </w:p>
-    <w:p>
-      <w:r>
-        <w:t>Memiory cupcake and holiday mirth,</w:t>
-      </w:r>
-    </w:p>
-    <w:p>
-      <w:r>
-        <w:t xml:space="preserve">Haunted by okld cowrokers </w:t>
-      </w:r>
-    </w:p>
-    <w:p>
-      <w:r>
-        <w:t>Drunk at the company partery</w:t>
-      </w:r>
-    </w:p>
-    <w:p>
-      <w:r>
-        <w:t>Touched dSeen inn the memiry dream.</w:t>
+        <w:t xml:space="preserve">She is of the </w:t>
+      </w:r>
+      <w:proofErr w:type="gramStart"/>
+      <w:r>
+        <w:t>earth</w:t>
+      </w:r>
+      <w:proofErr w:type="gramEnd"/>
+      <w:r>
+        <w:t xml:space="preserve"> and I am of the earth </w:t>
+      </w:r>
+    </w:p>
+    <w:p>
+      <w:proofErr w:type="spellStart"/>
+      <w:r>
+        <w:t>Memiory</w:t>
+      </w:r>
+      <w:proofErr w:type="spellEnd"/>
+      <w:r>
+        <w:t xml:space="preserve"> cupcake and holiday mirth,</w:t>
+      </w:r>
+    </w:p>
+    <w:p>
+      <w:r>
+        <w:t xml:space="preserve">Haunted by </w:t>
+      </w:r>
+      <w:proofErr w:type="spellStart"/>
+      <w:r>
+        <w:t>okld</w:t>
+      </w:r>
+      <w:proofErr w:type="spellEnd"/>
+      <w:r>
+        <w:t xml:space="preserve"> </w:t>
+      </w:r>
+      <w:proofErr w:type="spellStart"/>
+      <w:r>
+        <w:t>cowrokers</w:t>
+      </w:r>
+      <w:proofErr w:type="spellEnd"/>
+      <w:r>
+        <w:t xml:space="preserve"> </w:t>
+      </w:r>
+    </w:p>
+    <w:p>
+      <w:r>
+        <w:t xml:space="preserve">Drunk at the company </w:t>
+      </w:r>
+      <w:proofErr w:type="spellStart"/>
+      <w:r>
+        <w:t>partery</w:t>
+      </w:r>
+      <w:proofErr w:type="spellEnd"/>
+    </w:p>
+    <w:p>
+      <w:r>
+        <w:t xml:space="preserve">Touched </w:t>
+      </w:r>
+      <w:proofErr w:type="spellStart"/>
+      <w:r>
+        <w:t>dSeen</w:t>
+      </w:r>
+      <w:proofErr w:type="spellEnd"/>
+      <w:r>
+        <w:t xml:space="preserve"> inn the </w:t>
+      </w:r>
+      <w:proofErr w:type="spellStart"/>
+      <w:r>
+        <w:t>memiry</w:t>
+      </w:r>
+      <w:proofErr w:type="spellEnd"/>
+      <w:r>
+        <w:t xml:space="preserve"> dream.</w:t>
       </w:r>
     </w:p>
     <w:p/>
     <w:p>
       <w:r>
-        <w:t xml:space="preserve">And then to write something out. To write something straight and focused and honest and true and something that maybe alluded to other things and something that maybe alluded to bigger things and other people. And people could feel like they could inhabit that world. And that is what good painters do. And that is what artisits do and there is a strange line to walk and there is a strange line to move along and this is not about any of that. Not about your dead freidn or your sudden heart attack. Or your north wisdom warning of the ruggedness of life and you running out4 t4o see m e that tend of my life.  What is that block in you.  When you play the guitar when you sit down to comp[ose something. When you try tto follow a recursion through in your mind. When you would try  and come up with a chess strategy and you kept faaling off to different sides of it. Couldn’t keep it all in your head. What is this block. Where is the clarity. How can you hold it all together and hold it inside of you.  This is perhaps madness, but to some extent perhaps you need this. You need to explore this.  You need to kfind your way in the night thought this because this is where you want tot exist. This is where you want tot live and be and grow and stretch and joke and jive and grow and greet. And nothing is going to bring us home to you like the broken part of this. The energy ssucking part of this.  Where are the words. You wanted the words and you wanted them to come wuikcly. Maybe this was not the way that you should wrte. Maybe this was not the way that you were destined to write, but I think it is a legitimate way. I think it could be a legitamte way. To find that frequency. To find that telling frequency twhere you can just relay the words and you can find a rhtym and you can find a voice and you can get into he voice and write it down like it was a transcription from the radio. And this is part of the story with boy that runs, maybe he hears voices and they dictate stories to him and he writes them down and then it turns into poetry and other stories that he shares with his little sistera snd his little sisters are kind of like his daughters or at least he is srort of like an uncle to them. He sits by the window and writes in his tight little hand in his lined notebook. He writes down words and the words come easily and they pile up and the words are where he hides and he is afraid that he is hiding in the words and the words came out so crazily and he had presumed that if he could only get over the hump thenhe could do really productive work, but he didn’t know how to get over the hump. Solitude seemed like it could be a key.  Solitude and silence and stretching.  All of these things needed to be explored and they seemed necessary to explored.  He had to explore them. They would be his life. But he had to be disciplined about it. Maybe that is why he needed the muse. Maybe that is why he needed the muse. Perhaps this is why he needed the Muse and needed to think through it. And needed to settle. If he could not settle and if his sanity </w:t>
+        <w:t xml:space="preserve">And then to write something out. To write something straight and focused and honest and true and something that maybe alluded to other things and something that maybe alluded to bigger things and other people. And people could feel like they could inhabit that world. And that is what good painters do. And that is what </w:t>
+      </w:r>
+      <w:proofErr w:type="spellStart"/>
+      <w:r>
+        <w:t>artisits</w:t>
+      </w:r>
+      <w:proofErr w:type="spellEnd"/>
+      <w:r>
+        <w:t xml:space="preserve"> do and there is a strange line to walk and there is a strange line to move </w:t>
+      </w:r>
+      <w:proofErr w:type="gramStart"/>
+      <w:r>
+        <w:t>along</w:t>
+      </w:r>
+      <w:proofErr w:type="gramEnd"/>
+      <w:r>
+        <w:t xml:space="preserve"> and this is not about any of that. Not about your dead </w:t>
+      </w:r>
+      <w:proofErr w:type="spellStart"/>
+      <w:r>
+        <w:t>freidn</w:t>
+      </w:r>
+      <w:proofErr w:type="spellEnd"/>
+      <w:r>
+        <w:t xml:space="preserve"> or your sudden heart attack. Or your north wisdom warning of the ruggedness of life and you running out4 t4o see </w:t>
+      </w:r>
+      <w:proofErr w:type="spellStart"/>
+      <w:r>
+        <w:t>m e</w:t>
+      </w:r>
+      <w:proofErr w:type="spellEnd"/>
+      <w:r>
+        <w:t xml:space="preserve"> that tend of my life.  What is that block in you.  When you play the guitar when you sit down to </w:t>
+      </w:r>
+      <w:proofErr w:type="gramStart"/>
+      <w:r>
+        <w:t>comp[</w:t>
+      </w:r>
+      <w:proofErr w:type="spellStart"/>
+      <w:proofErr w:type="gramEnd"/>
+      <w:r>
+        <w:t>ose</w:t>
+      </w:r>
+      <w:proofErr w:type="spellEnd"/>
+      <w:r>
+        <w:t xml:space="preserve"> something. When you try </w:t>
+      </w:r>
+      <w:proofErr w:type="spellStart"/>
+      <w:r>
+        <w:t>tto</w:t>
+      </w:r>
+      <w:proofErr w:type="spellEnd"/>
+      <w:r>
+        <w:t xml:space="preserve"> follow a recursion through in your mind. When you would </w:t>
+      </w:r>
+      <w:proofErr w:type="gramStart"/>
+      <w:r>
+        <w:t>try  and</w:t>
+      </w:r>
+      <w:proofErr w:type="gramEnd"/>
+      <w:r>
+        <w:t xml:space="preserve"> come up with a chess strategy and you kept </w:t>
+      </w:r>
+      <w:proofErr w:type="spellStart"/>
+      <w:r>
+        <w:t>faaling</w:t>
+      </w:r>
+      <w:proofErr w:type="spellEnd"/>
+      <w:r>
+        <w:t xml:space="preserve"> off to different sides of it. Couldn’t keep it all in your head. What is this block. Where is the clarity. How can you hold it all together and hold it inside of </w:t>
+      </w:r>
+      <w:proofErr w:type="gramStart"/>
+      <w:r>
+        <w:t>you.</w:t>
+      </w:r>
+      <w:proofErr w:type="gramEnd"/>
+      <w:r>
+        <w:t xml:space="preserve">  This is perhaps madness, but to some extent perhaps you need this. You need to explore this.  You need to </w:t>
+      </w:r>
+      <w:proofErr w:type="spellStart"/>
+      <w:r>
+        <w:t>kfind</w:t>
+      </w:r>
+      <w:proofErr w:type="spellEnd"/>
+      <w:r>
+        <w:t xml:space="preserve"> your way in the night thought this because this is where you want </w:t>
+      </w:r>
+      <w:proofErr w:type="spellStart"/>
+      <w:r>
+        <w:t>tot</w:t>
+      </w:r>
+      <w:proofErr w:type="spellEnd"/>
+      <w:r>
+        <w:t xml:space="preserve"> </w:t>
+      </w:r>
+      <w:proofErr w:type="gramStart"/>
+      <w:r>
+        <w:t>exist</w:t>
+      </w:r>
+      <w:proofErr w:type="gramEnd"/>
+      <w:r>
+        <w:t xml:space="preserve">. This is where you want </w:t>
+      </w:r>
+      <w:proofErr w:type="spellStart"/>
+      <w:r>
+        <w:t>tot</w:t>
+      </w:r>
+      <w:proofErr w:type="spellEnd"/>
+      <w:r>
+        <w:t xml:space="preserve"> </w:t>
+      </w:r>
+      <w:proofErr w:type="gramStart"/>
+      <w:r>
+        <w:t>live</w:t>
+      </w:r>
+      <w:proofErr w:type="gramEnd"/>
+      <w:r>
+        <w:t xml:space="preserve"> and be and grow and stretch and joke and jive and grow and greet. And nothing is going to bring us home to you like the broken part of this. The energy </w:t>
+      </w:r>
+      <w:proofErr w:type="spellStart"/>
+      <w:r>
+        <w:t>ssucking</w:t>
+      </w:r>
+      <w:proofErr w:type="spellEnd"/>
+      <w:r>
+        <w:t xml:space="preserve"> part of this.  Where are the words. You wanted the words and you wanted them to come </w:t>
+      </w:r>
+      <w:proofErr w:type="spellStart"/>
+      <w:r>
+        <w:t>wuikcly</w:t>
+      </w:r>
+      <w:proofErr w:type="spellEnd"/>
+      <w:r>
+        <w:t xml:space="preserve">. Maybe this was not the way that you should </w:t>
+      </w:r>
+      <w:proofErr w:type="spellStart"/>
+      <w:r>
+        <w:t>wrte</w:t>
+      </w:r>
+      <w:proofErr w:type="spellEnd"/>
+      <w:r>
+        <w:t xml:space="preserve">. Maybe this was not the way that you were destined to write, but I think it is a legitimate way. I think it could be a </w:t>
+      </w:r>
+      <w:proofErr w:type="spellStart"/>
+      <w:r>
+        <w:t>legitamte</w:t>
+      </w:r>
+      <w:proofErr w:type="spellEnd"/>
+      <w:r>
+        <w:t xml:space="preserve"> way. To find that frequency. To find that telling frequency </w:t>
+      </w:r>
+      <w:proofErr w:type="spellStart"/>
+      <w:r>
+        <w:t>twhere</w:t>
+      </w:r>
+      <w:proofErr w:type="spellEnd"/>
+      <w:r>
+        <w:t xml:space="preserve"> you can just relay the words and you can find a </w:t>
+      </w:r>
+      <w:proofErr w:type="spellStart"/>
+      <w:r>
+        <w:t>rhtym</w:t>
+      </w:r>
+      <w:proofErr w:type="spellEnd"/>
+      <w:r>
+        <w:t xml:space="preserve"> and you can find a voice and you can get into </w:t>
+      </w:r>
+      <w:proofErr w:type="spellStart"/>
+      <w:r>
+        <w:t>he</w:t>
+      </w:r>
+      <w:proofErr w:type="spellEnd"/>
+      <w:r>
+        <w:t xml:space="preserve"> </w:t>
+      </w:r>
+      <w:proofErr w:type="gramStart"/>
+      <w:r>
+        <w:t>voice</w:t>
+      </w:r>
+      <w:proofErr w:type="gramEnd"/>
+      <w:r>
+        <w:t xml:space="preserve"> and write it down like it was a transcription from the radio. And this is part of the story with boy that runs, maybe he hears </w:t>
+      </w:r>
+      <w:proofErr w:type="gramStart"/>
+      <w:r>
+        <w:t>voices</w:t>
+      </w:r>
+      <w:proofErr w:type="gramEnd"/>
+      <w:r>
+        <w:t xml:space="preserve"> and they dictate stories to him and he writes them down and then it turns into poetry and other stories that he shares with his little </w:t>
+      </w:r>
+      <w:proofErr w:type="spellStart"/>
+      <w:r>
+        <w:t>sistera</w:t>
+      </w:r>
+      <w:proofErr w:type="spellEnd"/>
+      <w:r>
+        <w:t xml:space="preserve"> </w:t>
+      </w:r>
+      <w:proofErr w:type="spellStart"/>
+      <w:r>
+        <w:t>snd</w:t>
+      </w:r>
+      <w:proofErr w:type="spellEnd"/>
+      <w:r>
+        <w:t xml:space="preserve"> his little sisters are kind of like his daughters or at least he is </w:t>
+      </w:r>
+      <w:proofErr w:type="spellStart"/>
+      <w:r>
+        <w:t>srort</w:t>
+      </w:r>
+      <w:proofErr w:type="spellEnd"/>
+      <w:r>
+        <w:t xml:space="preserve"> of like an uncle to them. He sits by the window and writes in his tight little hand in his lined notebook. He writes down words and the words come </w:t>
+      </w:r>
+      <w:proofErr w:type="gramStart"/>
+      <w:r>
+        <w:t>easily</w:t>
+      </w:r>
+      <w:proofErr w:type="gramEnd"/>
+      <w:r>
+        <w:t xml:space="preserve"> and they pile up and the words are where he hides and he is afraid that he is hiding in the words and the words came out so crazily and he had presumed that if he could only get over the hump </w:t>
+      </w:r>
+      <w:proofErr w:type="spellStart"/>
+      <w:r>
+        <w:t>thenhe</w:t>
+      </w:r>
+      <w:proofErr w:type="spellEnd"/>
+      <w:r>
+        <w:t xml:space="preserve"> could do really productive work, but he didn’t know how to get over the hump. Solitude seemed like it could be a key.  Solitude and silence and stretching.  </w:t>
+      </w:r>
+      <w:proofErr w:type="gramStart"/>
+      <w:r>
+        <w:t>All of</w:t>
+      </w:r>
+      <w:proofErr w:type="gramEnd"/>
+      <w:r>
+        <w:t xml:space="preserve"> these things needed to be explored and they seemed necessary to explored.  He had to explore them. They would be his life. But he had to be disciplined about it. Maybe that is why he needed the muse. Maybe that is why he needed the muse. Perhaps </w:t>
+      </w:r>
+      <w:proofErr w:type="gramStart"/>
+      <w:r>
+        <w:t>this is why</w:t>
+      </w:r>
+      <w:proofErr w:type="gramEnd"/>
+      <w:r>
+        <w:t xml:space="preserve"> he needed the Muse and needed to think through it. And needed to settle. If he could not settle and if his sanity </w:t>
       </w:r>
       <w:r>
         <w:lastRenderedPageBreak/>
-        <w:t>remained so tenuous and if he couldn’t keep it all together and he couldn’t contribute to culture and he couldn’t delight in all of these fruits of labor and fruits of love and striving stabs at extending language and understanding. Our imperfectness as people and that being okay the messiness being okay. And that is okay and we went out wandering and we were beating drums and calling to the streets and I have a memory of heart beats. I have a memory of heart attacks. I have nothing in me that can bring you back to me I am laone. I am beating a drum. I am calling to the streets memory harlem and the shooting of the good man and this was the turncoat honesty that you left me with. Your memory heartbreak is the stone cold memory game and I was the heathen in the heart break.  I can’t help you out. You came out to help me. Thank you. Thank you for coming out to help me. I laid down in the road and you had nothing to say to me. I lost. I am lost. I lost and I am lost and we fell asleep and were victims of our uselessness. I went another way and I got stuck. I got stuck going another way and ll of the ideas kept coming out and piling up and I was trying to find new ways of thinking about things.</w:t>
-      </w:r>
-    </w:p>
-    <w:p>
-      <w:r>
-        <w:t xml:space="preserve">The tension of being in a focused and knowledge acquisitional mindset, but then also being loose and open and flexible and open and seeking new ideas. Sneaking up on new ideas. Allowing new ideas to sneek up on you. </w:t>
+        <w:t xml:space="preserve">remained so tenuous and if he couldn’t keep it all together and he couldn’t contribute to culture and he couldn’t delight in </w:t>
+      </w:r>
+      <w:proofErr w:type="gramStart"/>
+      <w:r>
+        <w:t>all of</w:t>
+      </w:r>
+      <w:proofErr w:type="gramEnd"/>
+      <w:r>
+        <w:t xml:space="preserve"> these fruits of labor and fruits of love and striving stabs at extending language and understanding. Our imperfectness as people and that being okay the messiness being okay. And that is </w:t>
+      </w:r>
+      <w:proofErr w:type="gramStart"/>
+      <w:r>
+        <w:t>okay</w:t>
+      </w:r>
+      <w:proofErr w:type="gramEnd"/>
+      <w:r>
+        <w:t xml:space="preserve"> and we went out wandering and we were beating drums and calling to the streets and I have a memory of heart beats. I have a memory of heart attacks. I have nothing in me that can bring you back to me I am </w:t>
+      </w:r>
+      <w:proofErr w:type="spellStart"/>
+      <w:r>
+        <w:t>laone</w:t>
+      </w:r>
+      <w:proofErr w:type="spellEnd"/>
+      <w:r>
+        <w:t xml:space="preserve">. I am beating a drum. I am calling to the </w:t>
+      </w:r>
+      <w:proofErr w:type="gramStart"/>
+      <w:r>
+        <w:t>streets</w:t>
+      </w:r>
+      <w:proofErr w:type="gramEnd"/>
+      <w:r>
+        <w:t xml:space="preserve"> memory </w:t>
+      </w:r>
+      <w:proofErr w:type="spellStart"/>
+      <w:r>
+        <w:t>harlem</w:t>
+      </w:r>
+      <w:proofErr w:type="spellEnd"/>
+      <w:r>
+        <w:t xml:space="preserve"> and the shooting of the good man and this was the turncoat honesty that you left me with. Your memory heartbreak is the </w:t>
+      </w:r>
+      <w:proofErr w:type="gramStart"/>
+      <w:r>
+        <w:t>stone cold</w:t>
+      </w:r>
+      <w:proofErr w:type="gramEnd"/>
+      <w:r>
+        <w:t xml:space="preserve"> memory game and I was the heathen in the heart break.  I can’t help you out. You came out to help me. Thank you. Thank you for coming out to help me. I laid down in the road and you had nothing to say to me. I lost. I am lost. I lost and I am </w:t>
+      </w:r>
+      <w:proofErr w:type="gramStart"/>
+      <w:r>
+        <w:t>lost</w:t>
+      </w:r>
+      <w:proofErr w:type="gramEnd"/>
+      <w:r>
+        <w:t xml:space="preserve"> and we fell asleep and were victims of our uselessness. I went another way and I got stuck. I got stuck going another way and </w:t>
+      </w:r>
+      <w:proofErr w:type="spellStart"/>
+      <w:r>
+        <w:t>ll</w:t>
+      </w:r>
+      <w:proofErr w:type="spellEnd"/>
+      <w:r>
+        <w:t xml:space="preserve"> of the ideas kept coming out and piling up and I was trying to find new ways of thinking about things.</w:t>
+      </w:r>
+    </w:p>
+    <w:p>
+      <w:r>
+        <w:t xml:space="preserve">The tension of being in a focused and knowledge acquisitional mindset, but then also being loose and open and flexible and open and seeking new ideas. Sneaking up on new ideas. Allowing new ideas to </w:t>
+      </w:r>
+      <w:proofErr w:type="spellStart"/>
+      <w:r>
+        <w:t>sneek</w:t>
+      </w:r>
+      <w:proofErr w:type="spellEnd"/>
+      <w:r>
+        <w:t xml:space="preserve"> up on you. </w:t>
       </w:r>
     </w:p>
     <w:p>
@@ -1301,28 +2247,89 @@
       </w:r>
     </w:p>
     <w:p>
-      <w:r>
-        <w:t xml:space="preserve">Its okay to be a rank hobbiest.  You need to start somewhere. You get interested in something and then you brrow down into it. Seek it out. Lose yourself in the process. The becoming. The being. The economic necessity. The pillar of strength and reason for the family. Rational. Appetites under wraps. Committed. </w:t>
-      </w:r>
-    </w:p>
-    <w:p>
-      <w:r>
-        <w:t>Not being able to remember a name and then drifting into a zen emptiness epiphany. Not time sensitive. The knowledge is there. IF it is time sensitive then by all mean ask someone, or google it, but if it is not and you have a moment, just relaxed. Look into the blank in your memory, let swirl the associated memoires and associations. The texts and the references, the articles and the notes,</w:t>
+      <w:proofErr w:type="spellStart"/>
+      <w:r>
+        <w:t>Its</w:t>
+      </w:r>
+      <w:proofErr w:type="spellEnd"/>
+      <w:r>
+        <w:t xml:space="preserve"> okay to be a rank </w:t>
+      </w:r>
+      <w:proofErr w:type="spellStart"/>
+      <w:r>
+        <w:t>hobbiest</w:t>
+      </w:r>
+      <w:proofErr w:type="spellEnd"/>
+      <w:r>
+        <w:t xml:space="preserve">.  You need to start somewhere. You get interested in something and then you </w:t>
+      </w:r>
+      <w:proofErr w:type="spellStart"/>
+      <w:r>
+        <w:t>brrow</w:t>
+      </w:r>
+      <w:proofErr w:type="spellEnd"/>
+      <w:r>
+        <w:t xml:space="preserve"> down into it. Seek it out. Lose yourself in the process. The becoming. The being. The economic necessity. The pillar of strength and reason for the family. Rational. Appetites under wraps. Committed. </w:t>
+      </w:r>
+    </w:p>
+    <w:p>
+      <w:r>
+        <w:t xml:space="preserve">Not being able to remember a name and then drifting into a </w:t>
+      </w:r>
+      <w:proofErr w:type="spellStart"/>
+      <w:r>
+        <w:t>zen</w:t>
+      </w:r>
+      <w:proofErr w:type="spellEnd"/>
+      <w:r>
+        <w:t xml:space="preserve"> emptiness epiphany. Not time sensitive. The knowledge is there. IF it is time sensitive then by all mean ask someone, or google it, but if it is not and you have a moment, just relaxed. Look into the blank in your memory, let swirl the associated memoires and associations. The texts and the references, the </w:t>
+      </w:r>
+      <w:proofErr w:type="gramStart"/>
+      <w:r>
+        <w:t>articles</w:t>
+      </w:r>
+      <w:proofErr w:type="gramEnd"/>
+      <w:r>
+        <w:t xml:space="preserve"> and the notes,</w:t>
       </w:r>
     </w:p>
     <w:p/>
     <w:p>
       <w:r>
-        <w:t>Breath in the nothing. The floating cypher. The appetite less appetite. Thankful. Counting blessings. Recognizing challengins. Acknowledging them, offering them up to the integration-- sleep, habit, support, time, resources, wherewithal.</w:t>
-      </w:r>
-    </w:p>
-    <w:p>
-      <w:r>
-        <w:t xml:space="preserve">4 years since China. Since 3 year old Esme sleeping through dinners-- hot pot and dishes, the gracious recipient of gifts from friendly people we met. Small things, but gracious. People in other countries seem </w:t>
+        <w:t xml:space="preserve">Breath in the nothing. The floating cypher. The appetite less appetite. Thankful. Counting blessings. Recognizing </w:t>
+      </w:r>
+      <w:proofErr w:type="spellStart"/>
+      <w:r>
+        <w:t>challengins</w:t>
+      </w:r>
+      <w:proofErr w:type="spellEnd"/>
+      <w:r>
+        <w:t>. Acknowledging them, offering them up to the integration-- sleep, habit, support, time, resources, wherewithal.</w:t>
+      </w:r>
+    </w:p>
+    <w:p>
+      <w:r>
+        <w:t xml:space="preserve">4 years since China. Since </w:t>
+      </w:r>
+      <w:proofErr w:type="gramStart"/>
+      <w:r>
+        <w:t>3 year old</w:t>
+      </w:r>
+      <w:proofErr w:type="gramEnd"/>
+      <w:r>
+        <w:t xml:space="preserve"> Esme sleeping through dinners-- hot pot and dishes, the gracious recipient of gifts from friendly people we met. Small things, but gracious. People in other countries seem </w:t>
       </w:r>
       <w:r>
         <w:lastRenderedPageBreak/>
-        <w:t xml:space="preserve">like better hosts. Selfish me. Fraught wherewithal me. Ungrounded. Unmoored in the long term. Playing roullete in the chamber of my years. </w:t>
+        <w:t xml:space="preserve">like better hosts. Selfish me. Fraught wherewithal me. Ungrounded. Unmoored in the long term. Playing </w:t>
+      </w:r>
+      <w:proofErr w:type="spellStart"/>
+      <w:r>
+        <w:t>roullete</w:t>
+      </w:r>
+      <w:proofErr w:type="spellEnd"/>
+      <w:r>
+        <w:t xml:space="preserve"> in the chamber of my years. </w:t>
       </w:r>
     </w:p>
     <w:p>
@@ -1332,7 +2339,39 @@
     </w:p>
     <w:p>
       <w:r>
-        <w:t>Pressure equation. Obsidian stone. Rembrandt mirror. Looking. Recording. How do you get it to come out right. How do you market it. How do you refract that light, experience in a nourishing way. Creative engagement with life, with memory, with image creation, preservation, craft-- and all of those bafflingly numerous levels of craft and technique.</w:t>
+        <w:t xml:space="preserve">Pressure equation. Obsidian stone. Rembrandt mirror. Looking. Recording. How do you get it to come out </w:t>
+      </w:r>
+      <w:proofErr w:type="gramStart"/>
+      <w:r>
+        <w:t>right.</w:t>
+      </w:r>
+      <w:proofErr w:type="gramEnd"/>
+      <w:r>
+        <w:t xml:space="preserve"> How do you market </w:t>
+      </w:r>
+      <w:proofErr w:type="gramStart"/>
+      <w:r>
+        <w:t>it.</w:t>
+      </w:r>
+      <w:proofErr w:type="gramEnd"/>
+      <w:r>
+        <w:t xml:space="preserve"> How do you refract that light, experience in a nourishing </w:t>
+      </w:r>
+      <w:proofErr w:type="gramStart"/>
+      <w:r>
+        <w:t>way.</w:t>
+      </w:r>
+      <w:proofErr w:type="gramEnd"/>
+      <w:r>
+        <w:t xml:space="preserve"> Creative engagement with life, with memory, with image creation, preservation, craft-- and </w:t>
+      </w:r>
+      <w:proofErr w:type="gramStart"/>
+      <w:r>
+        <w:t>all of</w:t>
+      </w:r>
+      <w:proofErr w:type="gramEnd"/>
+      <w:r>
+        <w:t xml:space="preserve"> those bafflingly numerous levels of craft and technique.</w:t>
       </w:r>
     </w:p>
     <w:p>
@@ -1397,7 +2436,15 @@
         </w:numPr>
       </w:pPr>
       <w:r>
-        <w:t>Alan Watts on Koans and finding meaning</w:t>
+        <w:t xml:space="preserve">Alan Watts on </w:t>
+      </w:r>
+      <w:proofErr w:type="spellStart"/>
+      <w:r>
+        <w:t>Koans</w:t>
+      </w:r>
+      <w:proofErr w:type="spellEnd"/>
+      <w:r>
+        <w:t xml:space="preserve"> and finding meaning</w:t>
       </w:r>
     </w:p>
     <w:p>
@@ -1406,14 +2453,47 @@
           <w:spacing w:val="-3"/>
         </w:rPr>
       </w:pPr>
-      <w:r>
-        <w:t xml:space="preserve">Koan -- </w:t>
+      <w:proofErr w:type="spellStart"/>
+      <w:r>
+        <w:t>Koan</w:t>
+      </w:r>
+      <w:proofErr w:type="spellEnd"/>
+      <w:r>
+        <w:t xml:space="preserve"> -- </w:t>
       </w:r>
       <w:r>
         <w:rPr>
           <w:spacing w:val="-3"/>
         </w:rPr>
-        <w:t>A koan is neither meaningless nor a puzzle. Replying with an answer is not the goal. It is up to the teacher to decide when the student has properly understood the koan. The revelation might come in the form of a smile or a look in their eye, or simply by observing their posture as they wrestle and eventually surrender to the sentence</w:t>
+        <w:t xml:space="preserve">A </w:t>
+      </w:r>
+      <w:proofErr w:type="spellStart"/>
+      <w:r>
+        <w:rPr>
+          <w:spacing w:val="-3"/>
+        </w:rPr>
+        <w:t>koan</w:t>
+      </w:r>
+      <w:proofErr w:type="spellEnd"/>
+      <w:r>
+        <w:rPr>
+          <w:spacing w:val="-3"/>
+        </w:rPr>
+        <w:t xml:space="preserve"> is neither meaningless nor a puzzle. Replying with an answer is not the goal. It is up to the teacher to decide when the student has properly understood the </w:t>
+      </w:r>
+      <w:proofErr w:type="spellStart"/>
+      <w:r>
+        <w:rPr>
+          <w:spacing w:val="-3"/>
+        </w:rPr>
+        <w:t>koan</w:t>
+      </w:r>
+      <w:proofErr w:type="spellEnd"/>
+      <w:r>
+        <w:rPr>
+          <w:spacing w:val="-3"/>
+        </w:rPr>
+        <w:t>. The revelation might come in the form of a smile or a look in their eye, or simply by observing their posture as they wrestle and eventually surrender to the sentence</w:t>
       </w:r>
     </w:p>
     <w:p>
@@ -1541,7 +2621,27 @@
           <w:sz w:val="36"/>
           <w:szCs w:val="36"/>
         </w:rPr>
-        <w:t>Q: Not even a thought has arisen; is there still a sin or not? R: Mount Sumeru!</w:t>
+        <w:t xml:space="preserve">Q: Not even a thought has arisen; is there still a sin or not? R: Mount </w:t>
+      </w:r>
+      <w:proofErr w:type="spellStart"/>
+      <w:r>
+        <w:rPr>
+          <w:rFonts w:ascii="Times New Roman" w:eastAsia="Times New Roman" w:hAnsi="Times New Roman" w:cs="Times New Roman"/>
+          <w:spacing w:val="-3"/>
+          <w:sz w:val="36"/>
+          <w:szCs w:val="36"/>
+        </w:rPr>
+        <w:t>Sumeru</w:t>
+      </w:r>
+      <w:proofErr w:type="spellEnd"/>
+      <w:r>
+        <w:rPr>
+          <w:rFonts w:ascii="Times New Roman" w:eastAsia="Times New Roman" w:hAnsi="Times New Roman" w:cs="Times New Roman"/>
+          <w:spacing w:val="-3"/>
+          <w:sz w:val="36"/>
+          <w:szCs w:val="36"/>
+        </w:rPr>
+        <w:t>!</w:t>
       </w:r>
     </w:p>
     <w:p>
@@ -1613,6 +2713,7 @@
           <w:szCs w:val="18"/>
         </w:rPr>
       </w:pPr>
+      <w:proofErr w:type="spellStart"/>
       <w:r>
         <w:rPr>
           <w:rFonts w:ascii="Times New Roman" w:eastAsia="Times New Roman" w:hAnsi="Times New Roman" w:cs="Times New Roman"/>
@@ -1620,7 +2721,17 @@
           <w:sz w:val="18"/>
           <w:szCs w:val="18"/>
         </w:rPr>
-        <w:t>Wakun complained when he saw a picture of the bearded Bodhidharma: </w:t>
+        <w:t>Wakun</w:t>
+      </w:r>
+      <w:proofErr w:type="spellEnd"/>
+      <w:r>
+        <w:rPr>
+          <w:rFonts w:ascii="Times New Roman" w:eastAsia="Times New Roman" w:hAnsi="Times New Roman" w:cs="Times New Roman"/>
+          <w:spacing w:val="-3"/>
+          <w:sz w:val="18"/>
+          <w:szCs w:val="18"/>
+        </w:rPr>
+        <w:t xml:space="preserve"> complained when he saw a picture of the bearded Bodhidharma: </w:t>
       </w:r>
       <w:r>
         <w:rPr>
@@ -1715,13 +2826,45 @@
         <w:ind w:firstLine="720"/>
       </w:pPr>
       <w:r>
-        <w:t xml:space="preserve">Fan breeze on shirtless self. Police siren on the other side of a dropped blinds. Mid-day in suddenly summer Chicago, our window AC units still garbage bag wrapped in the dusky basement. Watched “I am thinking of ending things” last night. Much like life itself I half loved it, half loathed it.  The self stirred up. The self deconstructed and its parts exposed for their incongruousness, wallpaper all over our insubstantial cores. We but mirrors for our influences -- a body of existence fixed by that which we consume -- media, poetry, art. Derivative collages, actors executing with felicity or fallaciousness as we run through the lines we’ve been given, the lines we steal, the silent tickertape soliloquy of our inner existence. </w:t>
+        <w:t xml:space="preserve">Fan breeze on shirtless self. Police siren on the other side of a dropped blinds. Mid-day in suddenly summer Chicago, our window AC units still garbage bag wrapped in the dusky basement. Watched “I am thinking of ending things” last night. Much like life itself I half loved it, half loathed it.  The </w:t>
+      </w:r>
+      <w:proofErr w:type="spellStart"/>
+      <w:r>
+        <w:t>self stirred</w:t>
+      </w:r>
+      <w:proofErr w:type="spellEnd"/>
+      <w:r>
+        <w:t xml:space="preserve"> up. The </w:t>
+      </w:r>
+      <w:proofErr w:type="spellStart"/>
+      <w:r>
+        <w:t>self deconstructed</w:t>
+      </w:r>
+      <w:proofErr w:type="spellEnd"/>
+      <w:r>
+        <w:t xml:space="preserve"> and its parts exposed for their incongruousness, wallpaper all over our insubstantial cores. We but mirrors for our influences -- a body of existence fixed by that which we consume -- media, poetry, art. Derivative collages, actors executing with felicity or fallaciousness as we run through the lines we’ve been given, the lines we steal, the silent tickertape soliloquy of our inner existence. </w:t>
       </w:r>
     </w:p>
     <w:p>
       <w:r>
         <w:tab/>
-        <w:t xml:space="preserve">Thoughts are just another sense and likely not even our most useful one. While we don’t feel the need to smell everything, or touch everything -- sniffing and pawing our way through this existence -- our audacious minds gallavant about consuming everything, subsuming all, awkwardly attempting to intricately embellish the esoteric temples of our minds. But how to slow the stream, how to get behind it, beyond it. How to truly be present and synthesis without getting roiled away in the ceaseless rivers mad torrent. </w:t>
+        <w:t xml:space="preserve">Thoughts are just another sense and likely not even our most useful one. While we don’t feel the need to smell everything, or touch everything -- sniffing and pawing our way through this existence -- our audacious minds </w:t>
+      </w:r>
+      <w:proofErr w:type="spellStart"/>
+      <w:r>
+        <w:t>gallavant</w:t>
+      </w:r>
+      <w:proofErr w:type="spellEnd"/>
+      <w:r>
+        <w:t xml:space="preserve"> about consuming everything, subsuming all, awkwardly attempting to intricately embellish the esoteric temples of our minds. But how to slow the stream, how to get behind it, beyond it. How to truly be present and synthesis without getting roiled away in the ceaseless </w:t>
+      </w:r>
+      <w:proofErr w:type="gramStart"/>
+      <w:r>
+        <w:t>rivers</w:t>
+      </w:r>
+      <w:proofErr w:type="gramEnd"/>
+      <w:r>
+        <w:t xml:space="preserve"> mad torrent. </w:t>
       </w:r>
     </w:p>
     <w:p>
@@ -1758,7 +2901,15 @@
     </w:p>
     <w:p>
       <w:r>
-        <w:t xml:space="preserve">Seeking to be a calming, centering presence, a stillness in the concusive daily grind, the drama of living-- the ghosts lurking in the mundane- the past and its established patterns stirring and slithering and coiling around the wherewithal of our days-- as we go over the deep end dreaming. </w:t>
+        <w:t xml:space="preserve">Seeking to be a calming, centering presence, a stillness in the </w:t>
+      </w:r>
+      <w:proofErr w:type="spellStart"/>
+      <w:r>
+        <w:t>concusive</w:t>
+      </w:r>
+      <w:proofErr w:type="spellEnd"/>
+      <w:r>
+        <w:t xml:space="preserve"> daily grind, the drama of living-- the ghosts lurking in the mundane- the past and its established patterns stirring and slithering and coiling around the wherewithal of our days-- as we go over the deep end dreaming. </w:t>
       </w:r>
     </w:p>
     <w:p>
@@ -1769,7 +2920,23 @@
     <w:p>
       <w:r>
         <w:lastRenderedPageBreak/>
-        <w:t xml:space="preserve">When you really have to pee its difficult to think straight. Be patient. Accommodate others. Follow laws or good citizenship and propriety. </w:t>
+        <w:t xml:space="preserve">When you really </w:t>
+      </w:r>
+      <w:proofErr w:type="gramStart"/>
+      <w:r>
+        <w:t>have to</w:t>
+      </w:r>
+      <w:proofErr w:type="gramEnd"/>
+      <w:r>
+        <w:t xml:space="preserve"> pee </w:t>
+      </w:r>
+      <w:proofErr w:type="spellStart"/>
+      <w:r>
+        <w:t>its</w:t>
+      </w:r>
+      <w:proofErr w:type="spellEnd"/>
+      <w:r>
+        <w:t xml:space="preserve"> difficult to think straight. Be patient. Accommodate others. Follow laws or good citizenship and propriety. </w:t>
       </w:r>
     </w:p>
     <w:p>
@@ -1794,7 +2961,55 @@
     </w:p>
     <w:p>
       <w:r>
-        <w:t>Helena-- “Dad, we was carrots”.  This said after I carried her into the bedroom and then sponstaneous started stretching my left leg up on her dresser with her perched on my tight/hip on that side. Then I mentioned to her that I was working on my rooting and she asked what rooting was and so I put her down to show her how I did my Qi Gong rooting stance. “Like this” I said. Then she says or “like this” and she roots down and drops into a perfect flat footed squat and so I squat down as well, not as low or flat as hers, but it feels good. And then she slowing starts to rise up saying “Grow, grow, grow, grow.” And I follow her up until we are both standing again with our arms out stretched above our heads and she is beaming and I am beaming and she says-- “Dad, we was carrots!” Root | extend | connect</w:t>
+        <w:t xml:space="preserve">Helena-- “Dad, we </w:t>
+      </w:r>
+      <w:proofErr w:type="gramStart"/>
+      <w:r>
+        <w:t>was</w:t>
+      </w:r>
+      <w:proofErr w:type="gramEnd"/>
+      <w:r>
+        <w:t xml:space="preserve"> carrots”.  This said after I carried her into the bedroom and then </w:t>
+      </w:r>
+      <w:proofErr w:type="spellStart"/>
+      <w:r>
+        <w:t>sponstaneous</w:t>
+      </w:r>
+      <w:proofErr w:type="spellEnd"/>
+      <w:r>
+        <w:t xml:space="preserve"> started stretching my left leg up on her dresser with her perched on my tight/hip on that side. Then I mentioned to her that I was working on my </w:t>
+      </w:r>
+      <w:proofErr w:type="gramStart"/>
+      <w:r>
+        <w:t>rooting</w:t>
+      </w:r>
+      <w:proofErr w:type="gramEnd"/>
+      <w:r>
+        <w:t xml:space="preserve"> and she asked what rooting was and so I put her down to show her how I did my Qi Gong rooting stance. “Like this” I said. Then she says or “like this” and she roots down and drops into a perfect </w:t>
+      </w:r>
+      <w:proofErr w:type="gramStart"/>
+      <w:r>
+        <w:t>flat footed</w:t>
+      </w:r>
+      <w:proofErr w:type="gramEnd"/>
+      <w:r>
+        <w:t xml:space="preserve"> squat and so I squat down as well, not as low or flat as hers, but it feels good. And then she </w:t>
+      </w:r>
+      <w:proofErr w:type="gramStart"/>
+      <w:r>
+        <w:t>slowing</w:t>
+      </w:r>
+      <w:proofErr w:type="gramEnd"/>
+      <w:r>
+        <w:t xml:space="preserve"> starts to rise up saying “Grow, grow, grow, grow.” And I follow her up until we are both standing again with our arms </w:t>
+      </w:r>
+      <w:proofErr w:type="gramStart"/>
+      <w:r>
+        <w:t>out stretched</w:t>
+      </w:r>
+      <w:proofErr w:type="gramEnd"/>
+      <w:r>
+        <w:t xml:space="preserve"> above our heads and she is beaming and I am beaming and she says-- “Dad, we was carrots!” Root | extend | connect</w:t>
       </w:r>
     </w:p>
     <w:p>
@@ -1913,6 +3128,7 @@
       <w:r>
         <w:t xml:space="preserve">Things that sound pious stink of Zen. </w:t>
       </w:r>
+      <w:proofErr w:type="spellStart"/>
       <w:r>
         <w:rPr>
           <w:i/>
@@ -1920,6 +3136,7 @@
         </w:rPr>
         <w:t>Talhata</w:t>
       </w:r>
+      <w:proofErr w:type="spellEnd"/>
       <w:r>
         <w:t xml:space="preserve">. That. Suchness. Da, da, da. The 10,000 things, one suchness.  </w:t>
       </w:r>
@@ -2046,12 +3263,36 @@
     </w:p>
     <w:p>
       <w:r>
-        <w:t xml:space="preserve">We move in strang democracies, a million masks of god. </w:t>
-      </w:r>
-    </w:p>
-    <w:p>
-      <w:r>
-        <w:t>He’s looking at Shiva in you. Bodhisatva does not go into catatonic slumber</w:t>
+        <w:t xml:space="preserve">We move in </w:t>
+      </w:r>
+      <w:proofErr w:type="spellStart"/>
+      <w:r>
+        <w:t>strang</w:t>
+      </w:r>
+      <w:proofErr w:type="spellEnd"/>
+      <w:r>
+        <w:t xml:space="preserve"> democracies, a million masks of </w:t>
+      </w:r>
+      <w:proofErr w:type="gramStart"/>
+      <w:r>
+        <w:t>god</w:t>
+      </w:r>
+      <w:proofErr w:type="gramEnd"/>
+      <w:r>
+        <w:t xml:space="preserve">. </w:t>
+      </w:r>
+    </w:p>
+    <w:p>
+      <w:r>
+        <w:t xml:space="preserve">He’s looking at Shiva in you. </w:t>
+      </w:r>
+      <w:proofErr w:type="spellStart"/>
+      <w:r>
+        <w:t>Bodhisatva</w:t>
+      </w:r>
+      <w:proofErr w:type="spellEnd"/>
+      <w:r>
+        <w:t xml:space="preserve"> does not go into catatonic slumber</w:t>
       </w:r>
     </w:p>
     <w:p>
@@ -2066,7 +3307,15 @@
     </w:p>
     <w:p>
       <w:r>
-        <w:t xml:space="preserve">The doors of reality open to reveal an ordinary old man, doddering at his desk, lost among the labrynths of his stack papers. </w:t>
+        <w:t xml:space="preserve">The doors of reality open to reveal an ordinary old man, doddering at his desk, lost among the </w:t>
+      </w:r>
+      <w:proofErr w:type="spellStart"/>
+      <w:r>
+        <w:t>labrynths</w:t>
+      </w:r>
+      <w:proofErr w:type="spellEnd"/>
+      <w:r>
+        <w:t xml:space="preserve"> of his stack papers. </w:t>
       </w:r>
     </w:p>
     <w:p>
@@ -2191,52 +3440,50 @@
           <w:lang w:eastAsia="ja-JP"/>
         </w:rPr>
       </w:pPr>
+      <w:proofErr w:type="spellStart"/>
       <w:r>
         <w:rPr>
           <w:rFonts w:eastAsia="MS Mincho"/>
           <w:lang w:eastAsia="ja-JP"/>
         </w:rPr>
-        <w:t>Zazan sitting meditation (sometimes with esoteric mantras)</w:t>
-      </w:r>
-    </w:p>
-    <w:p>
-      <w:pPr>
-        <w:pStyle w:val="ListParagraph"/>
-        <w:numPr>
-          <w:ilvl w:val="0"/>
-          <w:numId w:val="6"/>
-        </w:numPr>
+        <w:t>Zazan</w:t>
+      </w:r>
+      <w:proofErr w:type="spellEnd"/>
+      <w:r>
         <w:rPr>
           <w:rFonts w:eastAsia="MS Mincho"/>
           <w:lang w:eastAsia="ja-JP"/>
         </w:rPr>
-      </w:pPr>
-      <w:r>
+        <w:t xml:space="preserve"> sitting meditation (sometimes with esoteric mantras)</w:t>
+      </w:r>
+    </w:p>
+    <w:p>
+      <w:pPr>
+        <w:pStyle w:val="ListParagraph"/>
+        <w:numPr>
+          <w:ilvl w:val="0"/>
+          <w:numId w:val="6"/>
+        </w:numPr>
         <w:rPr>
           <w:rFonts w:eastAsia="MS Mincho"/>
           <w:lang w:eastAsia="ja-JP"/>
         </w:rPr>
-        <w:t xml:space="preserve">Kinhin =&gt; walking meditation </w:t>
-      </w:r>
-    </w:p>
-    <w:p>
-      <w:pPr>
-        <w:pStyle w:val="ListParagraph"/>
-        <w:numPr>
-          <w:ilvl w:val="0"/>
-          <w:numId w:val="6"/>
-        </w:numPr>
+      </w:pPr>
+      <w:proofErr w:type="spellStart"/>
+      <w:r>
         <w:rPr>
           <w:rFonts w:eastAsia="MS Mincho"/>
           <w:lang w:eastAsia="ja-JP"/>
         </w:rPr>
-      </w:pPr>
+        <w:t>Kinhin</w:t>
+      </w:r>
+      <w:proofErr w:type="spellEnd"/>
       <w:r>
         <w:rPr>
           <w:rFonts w:eastAsia="MS Mincho"/>
           <w:lang w:eastAsia="ja-JP"/>
         </w:rPr>
-        <w:t>Kensho =&gt; seeing one’s true nature</w:t>
+        <w:t xml:space="preserve"> =&gt; walking meditation </w:t>
       </w:r>
     </w:p>
     <w:p>
@@ -2251,53 +3498,51 @@
           <w:lang w:eastAsia="ja-JP"/>
         </w:rPr>
       </w:pPr>
+      <w:proofErr w:type="spellStart"/>
       <w:r>
         <w:rPr>
           <w:rFonts w:eastAsia="MS Mincho"/>
           <w:lang w:eastAsia="ja-JP"/>
         </w:rPr>
-        <w:t>Taoist Physical Practices: Sun wukong</w:t>
-      </w:r>
-    </w:p>
-    <w:p>
-      <w:pPr>
-        <w:pStyle w:val="ListParagraph"/>
-        <w:numPr>
-          <w:ilvl w:val="0"/>
-          <w:numId w:val="6"/>
-        </w:numPr>
+        <w:t>Kensho</w:t>
+      </w:r>
+      <w:proofErr w:type="spellEnd"/>
+      <w:r>
         <w:rPr>
           <w:rFonts w:eastAsia="MS Mincho"/>
           <w:lang w:eastAsia="ja-JP"/>
         </w:rPr>
-      </w:pPr>
-      <w:r>
+        <w:t xml:space="preserve"> =&gt; seeing one’s true nature</w:t>
+      </w:r>
+    </w:p>
+    <w:p>
+      <w:pPr>
+        <w:pStyle w:val="ListParagraph"/>
+        <w:numPr>
+          <w:ilvl w:val="0"/>
+          <w:numId w:val="6"/>
+        </w:numPr>
         <w:rPr>
           <w:rFonts w:eastAsia="MS Mincho"/>
           <w:lang w:eastAsia="ja-JP"/>
         </w:rPr>
-        <w:t xml:space="preserve">Calligraphy: Guanxin, Muqi fachang </w:t>
-      </w:r>
-    </w:p>
-    <w:p>
-      <w:pPr>
-        <w:pStyle w:val="ListParagraph"/>
-        <w:numPr>
-          <w:ilvl w:val="0"/>
-          <w:numId w:val="6"/>
-        </w:numPr>
+      </w:pPr>
+      <w:r>
         <w:rPr>
           <w:rFonts w:eastAsia="MS Mincho"/>
           <w:lang w:eastAsia="ja-JP"/>
         </w:rPr>
-      </w:pPr>
+        <w:t xml:space="preserve">Taoist Physical Practices: Sun </w:t>
+      </w:r>
+      <w:proofErr w:type="spellStart"/>
       <w:r>
         <w:rPr>
           <w:rFonts w:eastAsia="MS Mincho"/>
           <w:lang w:eastAsia="ja-JP"/>
         </w:rPr>
-        <w:t>Chanting Sutras</w:t>
-      </w:r>
+        <w:t>wukong</w:t>
+      </w:r>
+      <w:proofErr w:type="spellEnd"/>
     </w:p>
     <w:p>
       <w:pPr>
@@ -2316,67 +3561,55 @@
           <w:rFonts w:eastAsia="MS Mincho"/>
           <w:lang w:eastAsia="ja-JP"/>
         </w:rPr>
-        <w:t>Qigong—energy concentration</w:t>
-      </w:r>
-    </w:p>
-    <w:p>
-      <w:pPr>
-        <w:pStyle w:val="ListParagraph"/>
-        <w:numPr>
-          <w:ilvl w:val="0"/>
-          <w:numId w:val="6"/>
-        </w:numPr>
+        <w:t xml:space="preserve">Calligraphy: </w:t>
+      </w:r>
+      <w:proofErr w:type="spellStart"/>
+      <w:r>
         <w:rPr>
           <w:rFonts w:eastAsia="MS Mincho"/>
           <w:lang w:eastAsia="ja-JP"/>
         </w:rPr>
-      </w:pPr>
+        <w:t>Guanxin</w:t>
+      </w:r>
+      <w:proofErr w:type="spellEnd"/>
       <w:r>
         <w:rPr>
           <w:rFonts w:eastAsia="MS Mincho"/>
           <w:lang w:eastAsia="ja-JP"/>
         </w:rPr>
-        <w:t>Rinzai school</w:t>
-      </w:r>
-    </w:p>
-    <w:p>
-      <w:pPr>
-        <w:pStyle w:val="ListParagraph"/>
-        <w:numPr>
-          <w:ilvl w:val="0"/>
-          <w:numId w:val="6"/>
-        </w:numPr>
+        <w:t xml:space="preserve">, </w:t>
+      </w:r>
+      <w:proofErr w:type="spellStart"/>
+      <w:r>
         <w:rPr>
           <w:rFonts w:eastAsia="MS Mincho"/>
           <w:lang w:eastAsia="ja-JP"/>
         </w:rPr>
-      </w:pPr>
+        <w:t>Muqi</w:t>
+      </w:r>
+      <w:proofErr w:type="spellEnd"/>
       <w:r>
         <w:rPr>
           <w:rFonts w:eastAsia="MS Mincho"/>
           <w:lang w:eastAsia="ja-JP"/>
         </w:rPr>
-        <w:t xml:space="preserve">State of blockage—don’t know how to react to it in a normal automatic way.  </w:t>
-      </w:r>
-    </w:p>
-    <w:p>
-      <w:pPr>
-        <w:pStyle w:val="ListParagraph"/>
-        <w:numPr>
-          <w:ilvl w:val="0"/>
-          <w:numId w:val="6"/>
-        </w:numPr>
+        <w:t xml:space="preserve"> </w:t>
+      </w:r>
+      <w:proofErr w:type="spellStart"/>
+      <w:r>
         <w:rPr>
           <w:rFonts w:eastAsia="MS Mincho"/>
           <w:lang w:eastAsia="ja-JP"/>
         </w:rPr>
-      </w:pPr>
+        <w:t>fachang</w:t>
+      </w:r>
+      <w:proofErr w:type="spellEnd"/>
       <w:r>
         <w:rPr>
           <w:rFonts w:eastAsia="MS Mincho"/>
           <w:lang w:eastAsia="ja-JP"/>
         </w:rPr>
-        <w:t>“Rite for releasing the hungry ghost”</w:t>
+        <w:t xml:space="preserve"> </w:t>
       </w:r>
     </w:p>
     <w:p>
@@ -2396,7 +3629,7 @@
           <w:rFonts w:eastAsia="MS Mincho"/>
           <w:lang w:eastAsia="ja-JP"/>
         </w:rPr>
-        <w:t>Steel on flint- chopping sound</w:t>
+        <w:t>Chanting Sutras</w:t>
       </w:r>
     </w:p>
     <w:p>
@@ -2416,7 +3649,7 @@
           <w:rFonts w:eastAsia="MS Mincho"/>
           <w:lang w:eastAsia="ja-JP"/>
         </w:rPr>
-        <w:t xml:space="preserve">The teacher is infinitely clever and will never cease surprising you. You react and if it hits it hits.  </w:t>
+        <w:t>Qigong—energy concentration</w:t>
       </w:r>
     </w:p>
     <w:p>
@@ -2436,7 +3669,7 @@
           <w:rFonts w:eastAsia="MS Mincho"/>
           <w:lang w:eastAsia="ja-JP"/>
         </w:rPr>
-        <w:t>Give up to be spontaneous…</w:t>
+        <w:t>Rinzai school</w:t>
       </w:r>
     </w:p>
     <w:p>
@@ -2456,8 +3689,133 @@
           <w:rFonts w:eastAsia="MS Mincho"/>
           <w:lang w:eastAsia="ja-JP"/>
         </w:rPr>
-        <w:t>Soto – training school … seeking fundamental honestyw</w:t>
-      </w:r>
+        <w:t xml:space="preserve">State of blockage—don’t know how to react to it in a normal automatic way.  </w:t>
+      </w:r>
+    </w:p>
+    <w:p>
+      <w:pPr>
+        <w:pStyle w:val="ListParagraph"/>
+        <w:numPr>
+          <w:ilvl w:val="0"/>
+          <w:numId w:val="6"/>
+        </w:numPr>
+        <w:rPr>
+          <w:rFonts w:eastAsia="MS Mincho"/>
+          <w:lang w:eastAsia="ja-JP"/>
+        </w:rPr>
+      </w:pPr>
+      <w:r>
+        <w:rPr>
+          <w:rFonts w:eastAsia="MS Mincho"/>
+          <w:lang w:eastAsia="ja-JP"/>
+        </w:rPr>
+        <w:t>“Rite for releasing the hungry ghost”</w:t>
+      </w:r>
+    </w:p>
+    <w:p>
+      <w:pPr>
+        <w:pStyle w:val="ListParagraph"/>
+        <w:numPr>
+          <w:ilvl w:val="0"/>
+          <w:numId w:val="6"/>
+        </w:numPr>
+        <w:rPr>
+          <w:rFonts w:eastAsia="MS Mincho"/>
+          <w:lang w:eastAsia="ja-JP"/>
+        </w:rPr>
+      </w:pPr>
+      <w:r>
+        <w:rPr>
+          <w:rFonts w:eastAsia="MS Mincho"/>
+          <w:lang w:eastAsia="ja-JP"/>
+        </w:rPr>
+        <w:t>Steel on flint- chopping sound</w:t>
+      </w:r>
+    </w:p>
+    <w:p>
+      <w:pPr>
+        <w:pStyle w:val="ListParagraph"/>
+        <w:numPr>
+          <w:ilvl w:val="0"/>
+          <w:numId w:val="6"/>
+        </w:numPr>
+        <w:rPr>
+          <w:rFonts w:eastAsia="MS Mincho"/>
+          <w:lang w:eastAsia="ja-JP"/>
+        </w:rPr>
+      </w:pPr>
+      <w:r>
+        <w:rPr>
+          <w:rFonts w:eastAsia="MS Mincho"/>
+          <w:lang w:eastAsia="ja-JP"/>
+        </w:rPr>
+        <w:t xml:space="preserve">The teacher is infinitely clever and will never cease surprising you. You react and if it hits it hits.  </w:t>
+      </w:r>
+    </w:p>
+    <w:p>
+      <w:pPr>
+        <w:pStyle w:val="ListParagraph"/>
+        <w:numPr>
+          <w:ilvl w:val="0"/>
+          <w:numId w:val="6"/>
+        </w:numPr>
+        <w:rPr>
+          <w:rFonts w:eastAsia="MS Mincho"/>
+          <w:lang w:eastAsia="ja-JP"/>
+        </w:rPr>
+      </w:pPr>
+      <w:r>
+        <w:rPr>
+          <w:rFonts w:eastAsia="MS Mincho"/>
+          <w:lang w:eastAsia="ja-JP"/>
+        </w:rPr>
+        <w:t xml:space="preserve">Give up </w:t>
+      </w:r>
+      <w:proofErr w:type="gramStart"/>
+      <w:r>
+        <w:rPr>
+          <w:rFonts w:eastAsia="MS Mincho"/>
+          <w:lang w:eastAsia="ja-JP"/>
+        </w:rPr>
+        <w:t>to be</w:t>
+      </w:r>
+      <w:proofErr w:type="gramEnd"/>
+      <w:r>
+        <w:rPr>
+          <w:rFonts w:eastAsia="MS Mincho"/>
+          <w:lang w:eastAsia="ja-JP"/>
+        </w:rPr>
+        <w:t xml:space="preserve"> spontaneous…</w:t>
+      </w:r>
+    </w:p>
+    <w:p>
+      <w:pPr>
+        <w:pStyle w:val="ListParagraph"/>
+        <w:numPr>
+          <w:ilvl w:val="0"/>
+          <w:numId w:val="6"/>
+        </w:numPr>
+        <w:rPr>
+          <w:rFonts w:eastAsia="MS Mincho"/>
+          <w:lang w:eastAsia="ja-JP"/>
+        </w:rPr>
+      </w:pPr>
+      <w:r>
+        <w:rPr>
+          <w:rFonts w:eastAsia="MS Mincho"/>
+          <w:lang w:eastAsia="ja-JP"/>
+        </w:rPr>
+        <w:t xml:space="preserve">Soto – training school … seeking fundamental </w:t>
+      </w:r>
+      <w:proofErr w:type="spellStart"/>
+      <w:r>
+        <w:rPr>
+          <w:rFonts w:eastAsia="MS Mincho"/>
+          <w:lang w:eastAsia="ja-JP"/>
+        </w:rPr>
+        <w:t>honestyw</w:t>
+      </w:r>
+      <w:proofErr w:type="spellEnd"/>
     </w:p>
     <w:p/>
     <w:p>
@@ -2476,7 +3834,23 @@
           <w:rFonts w:ascii="Lora" w:hAnsi="Lora"/>
           <w:color w:val="4B4F58"/>
         </w:rPr>
-        <w:t xml:space="preserve">And so, together, amidst the falling ash leaves, our group spent the day traveling along the wisdom of the evening ceremony’s contours – a progression that begins by invoking our spiritual guides and setting our intention before inviting and feeding our “ghosts” and honoring those who have died in the past year. This year, our purpose was to do the inner preparation for the ceremony by working with a particular personal unresolved relationship (one of the many ways to understand what is meant by “ghosts”). Though consequences from seen and unseen causes and conditions are endless, some of the most troublesome karma we experience, our heaviest burdens, emerge from fissures in important past relationships — mothers, fathers, siblings, friends, relatives and teachers, those we have allowed </w:t>
+        <w:t xml:space="preserve">And so, together, amidst the falling ash leaves, our group spent the day traveling along the wisdom of the evening ceremony’s contours – a progression that begins by invoking our spiritual guides and setting our intention before inviting and feeding our “ghosts” and honoring those who have died in the past year. This year, our purpose was to do the inner preparation for the ceremony by working with a particular personal unresolved relationship (one of the many ways to understand what is meant by “ghosts”). Though consequences from seen and unseen causes and conditions are endless, some of the most troublesome karma we experience, our heaviest burdens, emerge from fissures in important past relationships — mothers, fathers, siblings, friends, </w:t>
+      </w:r>
+      <w:proofErr w:type="gramStart"/>
+      <w:r>
+        <w:rPr>
+          <w:rFonts w:ascii="Lora" w:hAnsi="Lora"/>
+          <w:color w:val="4B4F58"/>
+        </w:rPr>
+        <w:t>relatives</w:t>
+      </w:r>
+      <w:proofErr w:type="gramEnd"/>
+      <w:r>
+        <w:rPr>
+          <w:rFonts w:ascii="Lora" w:hAnsi="Lora"/>
+          <w:color w:val="4B4F58"/>
+        </w:rPr>
+        <w:t xml:space="preserve"> and teachers, those we have allowed </w:t>
       </w:r>
       <w:r>
         <w:rPr>
@@ -2634,7 +4008,43 @@
           <w:color w:val="4B4F58"/>
           <w:shd w:val="clear" w:color="auto" w:fill="F5F5F5"/>
         </w:rPr>
-        <w:t xml:space="preserve">Letting go of our reactivity and judgment, we begin to see through the other who lives in our inner world and return them to their true nature, which is ungraspable. By simply accepting our own experience completely, new ground opens up right in this moment as we begin to clearly see the humanity of the other. We can pause and look again, and be surprised by new findings. Relax. We may see the love of an abusive mother, the fear from someone who has criticized us, the loneliness of a friend who betrayed our confidence. We also begin to admit the ways our defenses may have harmed the ones who have harmed us. We begin to </w:t>
+        <w:t xml:space="preserve">Letting go of our reactivity and judgment, we begin to see through the other who lives in our inner world and return them to their true nature, which is ungraspable. By simply accepting our own experience completely, new ground </w:t>
+      </w:r>
+      <w:proofErr w:type="gramStart"/>
+      <w:r>
+        <w:rPr>
+          <w:rFonts w:ascii="Lora" w:hAnsi="Lora"/>
+          <w:color w:val="4B4F58"/>
+          <w:shd w:val="clear" w:color="auto" w:fill="F5F5F5"/>
+        </w:rPr>
+        <w:t>opens up</w:t>
+      </w:r>
+      <w:proofErr w:type="gramEnd"/>
+      <w:r>
+        <w:rPr>
+          <w:rFonts w:ascii="Lora" w:hAnsi="Lora"/>
+          <w:color w:val="4B4F58"/>
+          <w:shd w:val="clear" w:color="auto" w:fill="F5F5F5"/>
+        </w:rPr>
+        <w:t xml:space="preserve"> right in this moment as we begin to clearly see the humanity of the other. We can pause and look </w:t>
+      </w:r>
+      <w:proofErr w:type="gramStart"/>
+      <w:r>
+        <w:rPr>
+          <w:rFonts w:ascii="Lora" w:hAnsi="Lora"/>
+          <w:color w:val="4B4F58"/>
+          <w:shd w:val="clear" w:color="auto" w:fill="F5F5F5"/>
+        </w:rPr>
+        <w:t>again, and</w:t>
+      </w:r>
+      <w:proofErr w:type="gramEnd"/>
+      <w:r>
+        <w:rPr>
+          <w:rFonts w:ascii="Lora" w:hAnsi="Lora"/>
+          <w:color w:val="4B4F58"/>
+          <w:shd w:val="clear" w:color="auto" w:fill="F5F5F5"/>
+        </w:rPr>
+        <w:t xml:space="preserve"> be surprised by new findings. Relax. We may see the love of an abusive mother, the fear from someone who has criticized us, the loneliness of a friend who betrayed our confidence. We also begin to admit the ways our defenses may have harmed the ones who have harmed us. We begin to </w:t>
       </w:r>
       <w:r>
         <w:rPr>
@@ -2663,7 +4073,27 @@
           <w:color w:val="4B4F58"/>
           <w:shd w:val="clear" w:color="auto" w:fill="F5F5F5"/>
         </w:rPr>
-        <w:t>Release is not an action of getting rid of something, but allowing things to take their natural course.</w:t>
+        <w:t xml:space="preserve">Release is not an action of getting rid of </w:t>
+      </w:r>
+      <w:proofErr w:type="gramStart"/>
+      <w:r>
+        <w:rPr>
+          <w:rStyle w:val="Strong"/>
+          <w:rFonts w:ascii="Lora" w:hAnsi="Lora"/>
+          <w:color w:val="4B4F58"/>
+          <w:shd w:val="clear" w:color="auto" w:fill="F5F5F5"/>
+        </w:rPr>
+        <w:t>something, but</w:t>
+      </w:r>
+      <w:proofErr w:type="gramEnd"/>
+      <w:r>
+        <w:rPr>
+          <w:rStyle w:val="Strong"/>
+          <w:rFonts w:ascii="Lora" w:hAnsi="Lora"/>
+          <w:color w:val="4B4F58"/>
+          <w:shd w:val="clear" w:color="auto" w:fill="F5F5F5"/>
+        </w:rPr>
+        <w:t xml:space="preserve"> allowing things to take their natural course.</w:t>
       </w:r>
     </w:p>
     <w:p>
@@ -2717,7 +4147,15 @@
     </w:p>
     <w:p>
       <w:r>
-        <w:t>An empathtic act of taking your pain and the pain of others</w:t>
+        <w:t xml:space="preserve">An </w:t>
+      </w:r>
+      <w:proofErr w:type="spellStart"/>
+      <w:r>
+        <w:t>empathtic</w:t>
+      </w:r>
+      <w:proofErr w:type="spellEnd"/>
+      <w:r>
+        <w:t xml:space="preserve"> act of taking your pain and the pain of others</w:t>
       </w:r>
     </w:p>
     <w:p>
@@ -2818,7 +4256,15 @@
     </w:p>
     <w:p>
       <w:r>
-        <w:t xml:space="preserve">My prayer has always been love. </w:t>
+        <w:t xml:space="preserve">My prayer has always been </w:t>
+      </w:r>
+      <w:proofErr w:type="gramStart"/>
+      <w:r>
+        <w:t>love</w:t>
+      </w:r>
+      <w:proofErr w:type="gramEnd"/>
+      <w:r>
+        <w:t xml:space="preserve">. </w:t>
       </w:r>
     </w:p>
     <w:p>
@@ -2838,7 +4284,15 @@
     </w:p>
     <w:p>
       <w:r>
-        <w:t xml:space="preserve">We can’t talk about how we pray because I don’t trust that you’ll trust me. This religious cage has a trap door in it, I feel forewarned away. Politics is a pitchfork in the hay. Static in the tubes broadcasts at the close of day.  </w:t>
+        <w:t xml:space="preserve">We can’t talk about how we pray because I don’t trust that you’ll trust me. This religious cage has a trap door in it, I feel forewarned away. Politics is a pitchfork in the hay. Static in the </w:t>
+      </w:r>
+      <w:proofErr w:type="gramStart"/>
+      <w:r>
+        <w:t>tubes</w:t>
+      </w:r>
+      <w:proofErr w:type="gramEnd"/>
+      <w:r>
+        <w:t xml:space="preserve"> broadcasts at the close of day.  </w:t>
       </w:r>
     </w:p>
     <w:p>
@@ -2865,7 +4319,15 @@
     <w:p/>
     <w:p>
       <w:r>
-        <w:t xml:space="preserve">Prayer is this very specific Catholic thing, that I do and I am just like do into Jesus that I don’t have time for anyone else anymore.  </w:t>
+        <w:t xml:space="preserve">Prayer is this very specific Catholic thing, that I </w:t>
+      </w:r>
+      <w:proofErr w:type="gramStart"/>
+      <w:r>
+        <w:t>do</w:t>
+      </w:r>
+      <w:proofErr w:type="gramEnd"/>
+      <w:r>
+        <w:t xml:space="preserve"> and I am just like do into Jesus that I don’t have time for anyone else anymore.  </w:t>
       </w:r>
     </w:p>
     <w:p>
@@ -2946,7 +4408,15 @@
     </w:p>
     <w:p>
       <w:r>
-        <w:t>Alcohol and THC help me with inspiration, but not follow through—caffeine helps me plow through and do, but clouds my head over time. Rigid habits—necessary, but</w:t>
+        <w:t xml:space="preserve">Alcohol and THC help me with inspiration, but not follow through—caffeine helps me plow through and </w:t>
+      </w:r>
+      <w:proofErr w:type="gramStart"/>
+      <w:r>
+        <w:t>do, but</w:t>
+      </w:r>
+      <w:proofErr w:type="gramEnd"/>
+      <w:r>
+        <w:t xml:space="preserve"> clouds my head over time. Rigid habits—necessary, but</w:t>
       </w:r>
     </w:p>
     <w:p>
@@ -2969,13 +4439,37 @@
     <w:p>
       <w:r>
         <w:tab/>
-        <w:t xml:space="preserve">She’s stretching on the back roller watching a bake off. Did he say goodnight or did he just walk through. I probably waved he thinks. I waved and she was just watching her show and didn’t see me wave he rationalizes. A wave can be really intimate—especially if you catch someone’s eye with it. But she’s wrapped up in the pastry drama and her own self-defeating loops starting at her 40+ years and ending at her hating feeling 70. </w:t>
+        <w:t xml:space="preserve">She’s stretching on the back roller watching a bake off. Did he say goodnight or did he just walk </w:t>
+      </w:r>
+      <w:proofErr w:type="gramStart"/>
+      <w:r>
+        <w:t>through.</w:t>
+      </w:r>
+      <w:proofErr w:type="gramEnd"/>
+      <w:r>
+        <w:t xml:space="preserve"> I probably waved he thinks. I waved and she was just watching her show and didn’t see me wave he rationalizes. A wave can be </w:t>
+      </w:r>
+      <w:proofErr w:type="gramStart"/>
+      <w:r>
+        <w:t>really intimate</w:t>
+      </w:r>
+      <w:proofErr w:type="gramEnd"/>
+      <w:r>
+        <w:t xml:space="preserve">—especially if you catch someone’s eye with it. But she’s wrapped up in the pastry drama and her own self-defeating loops starting at her 40+ years and ending at her hating feeling 70. </w:t>
       </w:r>
     </w:p>
     <w:p>
       <w:r>
         <w:tab/>
-        <w:t xml:space="preserve">I am drunk and stoned and 42 and have been out of a job for two months now— my days are an intentional haze and my evening are a blurring and chemical curtain drawn around the day.  </w:t>
+        <w:t xml:space="preserve">I am drunk and stoned and 42 and have been out of a job for two months now— my days are an intentional </w:t>
+      </w:r>
+      <w:proofErr w:type="gramStart"/>
+      <w:r>
+        <w:t>haze</w:t>
+      </w:r>
+      <w:proofErr w:type="gramEnd"/>
+      <w:r>
+        <w:t xml:space="preserve"> and my evening are a blurring and chemical curtain drawn around the day.  </w:t>
       </w:r>
     </w:p>
     <w:p>
@@ -3227,7 +4721,15 @@
     </w:p>
     <w:p>
       <w:r>
-        <w:t xml:space="preserve">Without caffeine in your system you can sit for much longer periods of time without getting jittery. </w:t>
+        <w:t xml:space="preserve">Without caffeine in your </w:t>
+      </w:r>
+      <w:proofErr w:type="gramStart"/>
+      <w:r>
+        <w:t>system</w:t>
+      </w:r>
+      <w:proofErr w:type="gramEnd"/>
+      <w:r>
+        <w:t xml:space="preserve"> you can sit for much longer periods of time without getting jittery. </w:t>
       </w:r>
     </w:p>
     <w:p/>
@@ -3258,7 +4760,23 @@
         </w:numPr>
       </w:pPr>
       <w:r>
-        <w:t>Gareth feeling a strong intuition about this girl.  Keeps calling her quirky.  Talks about writing a letter. But then he doesn’t have her address so he starts making a plan to take the metra to the suburbs and then ride his bike to where she lives and leave the letter on the windshield of her car.  I</w:t>
+        <w:t xml:space="preserve">Gareth feeling a strong intuition about this girl.  Keeps calling her quirky.  Talks about writing a letter. But then he doesn’t have her </w:t>
+      </w:r>
+      <w:proofErr w:type="gramStart"/>
+      <w:r>
+        <w:t>address</w:t>
+      </w:r>
+      <w:proofErr w:type="gramEnd"/>
+      <w:r>
+        <w:t xml:space="preserve"> so he starts making a plan to take the </w:t>
+      </w:r>
+      <w:proofErr w:type="spellStart"/>
+      <w:r>
+        <w:t>metra</w:t>
+      </w:r>
+      <w:proofErr w:type="spellEnd"/>
+      <w:r>
+        <w:t xml:space="preserve"> to the suburbs and then ride his bike to where she lives and leave the letter on the windshield of her car.  I</w:t>
       </w:r>
     </w:p>
     <w:p>
@@ -3282,7 +4800,15 @@
         </w:numPr>
       </w:pPr>
       <w:r>
-        <w:t xml:space="preserve">Intuition that nothing really matters. That it is insensible hubris to imagine that your life is more important that others.  </w:t>
+        <w:t xml:space="preserve">Intuition that nothing really matters. That it is insensible hubris to imagine that your life is more important </w:t>
+      </w:r>
+      <w:proofErr w:type="spellStart"/>
+      <w:r>
+        <w:t>that</w:t>
+      </w:r>
+      <w:proofErr w:type="spellEnd"/>
+      <w:r>
+        <w:t xml:space="preserve"> others.  </w:t>
       </w:r>
     </w:p>
     <w:p>
@@ -3294,7 +4820,15 @@
         </w:numPr>
       </w:pPr>
       <w:r>
-        <w:t>My mother taling to the young man in Nashville about his future.</w:t>
+        <w:t xml:space="preserve">My mother </w:t>
+      </w:r>
+      <w:proofErr w:type="spellStart"/>
+      <w:r>
+        <w:t>taling</w:t>
+      </w:r>
+      <w:proofErr w:type="spellEnd"/>
+      <w:r>
+        <w:t xml:space="preserve"> to the young man in Nashville about his future.</w:t>
       </w:r>
     </w:p>
     <w:p>
@@ -3306,7 +4840,15 @@
         </w:numPr>
       </w:pPr>
       <w:r>
-        <w:t xml:space="preserve">Intuition that if I can break into the tech sector we will have a much better work life balance.  </w:t>
+        <w:t xml:space="preserve">Intuition that if I can break into the tech </w:t>
+      </w:r>
+      <w:proofErr w:type="gramStart"/>
+      <w:r>
+        <w:t>sector</w:t>
+      </w:r>
+      <w:proofErr w:type="gramEnd"/>
+      <w:r>
+        <w:t xml:space="preserve"> we will have a much better work life balance.  </w:t>
       </w:r>
     </w:p>
     <w:p/>
@@ -3315,7 +4857,15 @@
       <w:bookmarkStart w:id="3" w:name="INNERNET"/>
       <w:bookmarkStart w:id="4" w:name="INTUITION"/>
       <w:r>
-        <w:t xml:space="preserve">The inner-net </w:t>
+        <w:t xml:space="preserve">The </w:t>
+      </w:r>
+      <w:proofErr w:type="gramStart"/>
+      <w:r>
+        <w:t>inner-net</w:t>
+      </w:r>
+      <w:proofErr w:type="gramEnd"/>
+      <w:r>
+        <w:t xml:space="preserve"> </w:t>
       </w:r>
     </w:p>
     <w:bookmarkEnd w:id="3"/>
@@ -3345,7 +4895,25 @@
           <w:rFonts w:ascii="Roboto" w:eastAsia="Times New Roman" w:hAnsi="Roboto" w:cs="Times New Roman"/>
           <w:kern w:val="36"/>
         </w:rPr>
-        <w:t>Gopi Kallayil - Connecting the Internet to the Inner-net</w:t>
+        <w:t xml:space="preserve">Gopi </w:t>
+      </w:r>
+      <w:proofErr w:type="spellStart"/>
+      <w:r>
+        <w:rPr>
+          <w:rStyle w:val="Hyperlink"/>
+          <w:rFonts w:ascii="Roboto" w:eastAsia="Times New Roman" w:hAnsi="Roboto" w:cs="Times New Roman"/>
+          <w:kern w:val="36"/>
+        </w:rPr>
+        <w:t>Kallayil</w:t>
+      </w:r>
+      <w:proofErr w:type="spellEnd"/>
+      <w:r>
+        <w:rPr>
+          <w:rStyle w:val="Hyperlink"/>
+          <w:rFonts w:ascii="Roboto" w:eastAsia="Times New Roman" w:hAnsi="Roboto" w:cs="Times New Roman"/>
+          <w:kern w:val="36"/>
+        </w:rPr>
+        <w:t xml:space="preserve"> - Connecting the Internet to the Inner-net</w:t>
       </w:r>
       <w:r>
         <w:rPr>
@@ -3386,7 +4954,31 @@
           <w:szCs w:val="16"/>
           <w:shd w:val="clear" w:color="auto" w:fill="F9F9F9"/>
         </w:rPr>
-        <w:t>Gopi Kallayil is a Group Product Marketing Manager at Google supporting the marketing of the Company's flagship advertising product, AdWords, in the Americas and Asia Pacific. He supports the company's go-to market strategy and adoption of Google search advertising products.</w:t>
+        <w:t xml:space="preserve">Gopi </w:t>
+      </w:r>
+      <w:proofErr w:type="spellStart"/>
+      <w:r>
+        <w:rPr>
+          <w:rFonts w:ascii="Roboto" w:hAnsi="Roboto"/>
+          <w:color w:val="030303"/>
+          <w:spacing w:val="3"/>
+          <w:sz w:val="16"/>
+          <w:szCs w:val="16"/>
+          <w:shd w:val="clear" w:color="auto" w:fill="F9F9F9"/>
+        </w:rPr>
+        <w:t>Kallayil</w:t>
+      </w:r>
+      <w:proofErr w:type="spellEnd"/>
+      <w:r>
+        <w:rPr>
+          <w:rFonts w:ascii="Roboto" w:hAnsi="Roboto"/>
+          <w:color w:val="030303"/>
+          <w:spacing w:val="3"/>
+          <w:sz w:val="16"/>
+          <w:szCs w:val="16"/>
+          <w:shd w:val="clear" w:color="auto" w:fill="F9F9F9"/>
+        </w:rPr>
+        <w:t xml:space="preserve"> is a Group Product Marketing Manager at Google supporting the marketing of the Company's flagship advertising product, AdWords, in the Americas and Asia Pacific. He supports the company's go-to market strategy and adoption of Google search advertising products.</w:t>
       </w:r>
     </w:p>
     <w:p>
@@ -3522,7 +5114,15 @@
         <w:t>From their grey sheeted</w:t>
       </w:r>
       <w:r>
-        <w:t>, shit smeared</w:t>
+        <w:t xml:space="preserve">, </w:t>
+      </w:r>
+      <w:proofErr w:type="gramStart"/>
+      <w:r>
+        <w:t>shit</w:t>
+      </w:r>
+      <w:proofErr w:type="gramEnd"/>
+      <w:r>
+        <w:t xml:space="preserve"> smeared</w:t>
       </w:r>
       <w:r>
         <w:t xml:space="preserve"> sick beds my furies howl.</w:t>
@@ -3530,29 +5130,101 @@
     </w:p>
     <w:p>
       <w:r>
-        <w:t xml:space="preserve">Their words reach me with the warm vomit curled tang of rotten dogbreath.  My achilles has been healing though. I’ve been finding my stride again.  I have been chasing the right silence. Cool Alpine winds. A glass walled writing cabin on the highest peak. A desk. A breeze. Silence gathered, stroked, pregnate and bursting forth. The perfume of the new redolent in his words.  And possibility- the burnt cache of my frustrated info grab flushed out and a fresh go round of renewal can be realized.  We must forever be renewing. The moon. The seasons. Nature. Do not fear this flux, engage, it honesty and openly, full sensed.  Unfurling, unfurling, collapsing here with you.  </w:t>
-      </w:r>
-    </w:p>
-    <w:p>
-      <w:r>
-        <w:t xml:space="preserve">Perspective -- how we see things. Why do we run all of this interference. Some experience is relevant and apropos, but we have poor instincts for filters and the intellectual and emotional conventions get triggered and they run their course. </w:t>
-      </w:r>
-    </w:p>
-    <w:p>
-      <w:r>
-        <w:t>Learning to answer we love. A resigned state. Okay-- you are right. I give in. You are more authentic than me. I accept that. I am sorry for ever doubting your judgement. This is not how I feel though. I doubt your judgement quite deeply and your family culture is one that I find unappealing and close-minded. The problem is not your beliefs, but how you wield them in such an insensitive, pompous, impersonal, and unreflective way. Repeatedly calling me repent or bow the knee or rejoin the fold or come to the table.  My answer has been clear and simple and your continued politicking-- your attitude, the way you talk to me, your openness to the things that I am passionate about. Our relationship is damaged and I just don’t have the wherewithal to try and repair it and your don’t either.</w:t>
+        <w:t xml:space="preserve">Their words reach me with the warm vomit curled tang of rotten </w:t>
+      </w:r>
+      <w:proofErr w:type="spellStart"/>
+      <w:r>
+        <w:t>dogbreath</w:t>
+      </w:r>
+      <w:proofErr w:type="spellEnd"/>
+      <w:r>
+        <w:t xml:space="preserve">.  My </w:t>
+      </w:r>
+      <w:proofErr w:type="spellStart"/>
+      <w:r>
+        <w:t>achilles</w:t>
+      </w:r>
+      <w:proofErr w:type="spellEnd"/>
+      <w:r>
+        <w:t xml:space="preserve"> has been healing though. I’ve been finding my stride again.  I have been chasing the right silence. Cool Alpine winds. A glass walled writing cabin on the highest peak. A desk. A breeze. Silence gathered, stroked, </w:t>
+      </w:r>
+      <w:proofErr w:type="spellStart"/>
+      <w:r>
+        <w:t>pregnate</w:t>
+      </w:r>
+      <w:proofErr w:type="spellEnd"/>
+      <w:r>
+        <w:t xml:space="preserve"> and bursting forth. The perfume of the new redolent in his words.  And possibility- the burnt cache of my frustrated info grab flushed out and a fresh go round of renewal can be realized.  We must forever be renewing. The moon. The seasons. Nature. Do not fear this flux, engage, </w:t>
+      </w:r>
+      <w:proofErr w:type="gramStart"/>
+      <w:r>
+        <w:t>it</w:t>
+      </w:r>
+      <w:proofErr w:type="gramEnd"/>
+      <w:r>
+        <w:t xml:space="preserve"> honesty and openly, full sensed.  Unfurling, unfurling, collapsing here with you.  </w:t>
+      </w:r>
+    </w:p>
+    <w:p>
+      <w:r>
+        <w:t xml:space="preserve">Perspective -- how we see things. Why do we run all of this </w:t>
+      </w:r>
+      <w:proofErr w:type="gramStart"/>
+      <w:r>
+        <w:t>interference.</w:t>
+      </w:r>
+      <w:proofErr w:type="gramEnd"/>
+      <w:r>
+        <w:t xml:space="preserve"> Some experience is relevant and apropos, but we have poor instincts for filters and the intellectual and emotional conventions get triggered and they run their course. </w:t>
+      </w:r>
+    </w:p>
+    <w:p>
+      <w:r>
+        <w:t xml:space="preserve">Learning to answer we love. A resigned state. Okay-- you are right. I give in. You are more authentic than me. I accept that. I am sorry for ever doubting your judgement. This is not how I feel though. I doubt your judgement quite deeply and your family culture is one that I find unappealing and close-minded. The problem is not your beliefs, but how you wield them in such an insensitive, pompous, impersonal, and unreflective way. Repeatedly calling me repent or bow the knee or rejoin the fold or come to the table.  My answer has been clear and simple and your continued politicking-- your attitude, the way you talk to me, your openness to the things that I am passionate about. Our relationship is </w:t>
+      </w:r>
+      <w:proofErr w:type="gramStart"/>
+      <w:r>
+        <w:t>damaged</w:t>
+      </w:r>
+      <w:proofErr w:type="gramEnd"/>
+      <w:r>
+        <w:t xml:space="preserve"> and I just don’t have the wherewithal to try and repair it and </w:t>
+      </w:r>
+      <w:proofErr w:type="spellStart"/>
+      <w:r>
+        <w:t>your</w:t>
+      </w:r>
+      <w:proofErr w:type="spellEnd"/>
+      <w:r>
+        <w:t xml:space="preserve"> don’t either.</w:t>
       </w:r>
     </w:p>
     <w:p/>
     <w:p>
       <w:r>
-        <w:t xml:space="preserve">I -- ego  -- observing, attempting to weave a whole from the many scattered parts. </w:t>
+        <w:t xml:space="preserve">I -- </w:t>
+      </w:r>
+      <w:proofErr w:type="gramStart"/>
+      <w:r>
+        <w:t>ego  --</w:t>
+      </w:r>
+      <w:proofErr w:type="gramEnd"/>
+      <w:r>
+        <w:t xml:space="preserve"> observing, attempting to weave a whole from the many scattered parts. </w:t>
       </w:r>
     </w:p>
     <w:p/>
     <w:p>
       <w:r>
-        <w:t>What do depends on how see… what want…</w:t>
+        <w:t xml:space="preserve">What do </w:t>
+      </w:r>
+      <w:proofErr w:type="gramStart"/>
+      <w:r>
+        <w:t>depends</w:t>
+      </w:r>
+      <w:proofErr w:type="gramEnd"/>
+      <w:r>
+        <w:t xml:space="preserve"> on how see… what want…</w:t>
       </w:r>
     </w:p>
     <w:p/>
@@ -3590,7 +5262,15 @@
     </w:p>
     <w:p>
       <w:r>
-        <w:t xml:space="preserve">Not knowing where Burkina Faso was, then within 24 hours reading it in an article, hearing it referenced on a radior broadcast and then noticing on world map of my shower curtain.  </w:t>
+        <w:t xml:space="preserve">Not knowing where Burkina Faso was, then within 24 hours reading it in an article, hearing it referenced on a </w:t>
+      </w:r>
+      <w:proofErr w:type="spellStart"/>
+      <w:r>
+        <w:t>radior</w:t>
+      </w:r>
+      <w:proofErr w:type="spellEnd"/>
+      <w:r>
+        <w:t xml:space="preserve"> broadcast and then noticing on world map of my shower curtain.  </w:t>
       </w:r>
     </w:p>
     <w:p/>
@@ -3612,7 +5292,49 @@
     </w:p>
     <w:p>
       <w:r>
-        <w:t xml:space="preserve">It likely didn’t mean anything at all. But he noticed these numbers and took there salient immergence as some sort of sign that he was on the right track. He was heading in the right direction. The machinations of his mind were not in fact completely overwhelmed and overrun, but were instead working actively behind the scenes to draw connections, ground myself in the overwhelming and settling and establishing patterns all around. Even in chaos and randomness we can deduce order, patterns, coincidences, aesthetically uplifting signs of life and engagement and perceptional creativity. Intuitive, wanted, but in the moment unwilled. Somehow unconsciously achieving and maintain that delicate balance between being actively ready to take a look at something and being passive enough to be ready to receive and see it.  Working diligently to be surprised and inspired by the world around me, by my environment. Eschewing cynicism, eschewing waving my wounds about me socially. Carrying my colostomy bag of emotional detritus into the sanitized realm of the social. Learning the ABCs of emotional bowel movements. Understanding the need to Pathology Train—put things in there right place. Flush. Light a candle. Clean yourself up. Get our of your alienating habits of dropping your pants to share the shit smell of your unprocessed emotions as some sort of line to draw other’s to you.   </w:t>
+        <w:t xml:space="preserve">It likely didn’t mean anything at all. But he noticed these numbers and took </w:t>
+      </w:r>
+      <w:proofErr w:type="gramStart"/>
+      <w:r>
+        <w:t>there</w:t>
+      </w:r>
+      <w:proofErr w:type="gramEnd"/>
+      <w:r>
+        <w:t xml:space="preserve"> salient immergence as some sort of sign that he was on the right track. He was heading in the right direction. The machinations of his mind were not in fact completely overwhelmed and </w:t>
+      </w:r>
+      <w:proofErr w:type="gramStart"/>
+      <w:r>
+        <w:t>overrun, but</w:t>
+      </w:r>
+      <w:proofErr w:type="gramEnd"/>
+      <w:r>
+        <w:t xml:space="preserve"> were instead working actively behind the scenes to draw connections, ground myself in the overwhelming and settling and establishing patterns all around. Even in chaos and randomness we can deduce order, patterns, coincidences, aesthetically uplifting signs of life and engagement and perceptional creativity. Intuitive, wanted, but in the moment unwilled. Somehow unconsciously achieving and maintain that delicate balance between being actively ready to </w:t>
+      </w:r>
+      <w:proofErr w:type="gramStart"/>
+      <w:r>
+        <w:t>take a look</w:t>
+      </w:r>
+      <w:proofErr w:type="gramEnd"/>
+      <w:r>
+        <w:t xml:space="preserve"> at something and being passive enough to be ready to receive and see it.  Working diligently to be surprised and inspired by the world around me, by my environment. Eschewing cynicism, eschewing waving my wounds about me socially. Carrying my colostomy bag of emotional detritus into the sanitized realm of the social. Learning the ABCs of emotional bowel movements. Understanding the need to Pathology Train—put things in </w:t>
+      </w:r>
+      <w:proofErr w:type="gramStart"/>
+      <w:r>
+        <w:t>there</w:t>
+      </w:r>
+      <w:proofErr w:type="gramEnd"/>
+      <w:r>
+        <w:t xml:space="preserve"> right place. Flush. Light a candle. Clean yourself up. Get </w:t>
+      </w:r>
+      <w:proofErr w:type="spellStart"/>
+      <w:proofErr w:type="gramStart"/>
+      <w:r>
+        <w:t>our</w:t>
+      </w:r>
+      <w:proofErr w:type="spellEnd"/>
+      <w:proofErr w:type="gramEnd"/>
+      <w:r>
+        <w:t xml:space="preserve"> of your alienating habits of dropping your pants to share the shit smell of your unprocessed emotions as some sort of line to draw other’s to you.   </w:t>
       </w:r>
     </w:p>
     <w:p/>
@@ -3643,7 +5365,15 @@
     </w:p>
     <w:p>
       <w:r>
-        <w:t>Reading at same time. Interesting parallel of subject matter, then suddenly, and I believe it was in the Peter O. Whitmer book that the authors are suddenly chatting together.  The books have literally entered into conversation with one another.</w:t>
+        <w:t xml:space="preserve">Reading at same time. Interesting parallel of subject matter, then suddenly, and I believe it was in the Peter O. Whitmer book that the authors are suddenly chatting together.  The books have literally </w:t>
+      </w:r>
+      <w:proofErr w:type="gramStart"/>
+      <w:r>
+        <w:t>entered into</w:t>
+      </w:r>
+      <w:proofErr w:type="gramEnd"/>
+      <w:r>
+        <w:t xml:space="preserve"> conversation with one another.</w:t>
       </w:r>
     </w:p>
     <w:p/>
@@ -3681,7 +5411,15 @@
     </w:p>
     <w:p>
       <w:r>
-        <w:t xml:space="preserve"> The individual is reveal in their engagement with others.</w:t>
+        <w:t xml:space="preserve"> The individual is </w:t>
+      </w:r>
+      <w:proofErr w:type="gramStart"/>
+      <w:r>
+        <w:t>reveal</w:t>
+      </w:r>
+      <w:proofErr w:type="gramEnd"/>
+      <w:r>
+        <w:t xml:space="preserve"> in their engagement with others.</w:t>
       </w:r>
     </w:p>
     <w:p/>
@@ -3746,7 +5484,15 @@
     <w:p/>
     <w:p>
       <w:r>
-        <w:t xml:space="preserve">My faux discipline with my time clocks. But lacking a conviction that could keep the balance in my process.. Writing took over and ground me down. I was undisciplined with my approach.  And now I am burnt down and just want to solidly move on with my life.  </w:t>
+        <w:t xml:space="preserve">My faux discipline with my time clocks. But lacking a conviction that could keep the balance in my </w:t>
+      </w:r>
+      <w:proofErr w:type="gramStart"/>
+      <w:r>
+        <w:t>process..</w:t>
+      </w:r>
+      <w:proofErr w:type="gramEnd"/>
+      <w:r>
+        <w:t xml:space="preserve"> Writing took over and ground me down. I was undisciplined with my approach.  And now I am burnt down and just want to solidly move on with my life.  </w:t>
       </w:r>
     </w:p>
     <w:p>
@@ -3843,7 +5589,15 @@
     <w:bookmarkEnd w:id="9"/>
     <w:p>
       <w:r>
-        <w:t xml:space="preserve">See the deal is this -- you maintain correct political positions, and stay the fuck up on your religious cant. </w:t>
+        <w:t xml:space="preserve">See the deal is this -- you maintain correct political </w:t>
+      </w:r>
+      <w:proofErr w:type="gramStart"/>
+      <w:r>
+        <w:t>positions, and</w:t>
+      </w:r>
+      <w:proofErr w:type="gramEnd"/>
+      <w:r>
+        <w:t xml:space="preserve"> stay the fuck up on your religious cant. </w:t>
       </w:r>
     </w:p>
     <w:p>
@@ -3875,17 +5629,41 @@
     </w:p>
     <w:p>
       <w:r>
-        <w:t xml:space="preserve">How can you be responsible about this stuff.  </w:t>
-      </w:r>
-    </w:p>
-    <w:p>
-      <w:r>
-        <w:t xml:space="preserve">I sure as fuck am not going to confession.  </w:t>
-      </w:r>
-    </w:p>
-    <w:p>
-      <w:r>
-        <w:t xml:space="preserve">I mean what is a letter? Is it advertising? Is it therapy? Is it campaigning?  </w:t>
+        <w:t xml:space="preserve">How can you be responsible about this </w:t>
+      </w:r>
+      <w:proofErr w:type="gramStart"/>
+      <w:r>
+        <w:t>stuff.</w:t>
+      </w:r>
+      <w:proofErr w:type="gramEnd"/>
+      <w:r>
+        <w:t xml:space="preserve">  </w:t>
+      </w:r>
+    </w:p>
+    <w:p>
+      <w:r>
+        <w:t xml:space="preserve">I sure as </w:t>
+      </w:r>
+      <w:proofErr w:type="gramStart"/>
+      <w:r>
+        <w:t>fuck</w:t>
+      </w:r>
+      <w:proofErr w:type="gramEnd"/>
+      <w:r>
+        <w:t xml:space="preserve"> am not going to confession.  </w:t>
+      </w:r>
+    </w:p>
+    <w:p>
+      <w:r>
+        <w:t xml:space="preserve">I mean what is a </w:t>
+      </w:r>
+      <w:proofErr w:type="gramStart"/>
+      <w:r>
+        <w:t>letter?</w:t>
+      </w:r>
+      <w:proofErr w:type="gramEnd"/>
+      <w:r>
+        <w:t xml:space="preserve"> Is it advertising? Is it therapy? Is it campaigning?  </w:t>
       </w:r>
     </w:p>
     <w:p>
@@ -3899,7 +5677,23 @@
         <w:t>th</w:t>
       </w:r>
       <w:r>
-        <w:t xml:space="preserve"> grade. Cried a little bit.  Went home put on a pot roast in my crock pot. Ate a cannabis brownie and then rode a Divvy over to Andersonville to get my haircut. Afterwards I had a frothy Belgian draft across the street at the Hopleaf. Then I biked home and took mushrooms and proceeded to spend the entire trip drifting room to room in my apartment straightening up, cleaning and settling, standing on chairs, the kitchen counter, taking in new perspectives of our lived in, but still not quite possessed space. HOME presented itself early on as the theme of the journey and at any given time that I lost my way, or suddenly started to feel anxious—</w:t>
+        <w:t xml:space="preserve"> grade. Cried a little bit.  Went home put on a pot roast in my crock pot. Ate a cannabis brownie and then rode a Divvy over to Andersonville to get my haircut. Afterwards I had a frothy Belgian draft across the street at the </w:t>
+      </w:r>
+      <w:proofErr w:type="spellStart"/>
+      <w:r>
+        <w:t>Hopleaf</w:t>
+      </w:r>
+      <w:proofErr w:type="spellEnd"/>
+      <w:r>
+        <w:t xml:space="preserve">. Then I biked home and took mushrooms and proceeded to spend the entire trip drifting room to room in my apartment straightening up, </w:t>
+      </w:r>
+      <w:proofErr w:type="gramStart"/>
+      <w:r>
+        <w:t>cleaning</w:t>
+      </w:r>
+      <w:proofErr w:type="gramEnd"/>
+      <w:r>
+        <w:t xml:space="preserve"> and settling, standing on chairs, the kitchen counter, taking in new perspectives of our lived in, but still not quite possessed space. HOME presented itself early on as the theme of the journey and at any given time that I lost my way, or suddenly started to feel anxious—</w:t>
       </w:r>
       <w:r>
         <w:rPr>
@@ -3913,29 +5707,70 @@
           <w:i/>
           <w:iCs/>
         </w:rPr>
-        <w:t xml:space="preserve"> What? What?</w:t>
-      </w:r>
+        <w:t xml:space="preserve"> What? </w:t>
+      </w:r>
+      <w:proofErr w:type="gramStart"/>
       <w:r>
         <w:rPr>
           <w:i/>
           <w:iCs/>
         </w:rPr>
+        <w:t>What?</w:t>
+      </w:r>
+      <w:r>
+        <w:rPr>
+          <w:i/>
+          <w:iCs/>
+        </w:rPr>
         <w:t>—</w:t>
       </w:r>
-      <w:r>
-        <w:t xml:space="preserve">I simply picked up where I left off picking up and straightening and organizing the apartment room to room. By the time I was worn out and ready for sleep, the apartment was in great shape. I felt settled. I slept very well and awoke feeling refreshed and calm.  The next day I found out that our apartment building was going to be sold and that we might have to move. The timing of this was a shock, but it also threw into really sharp relief what a tragedy this would be, but also vis a vis what a wonderful situation we currently had! What a sense of HOME we did have in this place.  </w:t>
+      <w:proofErr w:type="gramEnd"/>
+      <w:r>
+        <w:t xml:space="preserve">I simply picked up where I left off picking up and straightening and organizing the apartment room to room. By the time I was worn out and ready for sleep, the apartment was in great shape. I felt settled. I slept very well and awoke feeling refreshed and calm.  The next day I found out that our apartment building was going to be sold and that we might have to move. The timing of this was a shock, but it also threw into </w:t>
+      </w:r>
+      <w:proofErr w:type="gramStart"/>
+      <w:r>
+        <w:t>really sharp</w:t>
+      </w:r>
+      <w:proofErr w:type="gramEnd"/>
+      <w:r>
+        <w:t xml:space="preserve"> relief what a tragedy this would be, but also vis a vis what a wonderful situation we currently had! What a sense of HOME we did have in this place.  </w:t>
       </w:r>
     </w:p>
     <w:p>
       <w:r>
         <w:tab/>
-        <w:t>As way led to way Susan and Micah, our good friends, ended up purchasing the building from their relative who owned it, resolving the spectre of having to move, affirming my deepened sense of being HOME. Now, the question turned to how to maintain it, and this entailed was figuring out the riddled answer of my vocational question. Fast forward to a year later…</w:t>
+        <w:t xml:space="preserve">As way led to way Susan and Micah, our good friends, ended up purchasing the building from their relative who owned it, resolving the </w:t>
+      </w:r>
+      <w:proofErr w:type="spellStart"/>
+      <w:r>
+        <w:t>spectre</w:t>
+      </w:r>
+      <w:proofErr w:type="spellEnd"/>
+      <w:r>
+        <w:t xml:space="preserve"> of having to move, affirming my deepened sense of being HOME. Now, the question turned to how to maintain it, and this entailed was figuring out the riddled answer </w:t>
+      </w:r>
+      <w:proofErr w:type="gramStart"/>
+      <w:r>
+        <w:t>of</w:t>
+      </w:r>
+      <w:proofErr w:type="gramEnd"/>
+      <w:r>
+        <w:t xml:space="preserve"> my vocational question. Fast forward to a year later…</w:t>
       </w:r>
     </w:p>
     <w:p>
       <w:r>
         <w:tab/>
-        <w:t xml:space="preserve">Susan and Micah have been incredible. Preternaturally, pre-emptively projecting understanding and support in very uncertain times. Going out of their way to be kind. Its very nice to be connected to kind people.  I’ve realized that way more important than where someone falls on the political spectrum is where they fall on the kindness spectrum.  I believe that kindness will shine through, even if their politics dictate that they punch their ticket with a specific lean.  </w:t>
+        <w:t xml:space="preserve">Susan and Micah have been incredible. Preternaturally, pre-emptively projecting understanding and support in very uncertain times. Going out of their way to be kind. </w:t>
+      </w:r>
+      <w:proofErr w:type="spellStart"/>
+      <w:r>
+        <w:t>Its</w:t>
+      </w:r>
+      <w:proofErr w:type="spellEnd"/>
+      <w:r>
+        <w:t xml:space="preserve"> very nice to be connected to kind people.  I’ve realized that way more important than where someone falls on the political spectrum is where they fall on the kindness spectrum.  I believe that kindness will shine through, even if their politics dictate that they punch their ticket with a specific lean.  </w:t>
       </w:r>
     </w:p>
     <w:p>
@@ -3952,7 +5787,15 @@
     </w:p>
     <w:p>
       <w:r>
-        <w:t xml:space="preserve">How do we protect ourselves from other people’s wounds. </w:t>
+        <w:t xml:space="preserve">How do we protect ourselves from other people’s </w:t>
+      </w:r>
+      <w:proofErr w:type="gramStart"/>
+      <w:r>
+        <w:t>wounds.</w:t>
+      </w:r>
+      <w:proofErr w:type="gramEnd"/>
+      <w:r>
+        <w:t xml:space="preserve"> </w:t>
       </w:r>
     </w:p>
     <w:p/>
@@ -4054,8 +5897,13 @@
       </w:r>
     </w:p>
     <w:p>
-      <w:r>
-        <w:t>Cephalophore -- head carrier:</w:t>
+      <w:proofErr w:type="spellStart"/>
+      <w:r>
+        <w:t>Cephalophore</w:t>
+      </w:r>
+      <w:proofErr w:type="spellEnd"/>
+      <w:r>
+        <w:t xml:space="preserve"> -- head carrier:</w:t>
       </w:r>
     </w:p>
     <w:p>
@@ -4073,7 +5921,15 @@
     <w:p/>
     <w:p>
       <w:r>
-        <w:t xml:space="preserve">Reclusive monkes (Hui nan) are referred disparagingly as rocks, lumps of wood. </w:t>
+        <w:t xml:space="preserve">Reclusive </w:t>
+      </w:r>
+      <w:proofErr w:type="spellStart"/>
+      <w:r>
+        <w:t>monkes</w:t>
+      </w:r>
+      <w:proofErr w:type="spellEnd"/>
+      <w:r>
+        <w:t xml:space="preserve"> (Hui nan) are referred disparagingly as rocks, lumps of wood. </w:t>
       </w:r>
     </w:p>
     <w:p>
@@ -4163,7 +6019,15 @@
     <w:p/>
     <w:p>
       <w:r>
-        <w:t xml:space="preserve">When you relax you must first relax your mind. </w:t>
+        <w:t xml:space="preserve">When you relax you must first relax your </w:t>
+      </w:r>
+      <w:proofErr w:type="gramStart"/>
+      <w:r>
+        <w:t>mind.</w:t>
+      </w:r>
+      <w:proofErr w:type="gramEnd"/>
+      <w:r>
+        <w:t xml:space="preserve"> </w:t>
       </w:r>
     </w:p>
     <w:p>
@@ -4194,7 +6058,15 @@
     <w:p/>
     <w:p>
       <w:r>
-        <w:t xml:space="preserve">When my mind is home in the Dan Tian I am calm and my will is firm. </w:t>
+        <w:t xml:space="preserve">When my mind is home in the </w:t>
+      </w:r>
+      <w:proofErr w:type="gramStart"/>
+      <w:r>
+        <w:t>Dan Tian</w:t>
+      </w:r>
+      <w:proofErr w:type="gramEnd"/>
+      <w:r>
+        <w:t xml:space="preserve"> I am calm and my will is firm. </w:t>
       </w:r>
     </w:p>
     <w:p>
@@ -4266,7 +6138,15 @@
     </w:p>
     <w:p>
       <w:r>
-        <w:t xml:space="preserve">If you keep practicing you will eventually start to feel that your Yi is leading your Qi into the ground and that your root has started to grow. </w:t>
+        <w:t xml:space="preserve">If you keep </w:t>
+      </w:r>
+      <w:proofErr w:type="gramStart"/>
+      <w:r>
+        <w:t>practicing</w:t>
+      </w:r>
+      <w:proofErr w:type="gramEnd"/>
+      <w:r>
+        <w:t xml:space="preserve"> you will eventually start to feel that your Yi is leading your Qi into the ground and that your root has started to grow. </w:t>
       </w:r>
       <w:r>
         <w:t xml:space="preserve"> </w:t>
@@ -4349,11 +6229,16 @@
       <w:r>
         <w:t xml:space="preserve">eclectic, self-curated </w:t>
       </w:r>
+      <w:proofErr w:type="gramStart"/>
       <w:r>
         <w:t>mono-c</w:t>
       </w:r>
       <w:r>
-        <w:t xml:space="preserve">ultures. </w:t>
+        <w:t>ultures</w:t>
+      </w:r>
+      <w:proofErr w:type="gramEnd"/>
+      <w:r>
+        <w:t xml:space="preserve">. </w:t>
       </w:r>
     </w:p>
     <w:p>
@@ -4383,7 +6268,49 @@
     </w:p>
     <w:p>
       <w:r>
-        <w:t xml:space="preserve">It likely didn’t mean anything at all. But he noticed these numbers and took there salient immergence as some sort of sign that he was on the right track. He was heading in the right direction. The machinations of his mind were not in fact completely overwhelmed and overrun, but were instead working actively behind the scenes to draw connections, ground myself in the overwhelming and settling and establishing patterns all around. Even in chaos and randomness we can deduce order, patterns, coincidences, aesthetically uplifting signs of life and engagement and perceptional creativity. Intuitive, wanted, but in the moment unwilled. Somehow unconsciously achieving and maintain that delicate balance between being actively ready to take a look at something and being passive enough to be ready to receive and see it.  Working diligently to be surprised and inspired by the world around me, by my environment. Eschewing cynicism, eschewing waving my wounds about me socially. Carrying my colostomy bag of emotional detritus into the sanitized realm of the social. Learning the ABCs of emotional bowel movements. Understanding the need to Pathology Train—put things in there right place. Flush. Light a candle. Clean yourself up. Get our of your alienating habits of dropping your pants to share the shit smell of your unprocessed emotions as some sort of line to draw other’s to you.   </w:t>
+        <w:t xml:space="preserve">It likely didn’t mean anything at all. But he noticed these numbers and took </w:t>
+      </w:r>
+      <w:proofErr w:type="gramStart"/>
+      <w:r>
+        <w:t>there</w:t>
+      </w:r>
+      <w:proofErr w:type="gramEnd"/>
+      <w:r>
+        <w:t xml:space="preserve"> salient immergence as some sort of sign that he was on the right track. He was heading in the right direction. The machinations of his mind were not in fact completely overwhelmed and </w:t>
+      </w:r>
+      <w:proofErr w:type="gramStart"/>
+      <w:r>
+        <w:t>overrun, but</w:t>
+      </w:r>
+      <w:proofErr w:type="gramEnd"/>
+      <w:r>
+        <w:t xml:space="preserve"> were instead working actively behind the scenes to draw connections, ground myself in the overwhelming and settling and establishing patterns all around. Even in chaos and randomness we can deduce order, patterns, coincidences, aesthetically uplifting signs of life and engagement and perceptional creativity. Intuitive, wanted, but in the moment unwilled. Somehow unconsciously achieving and maintain that delicate balance between being actively ready to </w:t>
+      </w:r>
+      <w:proofErr w:type="gramStart"/>
+      <w:r>
+        <w:t>take a look</w:t>
+      </w:r>
+      <w:proofErr w:type="gramEnd"/>
+      <w:r>
+        <w:t xml:space="preserve"> at something and being passive enough to be ready to receive and see it.  Working diligently to be surprised and inspired by the world around me, by my environment. Eschewing cynicism, eschewing waving my wounds about me socially. Carrying my colostomy bag of emotional detritus into the sanitized realm of the social. Learning the ABCs of emotional bowel movements. Understanding the need to Pathology Train—put things in </w:t>
+      </w:r>
+      <w:proofErr w:type="gramStart"/>
+      <w:r>
+        <w:t>there</w:t>
+      </w:r>
+      <w:proofErr w:type="gramEnd"/>
+      <w:r>
+        <w:t xml:space="preserve"> right place. Flush. Light a candle. Clean yourself up. Get </w:t>
+      </w:r>
+      <w:proofErr w:type="spellStart"/>
+      <w:proofErr w:type="gramStart"/>
+      <w:r>
+        <w:t>our</w:t>
+      </w:r>
+      <w:proofErr w:type="spellEnd"/>
+      <w:proofErr w:type="gramEnd"/>
+      <w:r>
+        <w:t xml:space="preserve"> of your alienating habits of dropping your pants to share the shit smell of your unprocessed emotions as some sort of line to draw other’s to you.   </w:t>
       </w:r>
     </w:p>
     <w:p/>
@@ -4417,7 +6344,15 @@
     </w:p>
     <w:p>
       <w:r>
-        <w:t xml:space="preserve">How do you hold to you resolutely hold to own values with integrity without shitting all over other people’s values.  </w:t>
+        <w:t xml:space="preserve">How do you hold to you resolutely hold to own values with integrity without shitting all over other people’s </w:t>
+      </w:r>
+      <w:proofErr w:type="gramStart"/>
+      <w:r>
+        <w:t>values.</w:t>
+      </w:r>
+      <w:proofErr w:type="gramEnd"/>
+      <w:r>
+        <w:t xml:space="preserve">  </w:t>
       </w:r>
     </w:p>
     <w:p>
@@ -4434,7 +6369,15 @@
     </w:p>
     <w:p>
       <w:r>
-        <w:t xml:space="preserve">Would you rather be cursed with an irrationally optimistic outlook or an irrationally pessimistic outlook. </w:t>
+        <w:t xml:space="preserve">Would you rather be cursed with an irrationally optimistic outlook or an irrationally pessimistic </w:t>
+      </w:r>
+      <w:proofErr w:type="gramStart"/>
+      <w:r>
+        <w:t>outlook.</w:t>
+      </w:r>
+      <w:proofErr w:type="gramEnd"/>
+      <w:r>
+        <w:t xml:space="preserve"> </w:t>
       </w:r>
     </w:p>
     <w:p>
@@ -4470,7 +6413,15 @@
     </w:p>
     <w:p>
       <w:r>
-        <w:t xml:space="preserve">Street smart, precient, keen, aware, experimental, attenuated, affixed, focused, involved, alive, afire. </w:t>
+        <w:t xml:space="preserve">Street smart, </w:t>
+      </w:r>
+      <w:proofErr w:type="spellStart"/>
+      <w:r>
+        <w:t>precient</w:t>
+      </w:r>
+      <w:proofErr w:type="spellEnd"/>
+      <w:r>
+        <w:t xml:space="preserve">, keen, aware, experimental, attenuated, affixed, focused, involved, alive, afire. </w:t>
       </w:r>
     </w:p>
     <w:p/>
@@ -4570,9 +6521,14 @@
           <w:numId w:val="10"/>
         </w:numPr>
       </w:pPr>
+      <w:proofErr w:type="gramStart"/>
       <w:r>
         <w:lastRenderedPageBreak/>
-        <w:t>Dosage  (ex. 1 hit, hold for three seconds)</w:t>
+        <w:t>Dosage  (</w:t>
+      </w:r>
+      <w:proofErr w:type="gramEnd"/>
+      <w:r>
+        <w:t>ex. 1 hit, hold for three seconds)</w:t>
       </w:r>
     </w:p>
     <w:p>
@@ -4596,7 +6552,15 @@
         </w:numPr>
       </w:pPr>
       <w:r>
-        <w:t xml:space="preserve">Strain Family:  Indican, sativa, hybrid </w:t>
+        <w:t xml:space="preserve">Strain Family:  </w:t>
+      </w:r>
+      <w:proofErr w:type="spellStart"/>
+      <w:r>
+        <w:t>Indican</w:t>
+      </w:r>
+      <w:proofErr w:type="spellEnd"/>
+      <w:r>
+        <w:t xml:space="preserve">, sativa, hybrid </w:t>
       </w:r>
     </w:p>
     <w:p>
@@ -4632,7 +6596,17 @@
         </w:numPr>
       </w:pPr>
       <w:r>
-        <w:t>The effect you felt: Euphoria, anxiety, energized, focused, uplifted, focused, relaxed, sleepy, rel;ief, discomfort, paranoid, other…</w:t>
+        <w:t xml:space="preserve">The effect you felt: Euphoria, anxiety, energized, focused, uplifted, focused, relaxed, sleepy, </w:t>
+      </w:r>
+      <w:proofErr w:type="spellStart"/>
+      <w:proofErr w:type="gramStart"/>
+      <w:r>
+        <w:t>rel;ief</w:t>
+      </w:r>
+      <w:proofErr w:type="spellEnd"/>
+      <w:proofErr w:type="gramEnd"/>
+      <w:r>
+        <w:t>, discomfort, paranoid, other…</w:t>
       </w:r>
     </w:p>
     <w:p>
@@ -4709,7 +6683,44 @@
         </w:numPr>
       </w:pPr>
       <w:r>
-        <w:t xml:space="preserve">Ash from chillum in dry planter started a smoldering fire that burned low fro a few hours and burnt a couple of holes through the plastic planter in the wooden cedar flower box on the back porch.  While I walked Helena to the school and hung out and went to Badackis and ate a veggie dog and then stopped at the French Bakery. And I am not doing a good job reading directions to things. Very passive and just going with the flow of things. Kind of removed. Distant. Slow. I’;ve wanted to get distance. I have wanted to slow my reactions. I have wanted to get some kind of buffer in between stimulus and my kneejerk rage.  </w:t>
+        <w:t xml:space="preserve">Ash from chillum in dry planter started a smoldering fire that burned low </w:t>
+      </w:r>
+      <w:proofErr w:type="spellStart"/>
+      <w:r>
+        <w:t>fro</w:t>
+      </w:r>
+      <w:proofErr w:type="spellEnd"/>
+      <w:r>
+        <w:t xml:space="preserve"> a few hours and burnt a couple of holes through the plastic planter in the wooden cedar flower box on the back porch.  While I walked Helena to the school and hung out and went to </w:t>
+      </w:r>
+      <w:proofErr w:type="spellStart"/>
+      <w:r>
+        <w:t>Badackis</w:t>
+      </w:r>
+      <w:proofErr w:type="spellEnd"/>
+      <w:r>
+        <w:t xml:space="preserve"> and ate a veggie dog and then stopped at the French Bakery. And I am not doing a good job reading directions to things. Very passive and just going with the flow of things. Kind of removed. Distant. Slow. I</w:t>
+      </w:r>
+      <w:proofErr w:type="gramStart"/>
+      <w:r>
+        <w:t>’;</w:t>
+      </w:r>
+      <w:proofErr w:type="spellStart"/>
+      <w:r>
+        <w:t>ve</w:t>
+      </w:r>
+      <w:proofErr w:type="spellEnd"/>
+      <w:proofErr w:type="gramEnd"/>
+      <w:r>
+        <w:t xml:space="preserve"> wanted to get distance. I have wanted to slow my reactions. I have wanted to get </w:t>
+      </w:r>
+      <w:proofErr w:type="gramStart"/>
+      <w:r>
+        <w:t>some kind of buffer</w:t>
+      </w:r>
+      <w:proofErr w:type="gramEnd"/>
+      <w:r>
+        <w:t xml:space="preserve"> in between stimulus and my kneejerk rage.  </w:t>
       </w:r>
     </w:p>
     <w:p>
@@ -4728,7 +6739,23 @@
         <w:t>st</w:t>
       </w:r>
       <w:r>
-        <w:t xml:space="preserve"> and the Ides more or less did a THC, Caffiene, and Alcohol fast.  I really liked the results.  And found it interesting how caving on one brought on openness to the other two. I would like to get back to a stimulant/depressant free path.  I do believe that going for stretches without the influence of these substances is very healthful and is becoming more of a conviction that working in their absence is an important aspect of my maturity, development, and the process of becoming and being that I have been engaged in my entire life… that was accelerated a year ago when the shop closed, and then at the end of May when the shop was attacked, and then in July when I was given a hard layoff, and then in August when I decided not to pursue the Harry Winston opportunity, and then in September when after an intense July and August my need for writing and bringing my writing along with me exploded and the infinite notebook which had withered and all but disappeared redefined itself (it had been redefining itself all spring as it became the backbone of my web development curriculum).  The single flow.  The I/O stream.  The single I/O stream where I can learn and learn and compare and articulate and engage and find that sweet spot upon the spectrum of hope and ambition and complacency and uncertainty and second guesses and despair.  </w:t>
+        <w:t xml:space="preserve"> and the Ides </w:t>
+      </w:r>
+      <w:proofErr w:type="gramStart"/>
+      <w:r>
+        <w:t>more or less did</w:t>
+      </w:r>
+      <w:proofErr w:type="gramEnd"/>
+      <w:r>
+        <w:t xml:space="preserve"> a THC, </w:t>
+      </w:r>
+      <w:proofErr w:type="spellStart"/>
+      <w:r>
+        <w:t>Caffiene</w:t>
+      </w:r>
+      <w:proofErr w:type="spellEnd"/>
+      <w:r>
+        <w:t xml:space="preserve">, and Alcohol fast.  I really liked the results.  And found it interesting how caving on one brought on openness to the other two. I would like to get back to a stimulant/depressant free path.  I do believe that going for stretches without the influence of these substances is very healthful and is becoming more of a conviction that working in their absence is an important aspect of my maturity, development, and the process of becoming and being that I have been engaged in my entire life… that was accelerated a year ago when the shop closed, and then at the end of May when the shop was attacked, and then in July when I was given a hard layoff, and then in August when I decided not to pursue the Harry Winston opportunity, and then in September when after an intense July and August my need for writing and bringing my writing along with me exploded and the infinite notebook which had withered and all but disappeared redefined itself (it had been redefining itself all spring as it became the backbone of my web development curriculum).  The single flow.  The I/O stream.  The single I/O stream where I can learn and learn and compare and articulate and engage and find that sweet spot upon the spectrum of hope and ambition and complacency and uncertainty and second guesses and despair.  </w:t>
       </w:r>
     </w:p>
     <w:p>
@@ -4747,7 +6774,15 @@
         <w:t>st</w:t>
       </w:r>
       <w:r>
-        <w:t xml:space="preserve"> time after the 3 day break.  </w:t>
+        <w:t xml:space="preserve"> time after the </w:t>
+      </w:r>
+      <w:proofErr w:type="gramStart"/>
+      <w:r>
+        <w:t>3 day</w:t>
+      </w:r>
+      <w:proofErr w:type="gramEnd"/>
+      <w:r>
+        <w:t xml:space="preserve"> break.  </w:t>
       </w:r>
     </w:p>
     <w:p>
@@ -4758,7 +6793,23 @@
     <w:p>
       <w:r>
         <w:lastRenderedPageBreak/>
-        <w:t>Spending too much money on weed. The cost is prohibitive.  You are also continually making over-drafts of betsy’s trust. This is not a healthy dynamic to be in—feeling like you need weed to work, feeling like you need to hide your weed consumption from betsy…</w:t>
+        <w:t xml:space="preserve">Spending too much money on weed. The cost is prohibitive.  You are also continually making over-drafts of </w:t>
+      </w:r>
+      <w:proofErr w:type="spellStart"/>
+      <w:r>
+        <w:t>betsy’s</w:t>
+      </w:r>
+      <w:proofErr w:type="spellEnd"/>
+      <w:r>
+        <w:t xml:space="preserve"> trust. This is not a healthy dynamic to be in—feeling like you need weed to work, feeling like you need to hide your weed consumption from </w:t>
+      </w:r>
+      <w:proofErr w:type="spellStart"/>
+      <w:r>
+        <w:t>betsy</w:t>
+      </w:r>
+      <w:proofErr w:type="spellEnd"/>
+      <w:r>
+        <w:t>…</w:t>
       </w:r>
     </w:p>
     <w:p>
@@ -4797,11 +6848,16 @@
       <w:r>
         <w:t xml:space="preserve">My carelessness has been made up for by my diligent and organized wife who has suppressed her own creative impulses and talents </w:t>
       </w:r>
+      <w:proofErr w:type="gramStart"/>
       <w:r>
         <w:t>in</w:t>
       </w:r>
       <w:r>
-        <w:t xml:space="preserve"> order to free up space and time for me pursue mine.  I am being deeply disloyal to her as I continue to smoke weed through the day despite my promises to her that I will not.  </w:t>
+        <w:t xml:space="preserve"> order to</w:t>
+      </w:r>
+      <w:proofErr w:type="gramEnd"/>
+      <w:r>
+        <w:t xml:space="preserve"> free up space and time for me pursue mine.  I am being deeply disloyal to her as I continue to smoke weed through the day despite my promises to her that I will not.  </w:t>
       </w:r>
     </w:p>
     <w:p>
@@ -4832,7 +6888,15 @@
     </w:p>
     <w:p>
       <w:r>
-        <w:t xml:space="preserve">Oh, to soberly write from that good grounded place where your feet are reaching straight into the floor.  </w:t>
+        <w:t xml:space="preserve">Oh, to soberly write from that </w:t>
+      </w:r>
+      <w:proofErr w:type="gramStart"/>
+      <w:r>
+        <w:t>good grounded</w:t>
+      </w:r>
+      <w:proofErr w:type="gramEnd"/>
+      <w:r>
+        <w:t xml:space="preserve"> place where your feet are reaching straight into the floor.  </w:t>
       </w:r>
     </w:p>
     <w:p>
@@ -4848,7 +6912,15 @@
     </w:p>
     <w:p>
       <w:r>
-        <w:t>And just like that I am stoned on St. Nicholas Day.  In the past my compulsive smoking has been troubling— now I realize its badness or breed of trouble has a touch of genius to it— it seeks to survive and thrive— psychological virus; phantasms that only exist if they are allowed to— and yet, how to shut down thoughts?  How to change behaviors and patterns?  How to be honest with yourself. Let’s admit that the pot smoking has turned into a splinter— a liability.  Something that is grounding me in sacred space, but also forcing me to overlap worlds— the creating plain— where the new can sometimes be accessed, finding responsiveness in a pen, seeking, seeking the practical— not limiting thought to apology— I am done apologizing, I believe creation stands pretty well for itself: pay attention, draw your own conclusions</w:t>
+        <w:t xml:space="preserve">And just like that I am stoned on St. Nicholas Day.  In the past my compulsive smoking has been troubling— now I realize its badness or breed of trouble has a touch of genius to it— it seeks to survive and thrive— psychological virus; phantasms that only exist if they are allowed to— and yet, how to shut down thoughts?  How to change behaviors and patterns?  How to be honest with yourself. Let’s admit that the pot smoking has turned into a splinter— a liability.  Something that is grounding me in sacred space, but also forcing me to overlap worlds— the creating plain— where the new can sometimes be accessed, finding responsiveness in a pen, seeking, seeking the practical— not limiting thought to apology— I am done apologizing, I believe creation stands </w:t>
+      </w:r>
+      <w:proofErr w:type="gramStart"/>
+      <w:r>
+        <w:t>pretty well</w:t>
+      </w:r>
+      <w:proofErr w:type="gramEnd"/>
+      <w:r>
+        <w:t xml:space="preserve"> for itself: pay attention, draw your own conclusions</w:t>
       </w:r>
     </w:p>
     <w:p>
@@ -4902,8 +6974,13 @@
     </w:p>
     <w:p>
       <w:bookmarkStart w:id="14" w:name="ONE"/>
-      <w:r>
-        <w:t xml:space="preserve">OneAndMany </w:t>
+      <w:proofErr w:type="spellStart"/>
+      <w:r>
+        <w:t>OneAndMany</w:t>
+      </w:r>
+      <w:proofErr w:type="spellEnd"/>
+      <w:r>
+        <w:t xml:space="preserve"> </w:t>
       </w:r>
     </w:p>
     <w:bookmarkEnd w:id="14"/>
@@ -4915,9 +6992,11 @@
       </w:pPr>
     </w:p>
     <w:p>
+      <w:proofErr w:type="spellStart"/>
       <w:r>
         <w:t>Parmenedies</w:t>
       </w:r>
+      <w:proofErr w:type="spellEnd"/>
     </w:p>
     <w:p/>
     <w:p>
@@ -4937,7 +7016,15 @@
     </w:p>
     <w:p>
       <w:r>
-        <w:t>I’d like to be more game and winning. Good health, whole, grounded, intact, steady, in control, with surplus wherewithal, direct access to executive excellence. Sufficiently bolstered against the excess voltage coursing through my veins.</w:t>
+        <w:t xml:space="preserve">I’d like to be </w:t>
+      </w:r>
+      <w:proofErr w:type="gramStart"/>
+      <w:r>
+        <w:t>more game</w:t>
+      </w:r>
+      <w:proofErr w:type="gramEnd"/>
+      <w:r>
+        <w:t xml:space="preserve"> and winning. Good health, whole, grounded, intact, steady, in control, with surplus wherewithal, direct access to executive excellence. Sufficiently bolstered against the excess voltage coursing through my veins.</w:t>
       </w:r>
       <w:r>
         <w:t xml:space="preserve"> Tired of not having the wherewithal for things that you feel like you should really have the wherewithal for. </w:t>
@@ -4945,7 +7032,15 @@
     </w:p>
     <w:p>
       <w:r>
-        <w:t xml:space="preserve">Wanting to run like K, but being Too Slow. </w:t>
+        <w:t xml:space="preserve">Wanting to run like </w:t>
+      </w:r>
+      <w:proofErr w:type="gramStart"/>
+      <w:r>
+        <w:t>K, but</w:t>
+      </w:r>
+      <w:proofErr w:type="gramEnd"/>
+      <w:r>
+        <w:t xml:space="preserve"> being Too Slow. </w:t>
       </w:r>
     </w:p>
     <w:p>
@@ -5029,24 +7124,9 @@
           <w:szCs w:val="20"/>
           <w:shd w:val="clear" w:color="auto" w:fill="FEFEFE"/>
         </w:rPr>
-        <w:t>Conscientious people tend to have high levels of self-discipline and are organized and goal-directed, Yoneda said, while extroverts are enthusiastic about life and often assertive and outgoing.</w:t>
-      </w:r>
-    </w:p>
-    <w:p>
-      <w:pPr>
-        <w:rPr>
-          <w:sz w:val="20"/>
-          <w:szCs w:val="20"/>
-        </w:rPr>
-      </w:pPr>
-    </w:p>
-    <w:p>
-      <w:pPr>
-        <w:rPr>
-          <w:sz w:val="20"/>
-          <w:szCs w:val="20"/>
-        </w:rPr>
-      </w:pPr>
+        <w:t xml:space="preserve">Conscientious people tend to have high levels of self-discipline and are organized and </w:t>
+      </w:r>
+      <w:proofErr w:type="gramStart"/>
       <w:r>
         <w:rPr>
           <w:rFonts w:ascii="Helvetica" w:hAnsi="Helvetica" w:cs="Helvetica"/>
@@ -5055,24 +7135,9 @@
           <w:szCs w:val="20"/>
           <w:shd w:val="clear" w:color="auto" w:fill="FEFEFE"/>
         </w:rPr>
-        <w:t>People with a high score on conscientiousness or a low score in neuroticism were significantly less likely to develop mild cognitive</w:t>
-      </w:r>
-    </w:p>
-    <w:p>
-      <w:pPr>
-        <w:rPr>
-          <w:sz w:val="20"/>
-          <w:szCs w:val="20"/>
-        </w:rPr>
-      </w:pPr>
-    </w:p>
-    <w:p>
-      <w:pPr>
-        <w:rPr>
-          <w:sz w:val="20"/>
-          <w:szCs w:val="20"/>
-        </w:rPr>
-      </w:pPr>
+        <w:t>goal-directed</w:t>
+      </w:r>
+      <w:proofErr w:type="gramEnd"/>
       <w:r>
         <w:rPr>
           <w:rFonts w:ascii="Helvetica" w:hAnsi="Helvetica" w:cs="Helvetica"/>
@@ -5081,6 +7146,80 @@
           <w:szCs w:val="20"/>
           <w:shd w:val="clear" w:color="auto" w:fill="FEFEFE"/>
         </w:rPr>
+        <w:t xml:space="preserve">, </w:t>
+      </w:r>
+      <w:proofErr w:type="spellStart"/>
+      <w:r>
+        <w:rPr>
+          <w:rFonts w:ascii="Helvetica" w:hAnsi="Helvetica" w:cs="Helvetica"/>
+          <w:color w:val="262626"/>
+          <w:sz w:val="20"/>
+          <w:szCs w:val="20"/>
+          <w:shd w:val="clear" w:color="auto" w:fill="FEFEFE"/>
+        </w:rPr>
+        <w:t>Yoneda</w:t>
+      </w:r>
+      <w:proofErr w:type="spellEnd"/>
+      <w:r>
+        <w:rPr>
+          <w:rFonts w:ascii="Helvetica" w:hAnsi="Helvetica" w:cs="Helvetica"/>
+          <w:color w:val="262626"/>
+          <w:sz w:val="20"/>
+          <w:szCs w:val="20"/>
+          <w:shd w:val="clear" w:color="auto" w:fill="FEFEFE"/>
+        </w:rPr>
+        <w:t xml:space="preserve"> said, while extroverts are enthusiastic about life and often assertive and outgoing.</w:t>
+      </w:r>
+    </w:p>
+    <w:p>
+      <w:pPr>
+        <w:rPr>
+          <w:sz w:val="20"/>
+          <w:szCs w:val="20"/>
+        </w:rPr>
+      </w:pPr>
+    </w:p>
+    <w:p>
+      <w:pPr>
+        <w:rPr>
+          <w:sz w:val="20"/>
+          <w:szCs w:val="20"/>
+        </w:rPr>
+      </w:pPr>
+      <w:r>
+        <w:rPr>
+          <w:rFonts w:ascii="Helvetica" w:hAnsi="Helvetica" w:cs="Helvetica"/>
+          <w:color w:val="262626"/>
+          <w:sz w:val="20"/>
+          <w:szCs w:val="20"/>
+          <w:shd w:val="clear" w:color="auto" w:fill="FEFEFE"/>
+        </w:rPr>
+        <w:t>People with a high score on conscientiousness or a low score in neuroticism were significantly less likely to develop mild cognitive</w:t>
+      </w:r>
+    </w:p>
+    <w:p>
+      <w:pPr>
+        <w:rPr>
+          <w:sz w:val="20"/>
+          <w:szCs w:val="20"/>
+        </w:rPr>
+      </w:pPr>
+    </w:p>
+    <w:p>
+      <w:pPr>
+        <w:rPr>
+          <w:sz w:val="20"/>
+          <w:szCs w:val="20"/>
+        </w:rPr>
+      </w:pPr>
+      <w:r>
+        <w:rPr>
+          <w:rFonts w:ascii="Helvetica" w:hAnsi="Helvetica" w:cs="Helvetica"/>
+          <w:color w:val="262626"/>
+          <w:sz w:val="20"/>
+          <w:szCs w:val="20"/>
+          <w:shd w:val="clear" w:color="auto" w:fill="FEFEFE"/>
+        </w:rPr>
         <w:t>Earlier research has shown that people who are more open to experiences, more conscientious and less neurotic perform better cognitively on tests and experience less cognitive decline over time.</w:t>
       </w:r>
     </w:p>
@@ -5381,7 +7520,15 @@
         </w:numPr>
       </w:pPr>
       <w:r>
-        <w:t>The guy obsessively riding his trainer all day at home while he does everything to the extrme detriment of his body.</w:t>
+        <w:t xml:space="preserve">The guy obsessively riding his trainer all day at home while he does everything to the </w:t>
+      </w:r>
+      <w:proofErr w:type="spellStart"/>
+      <w:r>
+        <w:t>extrme</w:t>
+      </w:r>
+      <w:proofErr w:type="spellEnd"/>
+      <w:r>
+        <w:t xml:space="preserve"> detriment of his body.</w:t>
       </w:r>
     </w:p>
     <w:p>
@@ -5393,7 +7540,15 @@
         </w:numPr>
       </w:pPr>
       <w:r>
-        <w:t xml:space="preserve">My father even, dealing with all the pain and injuries from running. Not being able to sleep well at night, but being unable to shift his lifestyle to accommodate it. </w:t>
+        <w:t xml:space="preserve">My father even, dealing with all the pain and injuries from running. Not being able to sleep well at </w:t>
+      </w:r>
+      <w:proofErr w:type="gramStart"/>
+      <w:r>
+        <w:t>night, but</w:t>
+      </w:r>
+      <w:proofErr w:type="gramEnd"/>
+      <w:r>
+        <w:t xml:space="preserve"> being unable to shift his lifestyle to accommodate it. </w:t>
       </w:r>
     </w:p>
     <w:p>
@@ -5403,8 +7558,21 @@
     </w:p>
     <w:p/>
     <w:p>
-      <w:r>
-        <w:t xml:space="preserve">Meglomania. Meglomaniac’s exaggerate their virtues and never see their faults. </w:t>
+      <w:proofErr w:type="spellStart"/>
+      <w:r>
+        <w:t>Meglomania</w:t>
+      </w:r>
+      <w:proofErr w:type="spellEnd"/>
+      <w:r>
+        <w:t xml:space="preserve">. </w:t>
+      </w:r>
+      <w:proofErr w:type="spellStart"/>
+      <w:r>
+        <w:t>Meglomaniac’s</w:t>
+      </w:r>
+      <w:proofErr w:type="spellEnd"/>
+      <w:r>
+        <w:t xml:space="preserve"> exaggerate their virtues and never see their faults. </w:t>
       </w:r>
     </w:p>
     <w:p>
@@ -5414,7 +7582,43 @@
           <w:color w:val="202124"/>
           <w:shd w:val="clear" w:color="auto" w:fill="FFFFFF"/>
         </w:rPr>
-        <w:t>Narcissism is an exaggerated sense of self love while megalomania is an exaggerated sense of self worth based on fantasies of power, attractiveness and other physical or psychological attributes and, therfore, </w:t>
+        <w:t xml:space="preserve">Narcissism is an exaggerated sense of self love while megalomania is an exaggerated sense of </w:t>
+      </w:r>
+      <w:proofErr w:type="spellStart"/>
+      <w:r>
+        <w:rPr>
+          <w:rFonts w:ascii="Roboto" w:hAnsi="Roboto"/>
+          <w:color w:val="202124"/>
+          <w:shd w:val="clear" w:color="auto" w:fill="FFFFFF"/>
+        </w:rPr>
+        <w:t>self worth</w:t>
+      </w:r>
+      <w:proofErr w:type="spellEnd"/>
+      <w:r>
+        <w:rPr>
+          <w:rFonts w:ascii="Roboto" w:hAnsi="Roboto"/>
+          <w:color w:val="202124"/>
+          <w:shd w:val="clear" w:color="auto" w:fill="FFFFFF"/>
+        </w:rPr>
+        <w:t xml:space="preserve"> based on fantasies of power, attractiveness and other physical or psychological attributes and, </w:t>
+      </w:r>
+      <w:proofErr w:type="spellStart"/>
+      <w:r>
+        <w:rPr>
+          <w:rFonts w:ascii="Roboto" w:hAnsi="Roboto"/>
+          <w:color w:val="202124"/>
+          <w:shd w:val="clear" w:color="auto" w:fill="FFFFFF"/>
+        </w:rPr>
+        <w:t>therfore</w:t>
+      </w:r>
+      <w:proofErr w:type="spellEnd"/>
+      <w:r>
+        <w:rPr>
+          <w:rFonts w:ascii="Roboto" w:hAnsi="Roboto"/>
+          <w:color w:val="202124"/>
+          <w:shd w:val="clear" w:color="auto" w:fill="FFFFFF"/>
+        </w:rPr>
+        <w:t>, </w:t>
       </w:r>
       <w:r>
         <w:rPr>
@@ -5529,7 +7733,15 @@
         </w:numPr>
       </w:pPr>
       <w:r>
-        <w:t>Yi harmonies with Qi (breath) -- wisdom mind affects energy, energy affects decision making</w:t>
+        <w:t xml:space="preserve">Yi harmonies with Qi (breath) -- wisdom mind affects </w:t>
+      </w:r>
+      <w:proofErr w:type="gramStart"/>
+      <w:r>
+        <w:t>energy,</w:t>
+      </w:r>
+      <w:proofErr w:type="gramEnd"/>
+      <w:r>
+        <w:t xml:space="preserve"> energy affects decision making</w:t>
       </w:r>
     </w:p>
     <w:p>
@@ -5553,7 +7765,15 @@
         </w:numPr>
       </w:pPr>
       <w:r>
-        <w:t>Momentum can be Qi -- relaxed, whole body momentum -- legs push torso, torso pushes arms</w:t>
+        <w:t xml:space="preserve">Momentum can be Qi -- relaxed, </w:t>
+      </w:r>
+      <w:proofErr w:type="gramStart"/>
+      <w:r>
+        <w:t>whole body</w:t>
+      </w:r>
+      <w:proofErr w:type="gramEnd"/>
+      <w:r>
+        <w:t xml:space="preserve"> momentum -- legs push torso, torso pushes arms</w:t>
       </w:r>
     </w:p>
     <w:p>
@@ -5565,7 +7785,15 @@
         </w:numPr>
       </w:pPr>
       <w:r>
-        <w:t>Harmonize with opponents force</w:t>
+        <w:t xml:space="preserve">Harmonize with </w:t>
+      </w:r>
+      <w:proofErr w:type="gramStart"/>
+      <w:r>
+        <w:t>opponents</w:t>
+      </w:r>
+      <w:proofErr w:type="gramEnd"/>
+      <w:r>
+        <w:t xml:space="preserve"> force</w:t>
       </w:r>
     </w:p>
     <w:p>
@@ -5589,7 +7817,15 @@
         </w:numPr>
       </w:pPr>
       <w:r>
-        <w:t xml:space="preserve">Muscular strength  -- irradicate muscular tension -- don’t through a punch when you are tense. Arm should be thrown out by legs and torso, reduce tension in arm to more effectively through punch. </w:t>
+        <w:t xml:space="preserve">Muscular </w:t>
+      </w:r>
+      <w:proofErr w:type="gramStart"/>
+      <w:r>
+        <w:t>strength  --</w:t>
+      </w:r>
+      <w:proofErr w:type="gramEnd"/>
+      <w:r>
+        <w:t xml:space="preserve"> irradicate muscular tension -- don’t through a punch when you are tense. Arm should be thrown out by legs and torso, reduce tension in arm to more effectively through punch. </w:t>
       </w:r>
     </w:p>
     <w:p>
@@ -5769,31 +8005,67 @@
           <w:color w:val="000000"/>
           <w:shd w:val="clear" w:color="auto" w:fill="FFFFFF"/>
         </w:rPr>
-        <w:t>All movements should flow outwards from the fighter’s centre to the hands and feet. The hips and shoulders drive the knees and elbows, which in turn, drive the hands and feet.</w:t>
-      </w:r>
-    </w:p>
-    <w:p>
-      <w:pPr>
-        <w:pStyle w:val="ListParagraph"/>
-        <w:numPr>
-          <w:ilvl w:val="0"/>
-          <w:numId w:val="11"/>
-        </w:numPr>
-      </w:pPr>
+        <w:t xml:space="preserve">All movements should flow outwards from the fighter’s </w:t>
+      </w:r>
+      <w:proofErr w:type="spellStart"/>
       <w:r>
         <w:rPr>
           <w:rFonts w:ascii="Georgia" w:hAnsi="Georgia"/>
           <w:color w:val="000000"/>
           <w:shd w:val="clear" w:color="auto" w:fill="FFFFFF"/>
         </w:rPr>
-        <w:t>Lower Dantian -- between the navel and the tops of the legs</w:t>
-      </w:r>
+        <w:t>centre</w:t>
+      </w:r>
+      <w:proofErr w:type="spellEnd"/>
       <w:r>
         <w:rPr>
           <w:rFonts w:ascii="Georgia" w:hAnsi="Georgia"/>
           <w:color w:val="000000"/>
           <w:shd w:val="clear" w:color="auto" w:fill="FFFFFF"/>
         </w:rPr>
+        <w:t xml:space="preserve"> to the hands and feet. The hips and shoulders drive the knees and elbows, which in turn, drive the hands and feet.</w:t>
+      </w:r>
+    </w:p>
+    <w:p>
+      <w:pPr>
+        <w:pStyle w:val="ListParagraph"/>
+        <w:numPr>
+          <w:ilvl w:val="0"/>
+          <w:numId w:val="11"/>
+        </w:numPr>
+      </w:pPr>
+      <w:r>
+        <w:rPr>
+          <w:rFonts w:ascii="Georgia" w:hAnsi="Georgia"/>
+          <w:color w:val="000000"/>
+          <w:shd w:val="clear" w:color="auto" w:fill="FFFFFF"/>
+        </w:rPr>
+        <w:t xml:space="preserve">Lower </w:t>
+      </w:r>
+      <w:proofErr w:type="spellStart"/>
+      <w:r>
+        <w:rPr>
+          <w:rFonts w:ascii="Georgia" w:hAnsi="Georgia"/>
+          <w:color w:val="000000"/>
+          <w:shd w:val="clear" w:color="auto" w:fill="FFFFFF"/>
+        </w:rPr>
+        <w:t>Dantian</w:t>
+      </w:r>
+      <w:proofErr w:type="spellEnd"/>
+      <w:r>
+        <w:rPr>
+          <w:rFonts w:ascii="Georgia" w:hAnsi="Georgia"/>
+          <w:color w:val="000000"/>
+          <w:shd w:val="clear" w:color="auto" w:fill="FFFFFF"/>
+        </w:rPr>
+        <w:t xml:space="preserve"> -- between the navel and the tops of the legs</w:t>
+      </w:r>
+      <w:r>
+        <w:rPr>
+          <w:rFonts w:ascii="Georgia" w:hAnsi="Georgia"/>
+          <w:color w:val="000000"/>
+          <w:shd w:val="clear" w:color="auto" w:fill="FFFFFF"/>
+        </w:rPr>
         <w:t>-- motion comes from center and below in root.</w:t>
       </w:r>
     </w:p>
@@ -5808,8 +8080,13 @@
       </w:r>
     </w:p>
     <w:p>
-      <w:r>
-        <w:t xml:space="preserve">Shihengyin -- </w:t>
+      <w:proofErr w:type="spellStart"/>
+      <w:r>
+        <w:t>Shihengyin</w:t>
+      </w:r>
+      <w:proofErr w:type="spellEnd"/>
+      <w:r>
+        <w:t xml:space="preserve"> -- </w:t>
       </w:r>
       <w:hyperlink r:id="rId6" w:history="1">
         <w:r>
@@ -5851,7 +8128,15 @@
     </w:p>
     <w:p>
       <w:r>
-        <w:t xml:space="preserve">Internal opposition is a good way to regulate against external forces, as long as the self does turn to warring against itself. </w:t>
+        <w:t xml:space="preserve">Internal opposition is a good way to regulate against external forces, </w:t>
+      </w:r>
+      <w:proofErr w:type="gramStart"/>
+      <w:r>
+        <w:t>as long as</w:t>
+      </w:r>
+      <w:proofErr w:type="gramEnd"/>
+      <w:r>
+        <w:t xml:space="preserve"> the self does turn to warring against itself. </w:t>
       </w:r>
     </w:p>
     <w:p>
@@ -5884,6 +8169,7 @@
       <w:r>
         <w:t xml:space="preserve">-- </w:t>
       </w:r>
+      <w:proofErr w:type="spellStart"/>
       <w:r>
         <w:rPr>
           <w:rFonts w:eastAsia="Yu Mincho"/>
@@ -5898,6 +8184,7 @@
         </w:rPr>
         <w:t>ú</w:t>
       </w:r>
+      <w:proofErr w:type="spellEnd"/>
       <w:r>
         <w:rPr>
           <w:rFonts w:eastAsia="Yu Mincho"/>
@@ -5942,6 +8229,7 @@
       <w:r>
         <w:t xml:space="preserve">-- </w:t>
       </w:r>
+      <w:proofErr w:type="spellStart"/>
       <w:r>
         <w:rPr>
           <w:rFonts w:eastAsia="Yu Mincho" w:hint="eastAsia"/>
@@ -5949,6 +8237,7 @@
         </w:rPr>
         <w:t>huó</w:t>
       </w:r>
+      <w:proofErr w:type="spellEnd"/>
       <w:r>
         <w:rPr>
           <w:rFonts w:eastAsia="Yu Mincho"/>
@@ -6008,7 +8297,23 @@
           <w:lang w:eastAsia="ja-JP"/>
         </w:rPr>
         <w:tab/>
-        <w:t xml:space="preserve">Everything is energy -- energy attached to information. </w:t>
+        <w:t xml:space="preserve">Everything is energy -- </w:t>
+      </w:r>
+      <w:proofErr w:type="spellStart"/>
+      <w:r>
+        <w:rPr>
+          <w:rFonts w:eastAsia="Yu Mincho"/>
+          <w:lang w:eastAsia="ja-JP"/>
+        </w:rPr>
+        <w:t>energy</w:t>
+      </w:r>
+      <w:proofErr w:type="spellEnd"/>
+      <w:r>
+        <w:rPr>
+          <w:rFonts w:eastAsia="Yu Mincho"/>
+          <w:lang w:eastAsia="ja-JP"/>
+        </w:rPr>
+        <w:t xml:space="preserve"> attached to information. </w:t>
       </w:r>
     </w:p>
     <w:p>
@@ -6262,8 +8567,9 @@
           <w:szCs w:val="27"/>
         </w:rPr>
         <w:br/>
-        <w:t>Xuan Pin Zhi Men,</w:t>
-      </w:r>
+        <w:t xml:space="preserve">Xuan Pin </w:t>
+      </w:r>
+      <w:proofErr w:type="spellStart"/>
       <w:r>
         <w:rPr>
           <w:b/>
@@ -6272,9 +8578,9 @@
           <w:sz w:val="27"/>
           <w:szCs w:val="27"/>
         </w:rPr>
-        <w:br/>
-        <w:t>Shi Wei Tian Di Gen.</w:t>
-      </w:r>
+        <w:t>Zhi</w:t>
+      </w:r>
+      <w:proofErr w:type="spellEnd"/>
       <w:r>
         <w:rPr>
           <w:b/>
@@ -6283,8 +8589,7 @@
           <w:sz w:val="27"/>
           <w:szCs w:val="27"/>
         </w:rPr>
-        <w:br/>
-        <w:t>Mian Mian Ruo Cun,</w:t>
+        <w:t xml:space="preserve"> Men,</w:t>
       </w:r>
       <w:r>
         <w:rPr>
@@ -6295,7 +8600,117 @@
           <w:szCs w:val="27"/>
         </w:rPr>
         <w:br/>
-        <w:t>Yong Zhi Bu Qin.</w:t>
+        <w:t>Shi Wei Tian Di Gen.</w:t>
+      </w:r>
+      <w:r>
+        <w:rPr>
+          <w:b/>
+          <w:bCs/>
+          <w:color w:val="000000"/>
+          <w:sz w:val="27"/>
+          <w:szCs w:val="27"/>
+        </w:rPr>
+        <w:br/>
+        <w:t xml:space="preserve">Mian </w:t>
+      </w:r>
+      <w:proofErr w:type="spellStart"/>
+      <w:r>
+        <w:rPr>
+          <w:b/>
+          <w:bCs/>
+          <w:color w:val="000000"/>
+          <w:sz w:val="27"/>
+          <w:szCs w:val="27"/>
+        </w:rPr>
+        <w:t>Mian</w:t>
+      </w:r>
+      <w:proofErr w:type="spellEnd"/>
+      <w:r>
+        <w:rPr>
+          <w:b/>
+          <w:bCs/>
+          <w:color w:val="000000"/>
+          <w:sz w:val="27"/>
+          <w:szCs w:val="27"/>
+        </w:rPr>
+        <w:t xml:space="preserve"> </w:t>
+      </w:r>
+      <w:proofErr w:type="spellStart"/>
+      <w:r>
+        <w:rPr>
+          <w:b/>
+          <w:bCs/>
+          <w:color w:val="000000"/>
+          <w:sz w:val="27"/>
+          <w:szCs w:val="27"/>
+        </w:rPr>
+        <w:t>Ruo</w:t>
+      </w:r>
+      <w:proofErr w:type="spellEnd"/>
+      <w:r>
+        <w:rPr>
+          <w:b/>
+          <w:bCs/>
+          <w:color w:val="000000"/>
+          <w:sz w:val="27"/>
+          <w:szCs w:val="27"/>
+        </w:rPr>
+        <w:t xml:space="preserve"> </w:t>
+      </w:r>
+      <w:proofErr w:type="spellStart"/>
+      <w:r>
+        <w:rPr>
+          <w:b/>
+          <w:bCs/>
+          <w:color w:val="000000"/>
+          <w:sz w:val="27"/>
+          <w:szCs w:val="27"/>
+        </w:rPr>
+        <w:t>Cun</w:t>
+      </w:r>
+      <w:proofErr w:type="spellEnd"/>
+      <w:r>
+        <w:rPr>
+          <w:b/>
+          <w:bCs/>
+          <w:color w:val="000000"/>
+          <w:sz w:val="27"/>
+          <w:szCs w:val="27"/>
+        </w:rPr>
+        <w:t>,</w:t>
+      </w:r>
+      <w:r>
+        <w:rPr>
+          <w:b/>
+          <w:bCs/>
+          <w:color w:val="000000"/>
+          <w:sz w:val="27"/>
+          <w:szCs w:val="27"/>
+        </w:rPr>
+        <w:br/>
+        <w:t xml:space="preserve">Yong </w:t>
+      </w:r>
+      <w:proofErr w:type="spellStart"/>
+      <w:r>
+        <w:rPr>
+          <w:b/>
+          <w:bCs/>
+          <w:color w:val="000000"/>
+          <w:sz w:val="27"/>
+          <w:szCs w:val="27"/>
+        </w:rPr>
+        <w:t>Zhi</w:t>
+      </w:r>
+      <w:proofErr w:type="spellEnd"/>
+      <w:r>
+        <w:rPr>
+          <w:b/>
+          <w:bCs/>
+          <w:color w:val="000000"/>
+          <w:sz w:val="27"/>
+          <w:szCs w:val="27"/>
+        </w:rPr>
+        <w:t xml:space="preserve"> Bu Qin.</w:t>
       </w:r>
     </w:p>
     <w:p>
@@ -6564,7 +8979,23 @@
           <w:rFonts w:eastAsia="Yu Mincho"/>
           <w:lang w:eastAsia="ja-JP"/>
         </w:rPr>
-        <w:t>Dr. Minkus practicing medicine right up to the end of his life as he battles cancer, physically deteriorating in front of his patience. His sense of duty and dedication driving him on. Fred Rodgers with a handwritten note in his wallet stating that “Life is for service”</w:t>
+        <w:t xml:space="preserve">Dr. </w:t>
+      </w:r>
+      <w:proofErr w:type="spellStart"/>
+      <w:r>
+        <w:rPr>
+          <w:rFonts w:eastAsia="Yu Mincho"/>
+          <w:lang w:eastAsia="ja-JP"/>
+        </w:rPr>
+        <w:t>Minkus</w:t>
+      </w:r>
+      <w:proofErr w:type="spellEnd"/>
+      <w:r>
+        <w:rPr>
+          <w:rFonts w:eastAsia="Yu Mincho"/>
+          <w:lang w:eastAsia="ja-JP"/>
+        </w:rPr>
+        <w:t xml:space="preserve"> practicing medicine right up to the end of his life as he battles cancer, physically deteriorating in front of his patience. His sense of duty and dedication driving him on. Fred Rodgers with a handwritten note in his wallet stating that “Life is for service”</w:t>
       </w:r>
     </w:p>
     <w:p>
@@ -6983,7 +9414,29 @@
           <w:sz w:val="32"/>
           <w:szCs w:val="32"/>
         </w:rPr>
-        <w:t xml:space="preserve">The house, the car, the career, the marriage (the ring), the children, etc, etc. </w:t>
+        <w:t xml:space="preserve">The house, the car, the career, the marriage (the ring), the children, </w:t>
+      </w:r>
+      <w:proofErr w:type="spellStart"/>
+      <w:r>
+        <w:rPr>
+          <w:rFonts w:ascii="Source Sans Pro" w:eastAsia="Times New Roman" w:hAnsi="Source Sans Pro" w:cs="Times New Roman"/>
+          <w:color w:val="444444"/>
+          <w:spacing w:val="-4"/>
+          <w:sz w:val="32"/>
+          <w:szCs w:val="32"/>
+        </w:rPr>
+        <w:t>etc</w:t>
+      </w:r>
+      <w:proofErr w:type="spellEnd"/>
+      <w:r>
+        <w:rPr>
+          <w:rFonts w:ascii="Source Sans Pro" w:eastAsia="Times New Roman" w:hAnsi="Source Sans Pro" w:cs="Times New Roman"/>
+          <w:color w:val="444444"/>
+          <w:spacing w:val="-4"/>
+          <w:sz w:val="32"/>
+          <w:szCs w:val="32"/>
+        </w:rPr>
+        <w:t xml:space="preserve">, etc. </w:t>
       </w:r>
     </w:p>
     <w:p>
@@ -7150,12 +9603,10 @@
           <w:sz w:val="32"/>
           <w:szCs w:val="32"/>
         </w:rPr>
-        <w:t xml:space="preserve"> Everything becomes an aesthetic choice (mushroom realization, the relativism of our culture -- its all just an aesthetic choice, things added on-- our cyborg selves, in addition to maintaining our bodies we must keep up our vehicle- extends our range in space and time (but with a demand</w:t>
-      </w:r>
-    </w:p>
-    <w:p>
-      <w:pPr>
-        <w:spacing w:before="100" w:beforeAutospacing="1" w:after="100" w:afterAutospacing="1" w:line="240" w:lineRule="auto"/>
+        <w:t xml:space="preserve"> Everything becomes an aesthetic choice (mushroom realization, the relativism of our culture -- </w:t>
+      </w:r>
+      <w:proofErr w:type="spellStart"/>
+      <w:r>
         <w:rPr>
           <w:rFonts w:ascii="Source Sans Pro" w:eastAsia="Times New Roman" w:hAnsi="Source Sans Pro" w:cs="Times New Roman"/>
           <w:color w:val="444444"/>
@@ -7163,7 +9614,9 @@
           <w:sz w:val="32"/>
           <w:szCs w:val="32"/>
         </w:rPr>
-      </w:pPr>
+        <w:t>its</w:t>
+      </w:r>
+      <w:proofErr w:type="spellEnd"/>
       <w:r>
         <w:rPr>
           <w:rFonts w:ascii="Source Sans Pro" w:eastAsia="Times New Roman" w:hAnsi="Source Sans Pro" w:cs="Times New Roman"/>
@@ -7172,16 +9625,11 @@
           <w:sz w:val="32"/>
           <w:szCs w:val="32"/>
         </w:rPr>
-        <w:t xml:space="preserve">James T. Adams “The Epic of America” </w:t>
-      </w:r>
-    </w:p>
-    <w:p>
-      <w:pPr>
-        <w:pStyle w:val="ListParagraph"/>
-        <w:numPr>
-          <w:ilvl w:val="0"/>
-          <w:numId w:val="10"/>
-        </w:numPr>
+        <w:t xml:space="preserve"> all just an aesthetic choice, things added on-- our cyborg selves, in addition to maintaining our bodies we must keep up our vehicle- extends our range in space and time (but with a demand</w:t>
+      </w:r>
+    </w:p>
+    <w:p>
+      <w:pPr>
         <w:spacing w:before="100" w:beforeAutospacing="1" w:after="100" w:afterAutospacing="1" w:line="240" w:lineRule="auto"/>
         <w:rPr>
           <w:rFonts w:ascii="Source Sans Pro" w:eastAsia="Times New Roman" w:hAnsi="Source Sans Pro" w:cs="Times New Roman"/>
@@ -7199,11 +9647,16 @@
           <w:sz w:val="32"/>
           <w:szCs w:val="32"/>
         </w:rPr>
-        <w:t xml:space="preserve">Collectivity, trust  </w:t>
-      </w:r>
-    </w:p>
-    <w:p>
-      <w:pPr>
+        <w:t xml:space="preserve">James T. Adams “The Epic of America” </w:t>
+      </w:r>
+    </w:p>
+    <w:p>
+      <w:pPr>
+        <w:pStyle w:val="ListParagraph"/>
+        <w:numPr>
+          <w:ilvl w:val="0"/>
+          <w:numId w:val="10"/>
+        </w:numPr>
         <w:spacing w:before="100" w:beforeAutospacing="1" w:after="100" w:afterAutospacing="1" w:line="240" w:lineRule="auto"/>
         <w:rPr>
           <w:rFonts w:ascii="Source Sans Pro" w:eastAsia="Times New Roman" w:hAnsi="Source Sans Pro" w:cs="Times New Roman"/>
@@ -7221,7 +9674,7 @@
           <w:sz w:val="32"/>
           <w:szCs w:val="32"/>
         </w:rPr>
-        <w:t xml:space="preserve">Mark Jackson “Happiness in a Hurry” </w:t>
+        <w:t xml:space="preserve">Collectivity, trust  </w:t>
       </w:r>
     </w:p>
     <w:p>
@@ -7243,8 +9696,7 @@
           <w:sz w:val="32"/>
           <w:szCs w:val="32"/>
         </w:rPr>
-        <w:tab/>
-        <w:t xml:space="preserve">Consumption == personal fulfillment </w:t>
+        <w:t xml:space="preserve">Mark Jackson “Happiness in a Hurry” </w:t>
       </w:r>
     </w:p>
     <w:p>
@@ -7267,7 +9719,7 @@
           <w:szCs w:val="32"/>
         </w:rPr>
         <w:tab/>
-        <w:t xml:space="preserve">I just have to save myself. Follow my set of narcissistic goals, selfish pursuit of pleasure. </w:t>
+        <w:t xml:space="preserve">Consumption == personal fulfillment </w:t>
       </w:r>
     </w:p>
     <w:p>
@@ -7289,10 +9741,10 @@
           <w:sz w:val="32"/>
           <w:szCs w:val="32"/>
         </w:rPr>
-        <w:lastRenderedPageBreak/>
         <w:tab/>
-        <w:t xml:space="preserve">We are all subject to a particular set of socio-economic political </w:t>
-      </w:r>
+        <w:t xml:space="preserve">I just </w:t>
+      </w:r>
+      <w:proofErr w:type="gramStart"/>
       <w:r>
         <w:rPr>
           <w:rFonts w:ascii="Source Sans Pro" w:eastAsia="Times New Roman" w:hAnsi="Source Sans Pro" w:cs="Times New Roman"/>
@@ -7301,8 +9753,9 @@
           <w:sz w:val="32"/>
           <w:szCs w:val="32"/>
         </w:rPr>
-        <w:t>contingencies</w:t>
-      </w:r>
+        <w:t>have to</w:t>
+      </w:r>
+      <w:proofErr w:type="gramEnd"/>
       <w:r>
         <w:rPr>
           <w:rFonts w:ascii="Source Sans Pro" w:eastAsia="Times New Roman" w:hAnsi="Source Sans Pro" w:cs="Times New Roman"/>
@@ -7311,7 +9764,7 @@
           <w:sz w:val="32"/>
           <w:szCs w:val="32"/>
         </w:rPr>
-        <w:t xml:space="preserve">. </w:t>
+        <w:t xml:space="preserve"> save myself. Follow my set of narcissistic goals, selfish pursuit of pleasure. </w:t>
       </w:r>
     </w:p>
     <w:p>
@@ -7333,8 +9786,74 @@
           <w:sz w:val="32"/>
           <w:szCs w:val="32"/>
         </w:rPr>
+        <w:lastRenderedPageBreak/>
         <w:tab/>
-        <w:t xml:space="preserve">If time is so fucking precious then why do we waste so much of it on kvetching? </w:t>
+        <w:t xml:space="preserve">We are all subject to a particular set of socio-economic political </w:t>
+      </w:r>
+      <w:r>
+        <w:rPr>
+          <w:rFonts w:ascii="Source Sans Pro" w:eastAsia="Times New Roman" w:hAnsi="Source Sans Pro" w:cs="Times New Roman"/>
+          <w:color w:val="444444"/>
+          <w:spacing w:val="-4"/>
+          <w:sz w:val="32"/>
+          <w:szCs w:val="32"/>
+        </w:rPr>
+        <w:t>contingencies</w:t>
+      </w:r>
+      <w:r>
+        <w:rPr>
+          <w:rFonts w:ascii="Source Sans Pro" w:eastAsia="Times New Roman" w:hAnsi="Source Sans Pro" w:cs="Times New Roman"/>
+          <w:color w:val="444444"/>
+          <w:spacing w:val="-4"/>
+          <w:sz w:val="32"/>
+          <w:szCs w:val="32"/>
+        </w:rPr>
+        <w:t xml:space="preserve">. </w:t>
+      </w:r>
+    </w:p>
+    <w:p>
+      <w:pPr>
+        <w:spacing w:before="100" w:beforeAutospacing="1" w:after="100" w:afterAutospacing="1" w:line="240" w:lineRule="auto"/>
+        <w:rPr>
+          <w:rFonts w:ascii="Source Sans Pro" w:eastAsia="Times New Roman" w:hAnsi="Source Sans Pro" w:cs="Times New Roman"/>
+          <w:color w:val="444444"/>
+          <w:spacing w:val="-4"/>
+          <w:sz w:val="32"/>
+          <w:szCs w:val="32"/>
+        </w:rPr>
+      </w:pPr>
+      <w:r>
+        <w:rPr>
+          <w:rFonts w:ascii="Source Sans Pro" w:eastAsia="Times New Roman" w:hAnsi="Source Sans Pro" w:cs="Times New Roman"/>
+          <w:color w:val="444444"/>
+          <w:spacing w:val="-4"/>
+          <w:sz w:val="32"/>
+          <w:szCs w:val="32"/>
+        </w:rPr>
+        <w:tab/>
+        <w:t xml:space="preserve">If time is so fucking </w:t>
+      </w:r>
+      <w:proofErr w:type="gramStart"/>
+      <w:r>
+        <w:rPr>
+          <w:rFonts w:ascii="Source Sans Pro" w:eastAsia="Times New Roman" w:hAnsi="Source Sans Pro" w:cs="Times New Roman"/>
+          <w:color w:val="444444"/>
+          <w:spacing w:val="-4"/>
+          <w:sz w:val="32"/>
+          <w:szCs w:val="32"/>
+        </w:rPr>
+        <w:t>precious</w:t>
+      </w:r>
+      <w:proofErr w:type="gramEnd"/>
+      <w:r>
+        <w:rPr>
+          <w:rFonts w:ascii="Source Sans Pro" w:eastAsia="Times New Roman" w:hAnsi="Source Sans Pro" w:cs="Times New Roman"/>
+          <w:color w:val="444444"/>
+          <w:spacing w:val="-4"/>
+          <w:sz w:val="32"/>
+          <w:szCs w:val="32"/>
+        </w:rPr>
+        <w:t xml:space="preserve"> then why do we waste so much of it on kvetching? </w:t>
       </w:r>
     </w:p>
     <w:p>
@@ -7606,7 +10125,29 @@
           <w:szCs w:val="21"/>
           <w:shd w:val="clear" w:color="auto" w:fill="FFFFFF"/>
         </w:rPr>
-        <w:t> Goethe (via Steiner) "thinking…is no more and no less an organ of perception than the eye or ear. Just as the eye perceives colours and the ear sounds, so thinking perceives ideas."</w:t>
+        <w:t xml:space="preserve"> Goethe (via Steiner) "thinking…is no more and no less an organ of perception than the eye or ear. Just as the eye perceives </w:t>
+      </w:r>
+      <w:proofErr w:type="spellStart"/>
+      <w:r>
+        <w:rPr>
+          <w:rFonts w:ascii="Arial" w:hAnsi="Arial" w:cs="Arial"/>
+          <w:color w:val="202122"/>
+          <w:sz w:val="21"/>
+          <w:szCs w:val="21"/>
+          <w:shd w:val="clear" w:color="auto" w:fill="FFFFFF"/>
+        </w:rPr>
+        <w:t>colours</w:t>
+      </w:r>
+      <w:proofErr w:type="spellEnd"/>
+      <w:r>
+        <w:rPr>
+          <w:rFonts w:ascii="Arial" w:hAnsi="Arial" w:cs="Arial"/>
+          <w:color w:val="202122"/>
+          <w:sz w:val="21"/>
+          <w:szCs w:val="21"/>
+          <w:shd w:val="clear" w:color="auto" w:fill="FFFFFF"/>
+        </w:rPr>
+        <w:t xml:space="preserve"> and the ear sounds, so thinking perceives ideas."</w:t>
       </w:r>
     </w:p>
     <w:p>
@@ -7983,6 +10524,7 @@
           <w:szCs w:val="27"/>
         </w:rPr>
       </w:pPr>
+      <w:proofErr w:type="spellStart"/>
       <w:r>
         <w:rPr>
           <w:rFonts w:ascii="Arial" w:hAnsi="Arial" w:cs="Arial"/>
@@ -7990,7 +10532,17 @@
           <w:sz w:val="27"/>
           <w:szCs w:val="27"/>
         </w:rPr>
-        <w:t>Sweeton suggests people who are new to shadow work keep a running log of times they have a strong emotion and what triggered it. She says signs include feeling like you had a “gut punch” or felt your chest tightening.</w:t>
+        <w:t>Sweeton</w:t>
+      </w:r>
+      <w:proofErr w:type="spellEnd"/>
+      <w:r>
+        <w:rPr>
+          <w:rFonts w:ascii="Arial" w:hAnsi="Arial" w:cs="Arial"/>
+          <w:color w:val="231F20"/>
+          <w:sz w:val="27"/>
+          <w:szCs w:val="27"/>
+        </w:rPr>
+        <w:t xml:space="preserve"> suggests people who are new to shadow work keep a running log of times they have a strong emotion and what triggered it. She says signs include feeling like you had a “gut punch” or felt your chest tightening.</w:t>
       </w:r>
     </w:p>
     <w:p>
@@ -8046,8 +10598,9 @@
           <w:sz w:val="27"/>
           <w:szCs w:val="27"/>
         </w:rPr>
-        <w:t xml:space="preserve">.  Later betsy and I watch “I am thinking of ending things” and it is both a wonderful and terrible experience. </w:t>
-      </w:r>
+        <w:t xml:space="preserve">.  Later </w:t>
+      </w:r>
+      <w:proofErr w:type="spellStart"/>
       <w:r>
         <w:rPr>
           <w:rFonts w:ascii="Arial" w:hAnsi="Arial" w:cs="Arial"/>
@@ -8055,8 +10608,9 @@
           <w:sz w:val="27"/>
           <w:szCs w:val="27"/>
         </w:rPr>
-        <w:t xml:space="preserve">It feels good to soberly watch a movie and move with it. A lot of the content feels directed right at me -- an attempt to instinctually create a subconscious, personal experience. The deconstructing of influences. The massive net of nen that all of us have between us and immediate experience, woven together from media sources and memories and adopted preferences and lines and so on. </w:t>
-      </w:r>
+        <w:t>betsy</w:t>
+      </w:r>
+      <w:proofErr w:type="spellEnd"/>
       <w:r>
         <w:rPr>
           <w:rFonts w:ascii="Arial" w:hAnsi="Arial" w:cs="Arial"/>
@@ -8064,7 +10618,65 @@
           <w:sz w:val="27"/>
           <w:szCs w:val="27"/>
         </w:rPr>
-        <w:t xml:space="preserve">I take the last sip of beer and I nearly choke myself. My throat feel closed today. Tried to sing earlier and my body felt kind of broken and my throat felt shallow and closed. </w:t>
+        <w:t xml:space="preserve"> and I watch “I am thinking of ending things” and it is both a wonderful and terrible experience. </w:t>
+      </w:r>
+      <w:r>
+        <w:rPr>
+          <w:rFonts w:ascii="Arial" w:hAnsi="Arial" w:cs="Arial"/>
+          <w:color w:val="231F20"/>
+          <w:sz w:val="27"/>
+          <w:szCs w:val="27"/>
+        </w:rPr>
+        <w:t xml:space="preserve">It feels good to soberly watch a movie and move with it. A lot of the content feels directed right at me -- an attempt to instinctually create a subconscious, personal experience. The deconstructing of influences. The massive net of </w:t>
+      </w:r>
+      <w:proofErr w:type="spellStart"/>
+      <w:r>
+        <w:rPr>
+          <w:rFonts w:ascii="Arial" w:hAnsi="Arial" w:cs="Arial"/>
+          <w:color w:val="231F20"/>
+          <w:sz w:val="27"/>
+          <w:szCs w:val="27"/>
+        </w:rPr>
+        <w:t>nen</w:t>
+      </w:r>
+      <w:proofErr w:type="spellEnd"/>
+      <w:r>
+        <w:rPr>
+          <w:rFonts w:ascii="Arial" w:hAnsi="Arial" w:cs="Arial"/>
+          <w:color w:val="231F20"/>
+          <w:sz w:val="27"/>
+          <w:szCs w:val="27"/>
+        </w:rPr>
+        <w:t xml:space="preserve"> that all of us have between us and immediate experience, woven together from media sources and memories and adopted preferences and lines and so on. </w:t>
+      </w:r>
+      <w:r>
+        <w:rPr>
+          <w:rFonts w:ascii="Arial" w:hAnsi="Arial" w:cs="Arial"/>
+          <w:color w:val="231F20"/>
+          <w:sz w:val="27"/>
+          <w:szCs w:val="27"/>
+        </w:rPr>
+        <w:t xml:space="preserve">I take the last sip of beer and I nearly choke myself. My throat </w:t>
+      </w:r>
+      <w:proofErr w:type="gramStart"/>
+      <w:r>
+        <w:rPr>
+          <w:rFonts w:ascii="Arial" w:hAnsi="Arial" w:cs="Arial"/>
+          <w:color w:val="231F20"/>
+          <w:sz w:val="27"/>
+          <w:szCs w:val="27"/>
+        </w:rPr>
+        <w:t>feel</w:t>
+      </w:r>
+      <w:proofErr w:type="gramEnd"/>
+      <w:r>
+        <w:rPr>
+          <w:rFonts w:ascii="Arial" w:hAnsi="Arial" w:cs="Arial"/>
+          <w:color w:val="231F20"/>
+          <w:sz w:val="27"/>
+          <w:szCs w:val="27"/>
+        </w:rPr>
+        <w:t xml:space="preserve"> closed today. Tried to sing earlier and my body felt kind of broken and my throat felt shallow and closed. </w:t>
       </w:r>
     </w:p>
     <w:p>
@@ -8136,8 +10748,9 @@
           <w:szCs w:val="27"/>
         </w:rPr>
         <w:tab/>
-        <w:t xml:space="preserve">05/14/2022-- end up talking to brother and feeling over caffeinated and underslept and fragmented and conflicted, lacking wherewithal to fully be there for him in his transition, feeling misunderstood and sort of patronized by </w:t>
-      </w:r>
+        <w:t xml:space="preserve">05/14/2022-- end up talking to brother and feeling over caffeinated and </w:t>
+      </w:r>
+      <w:proofErr w:type="spellStart"/>
       <w:r>
         <w:rPr>
           <w:rFonts w:ascii="Arial" w:hAnsi="Arial" w:cs="Arial"/>
@@ -8145,9 +10758,29 @@
           <w:sz w:val="27"/>
           <w:szCs w:val="27"/>
         </w:rPr>
+        <w:t>underslept</w:t>
+      </w:r>
+      <w:proofErr w:type="spellEnd"/>
+      <w:r>
+        <w:rPr>
+          <w:rFonts w:ascii="Arial" w:hAnsi="Arial" w:cs="Arial"/>
+          <w:color w:val="231F20"/>
+          <w:sz w:val="27"/>
+          <w:szCs w:val="27"/>
+        </w:rPr>
+        <w:t xml:space="preserve"> and fragmented and conflicted, lacking wherewithal to fully be there for him in his transition, feeling misunderstood and sort of patronized by </w:t>
+      </w:r>
+      <w:r>
+        <w:rPr>
+          <w:rFonts w:ascii="Arial" w:hAnsi="Arial" w:cs="Arial"/>
+          <w:color w:val="231F20"/>
+          <w:sz w:val="27"/>
+          <w:szCs w:val="27"/>
+        </w:rPr>
         <w:lastRenderedPageBreak/>
-        <w:t xml:space="preserve">my brother-- this is my own insecurity and a bubbling up of my current financial stress. I have wasted a lot of time and overspent on my lucky breaks. Now it is brass tacks and I should be focusing, but am feeling nervous and restless and conflicted over the weekend because I don’t feel like I deserve a break and even as I dig deeper into my subject matter I repeatedly get pulled away into my fragmented literary musings and researches.  This Shadow </w:t>
-      </w:r>
+        <w:t xml:space="preserve">my brother-- this is my own insecurity and a bubbling up of my current financial stress. I have wasted a lot of time and overspent on my lucky breaks. Now it is brass </w:t>
+      </w:r>
+      <w:proofErr w:type="gramStart"/>
       <w:r>
         <w:rPr>
           <w:rFonts w:ascii="Arial" w:hAnsi="Arial" w:cs="Arial"/>
@@ -8155,6 +10788,25 @@
           <w:sz w:val="27"/>
           <w:szCs w:val="27"/>
         </w:rPr>
+        <w:t>tacks</w:t>
+      </w:r>
+      <w:proofErr w:type="gramEnd"/>
+      <w:r>
+        <w:rPr>
+          <w:rFonts w:ascii="Arial" w:hAnsi="Arial" w:cs="Arial"/>
+          <w:color w:val="231F20"/>
+          <w:sz w:val="27"/>
+          <w:szCs w:val="27"/>
+        </w:rPr>
+        <w:t xml:space="preserve"> and I should be focusing, but am feeling nervous and restless and conflicted over the weekend because I don’t feel like I deserve a break and even as I dig deeper into my subject matter I repeatedly get pulled away into my fragmented literary musings and researches.  This Shadow </w:t>
+      </w:r>
+      <w:r>
+        <w:rPr>
+          <w:rFonts w:ascii="Arial" w:hAnsi="Arial" w:cs="Arial"/>
+          <w:color w:val="231F20"/>
+          <w:sz w:val="27"/>
+          <w:szCs w:val="27"/>
+        </w:rPr>
         <w:t>inquiry strikes me as super necessary right now and I am glad that I ordered the confronting generational trauma.  Helena comes in as I settle in and says that she wants to go somewhere. I am feeling like I have an extremely short fuse, very easily frustrated which makes her request for us “to go somewhere” feel twitchy. I am a failing father, unable to provide for my family. Unable to get over my poor self-esteem and focus habits and provide for my family.  My conviction that I absolutely need to be out of my THC - caffeine- alcohol cycle has never been felt more acutely.  This said as I sip a beer at 2:30 in the afternoon.</w:t>
       </w:r>
       <w:r>
@@ -8164,7 +10816,27 @@
           <w:sz w:val="27"/>
           <w:szCs w:val="27"/>
         </w:rPr>
-        <w:t xml:space="preserve">  Helena leans on me as I attempt to type and settle in, pushing me, pinching my nose and ears, but I don’t feel playful, I feel mad and ferocious and I am running too hot. My Alexander work feels like it has really been falling off -- I keep finding myself settling into unproductive states of rest -- need to breath. Need to focus.</w:t>
+        <w:t xml:space="preserve">  Helena leans on me as I attempt to type and settle in, pushing me, pinching my nose and ears, but I don’t feel playful, I feel mad and </w:t>
+      </w:r>
+      <w:proofErr w:type="gramStart"/>
+      <w:r>
+        <w:rPr>
+          <w:rFonts w:ascii="Arial" w:hAnsi="Arial" w:cs="Arial"/>
+          <w:color w:val="231F20"/>
+          <w:sz w:val="27"/>
+          <w:szCs w:val="27"/>
+        </w:rPr>
+        <w:t>ferocious</w:t>
+      </w:r>
+      <w:proofErr w:type="gramEnd"/>
+      <w:r>
+        <w:rPr>
+          <w:rFonts w:ascii="Arial" w:hAnsi="Arial" w:cs="Arial"/>
+          <w:color w:val="231F20"/>
+          <w:sz w:val="27"/>
+          <w:szCs w:val="27"/>
+        </w:rPr>
+        <w:t xml:space="preserve"> and I am running too hot. My Alexander work feels like it has really been falling off -- I keep finding myself settling into unproductive states of rest -- need to breath. Need to focus.</w:t>
       </w:r>
     </w:p>
     <w:p>
@@ -8204,7 +10876,27 @@
           <w:sz w:val="27"/>
           <w:szCs w:val="27"/>
         </w:rPr>
-        <w:t xml:space="preserve">My father not seeming to give a shit about my financial situation. Being clueless. Being deeply into his life. He is not responsible for my wellbeing. I have gone my own way. And now I must live with the consequences. My father not being receptive to my ideas about health and fitness -- I have not applied them consistently enough to prove to him that they are worthwhile. He is pragmatic and performance focused. The idea of something being wholistic doesn’t seem to mean much to him. My father’s sentimentality and nostalgia, my sentimentality and nostalgia. Don’t look back. Create context now. New context. Context moving us forward.  </w:t>
+        <w:t xml:space="preserve">My father not seeming to </w:t>
+      </w:r>
+      <w:proofErr w:type="gramStart"/>
+      <w:r>
+        <w:rPr>
+          <w:rFonts w:ascii="Arial" w:hAnsi="Arial" w:cs="Arial"/>
+          <w:color w:val="231F20"/>
+          <w:sz w:val="27"/>
+          <w:szCs w:val="27"/>
+        </w:rPr>
+        <w:t>give a shit</w:t>
+      </w:r>
+      <w:proofErr w:type="gramEnd"/>
+      <w:r>
+        <w:rPr>
+          <w:rFonts w:ascii="Arial" w:hAnsi="Arial" w:cs="Arial"/>
+          <w:color w:val="231F20"/>
+          <w:sz w:val="27"/>
+          <w:szCs w:val="27"/>
+        </w:rPr>
+        <w:t xml:space="preserve"> about my financial situation. Being clueless. Being deeply into his life. He is not responsible for my wellbeing. I have gone my own way. And now I must live with the consequences. My father not being receptive to my ideas about health and fitness -- I have not applied them consistently enough to prove to him that they are worthwhile. He is pragmatic and performance focused. The idea of something being wholistic doesn’t seem to mean much to him. My father’s sentimentality and nostalgia, my sentimentality and nostalgia. Don’t look back. Create context now. New context. Context moving us forward.  </w:t>
       </w:r>
     </w:p>
     <w:p>
@@ -8738,7 +11430,27 @@
           <w:sz w:val="27"/>
           <w:szCs w:val="27"/>
         </w:rPr>
-        <w:t>Conflating my family breech with the larger political, cultural and economic tension in the US.</w:t>
+        <w:t xml:space="preserve">Conflating my family breech with the larger political, </w:t>
+      </w:r>
+      <w:proofErr w:type="gramStart"/>
+      <w:r>
+        <w:rPr>
+          <w:rFonts w:ascii="Arial" w:eastAsia="Times New Roman" w:hAnsi="Arial" w:cs="Arial"/>
+          <w:color w:val="231F20"/>
+          <w:sz w:val="27"/>
+          <w:szCs w:val="27"/>
+        </w:rPr>
+        <w:t>cultural</w:t>
+      </w:r>
+      <w:proofErr w:type="gramEnd"/>
+      <w:r>
+        <w:rPr>
+          <w:rFonts w:ascii="Arial" w:eastAsia="Times New Roman" w:hAnsi="Arial" w:cs="Arial"/>
+          <w:color w:val="231F20"/>
+          <w:sz w:val="27"/>
+          <w:szCs w:val="27"/>
+        </w:rPr>
+        <w:t xml:space="preserve"> and economic tension in the US.</w:t>
       </w:r>
     </w:p>
     <w:p>
@@ -8763,8 +11475,9 @@
           <w:sz w:val="27"/>
           <w:szCs w:val="27"/>
         </w:rPr>
-        <w:t>Smoking too much weed, drinking too much alcohol, consuming too much caffeine, eating shitt</w:t>
-      </w:r>
+        <w:t xml:space="preserve">Smoking too much weed, drinking too much alcohol, consuming too much caffeine, eating </w:t>
+      </w:r>
+      <w:proofErr w:type="gramStart"/>
       <w:r>
         <w:rPr>
           <w:rFonts w:ascii="Arial" w:eastAsia="Times New Roman" w:hAnsi="Arial" w:cs="Arial"/>
@@ -8772,8 +11485,18 @@
           <w:sz w:val="27"/>
           <w:szCs w:val="27"/>
         </w:rPr>
+        <w:t>shitt</w:t>
+      </w:r>
+      <w:r>
+        <w:rPr>
+          <w:rFonts w:ascii="Arial" w:eastAsia="Times New Roman" w:hAnsi="Arial" w:cs="Arial"/>
+          <w:color w:val="231F20"/>
+          <w:sz w:val="27"/>
+          <w:szCs w:val="27"/>
+        </w:rPr>
         <w:t>y</w:t>
       </w:r>
+      <w:proofErr w:type="gramEnd"/>
       <w:r>
         <w:rPr>
           <w:rFonts w:ascii="Arial" w:eastAsia="Times New Roman" w:hAnsi="Arial" w:cs="Arial"/>
@@ -8806,7 +11529,27 @@
           <w:sz w:val="27"/>
           <w:szCs w:val="27"/>
         </w:rPr>
-        <w:t>Saying stupid shit that I don’t mean just to try to hang in a conversation and keep it interesting or upbeat</w:t>
+        <w:t xml:space="preserve">Saying stupid </w:t>
+      </w:r>
+      <w:proofErr w:type="gramStart"/>
+      <w:r>
+        <w:rPr>
+          <w:rFonts w:ascii="Arial" w:eastAsia="Times New Roman" w:hAnsi="Arial" w:cs="Arial"/>
+          <w:color w:val="231F20"/>
+          <w:sz w:val="27"/>
+          <w:szCs w:val="27"/>
+        </w:rPr>
+        <w:t>shit</w:t>
+      </w:r>
+      <w:proofErr w:type="gramEnd"/>
+      <w:r>
+        <w:rPr>
+          <w:rFonts w:ascii="Arial" w:eastAsia="Times New Roman" w:hAnsi="Arial" w:cs="Arial"/>
+          <w:color w:val="231F20"/>
+          <w:sz w:val="27"/>
+          <w:szCs w:val="27"/>
+        </w:rPr>
+        <w:t xml:space="preserve"> that I don’t mean just to try to hang in a conversation and keep it interesting or upbeat</w:t>
       </w:r>
     </w:p>
     <w:p>
@@ -8831,7 +11574,27 @@
           <w:sz w:val="27"/>
           <w:szCs w:val="27"/>
         </w:rPr>
-        <w:t>Feeling like I have to be the one to elevate and enliven a situation</w:t>
+        <w:t xml:space="preserve">Feeling like I </w:t>
+      </w:r>
+      <w:proofErr w:type="gramStart"/>
+      <w:r>
+        <w:rPr>
+          <w:rFonts w:ascii="Arial" w:eastAsia="Times New Roman" w:hAnsi="Arial" w:cs="Arial"/>
+          <w:color w:val="231F20"/>
+          <w:sz w:val="27"/>
+          <w:szCs w:val="27"/>
+        </w:rPr>
+        <w:t>have to</w:t>
+      </w:r>
+      <w:proofErr w:type="gramEnd"/>
+      <w:r>
+        <w:rPr>
+          <w:rFonts w:ascii="Arial" w:eastAsia="Times New Roman" w:hAnsi="Arial" w:cs="Arial"/>
+          <w:color w:val="231F20"/>
+          <w:sz w:val="27"/>
+          <w:szCs w:val="27"/>
+        </w:rPr>
+        <w:t xml:space="preserve"> be the one to elevate and enliven a situation</w:t>
       </w:r>
     </w:p>
     <w:p>
@@ -9145,7 +11908,27 @@
           <w:sz w:val="27"/>
           <w:szCs w:val="27"/>
         </w:rPr>
-        <w:t xml:space="preserve">My father doesn’t understand me and doesn’t care to and actually kind of hates me because I don’t believe the way he does or think the way he does. </w:t>
+        <w:t xml:space="preserve">My father doesn’t understand me and doesn’t care to and </w:t>
+      </w:r>
+      <w:proofErr w:type="gramStart"/>
+      <w:r>
+        <w:rPr>
+          <w:rFonts w:ascii="Arial" w:eastAsia="Times New Roman" w:hAnsi="Arial" w:cs="Arial"/>
+          <w:color w:val="231F20"/>
+          <w:sz w:val="27"/>
+          <w:szCs w:val="27"/>
+        </w:rPr>
+        <w:t>actually kind</w:t>
+      </w:r>
+      <w:proofErr w:type="gramEnd"/>
+      <w:r>
+        <w:rPr>
+          <w:rFonts w:ascii="Arial" w:eastAsia="Times New Roman" w:hAnsi="Arial" w:cs="Arial"/>
+          <w:color w:val="231F20"/>
+          <w:sz w:val="27"/>
+          <w:szCs w:val="27"/>
+        </w:rPr>
+        <w:t xml:space="preserve"> of hates me because I don’t believe the way he does or think the way he does. </w:t>
       </w:r>
       <w:r>
         <w:rPr>
@@ -9220,7 +12003,27 @@
           <w:sz w:val="27"/>
           <w:szCs w:val="27"/>
         </w:rPr>
-        <w:t>Discuss the shadow part and how it may have originated with a friend or therapist. “For example, you might say, ‘It’s that I want to feel protected, and I’ve been taught that’s weak,’” Sweeton says.</w:t>
+        <w:t xml:space="preserve">Discuss the shadow part and how it may have originated with a friend or therapist. “For example, you might say, ‘It’s that I want to feel protected, and I’ve been taught that’s weak,’” </w:t>
+      </w:r>
+      <w:proofErr w:type="spellStart"/>
+      <w:r>
+        <w:rPr>
+          <w:rFonts w:ascii="Arial" w:eastAsia="Times New Roman" w:hAnsi="Arial" w:cs="Arial"/>
+          <w:color w:val="231F20"/>
+          <w:sz w:val="27"/>
+          <w:szCs w:val="27"/>
+        </w:rPr>
+        <w:t>Sweeton</w:t>
+      </w:r>
+      <w:proofErr w:type="spellEnd"/>
+      <w:r>
+        <w:rPr>
+          <w:rFonts w:ascii="Arial" w:eastAsia="Times New Roman" w:hAnsi="Arial" w:cs="Arial"/>
+          <w:color w:val="231F20"/>
+          <w:sz w:val="27"/>
+          <w:szCs w:val="27"/>
+        </w:rPr>
+        <w:t xml:space="preserve"> says.</w:t>
       </w:r>
     </w:p>
     <w:p>
@@ -9270,7 +12073,47 @@
           <w:sz w:val="27"/>
           <w:szCs w:val="27"/>
         </w:rPr>
-        <w:t>Shreds my self-worth and confidence. I feel like a stupid kid. Puts me in a weak position where I just have to accept hat other people offer</w:t>
+        <w:t xml:space="preserve">Shreds my self-worth and confidence. I feel like a stupid kid. Puts me in a weak position where I just </w:t>
+      </w:r>
+      <w:proofErr w:type="gramStart"/>
+      <w:r>
+        <w:rPr>
+          <w:rFonts w:ascii="Arial" w:eastAsia="Times New Roman" w:hAnsi="Arial" w:cs="Arial"/>
+          <w:color w:val="231F20"/>
+          <w:sz w:val="27"/>
+          <w:szCs w:val="27"/>
+        </w:rPr>
+        <w:t>have to</w:t>
+      </w:r>
+      <w:proofErr w:type="gramEnd"/>
+      <w:r>
+        <w:rPr>
+          <w:rFonts w:ascii="Arial" w:eastAsia="Times New Roman" w:hAnsi="Arial" w:cs="Arial"/>
+          <w:color w:val="231F20"/>
+          <w:sz w:val="27"/>
+          <w:szCs w:val="27"/>
+        </w:rPr>
+        <w:t xml:space="preserve"> accept </w:t>
+      </w:r>
+      <w:proofErr w:type="spellStart"/>
+      <w:r>
+        <w:rPr>
+          <w:rFonts w:ascii="Arial" w:eastAsia="Times New Roman" w:hAnsi="Arial" w:cs="Arial"/>
+          <w:color w:val="231F20"/>
+          <w:sz w:val="27"/>
+          <w:szCs w:val="27"/>
+        </w:rPr>
+        <w:t>hat</w:t>
+      </w:r>
+      <w:proofErr w:type="spellEnd"/>
+      <w:r>
+        <w:rPr>
+          <w:rFonts w:ascii="Arial" w:eastAsia="Times New Roman" w:hAnsi="Arial" w:cs="Arial"/>
+          <w:color w:val="231F20"/>
+          <w:sz w:val="27"/>
+          <w:szCs w:val="27"/>
+        </w:rPr>
+        <w:t xml:space="preserve"> other people offer</w:t>
       </w:r>
       <w:r>
         <w:rPr>
@@ -9427,7 +12270,27 @@
           <w:sz w:val="27"/>
           <w:szCs w:val="27"/>
         </w:rPr>
-        <w:t>,” Sweeton says.</w:t>
+        <w:t xml:space="preserve">,” </w:t>
+      </w:r>
+      <w:proofErr w:type="spellStart"/>
+      <w:r>
+        <w:rPr>
+          <w:rFonts w:ascii="Arial" w:hAnsi="Arial" w:cs="Arial"/>
+          <w:color w:val="231F20"/>
+          <w:sz w:val="27"/>
+          <w:szCs w:val="27"/>
+        </w:rPr>
+        <w:t>Sweeton</w:t>
+      </w:r>
+      <w:proofErr w:type="spellEnd"/>
+      <w:r>
+        <w:rPr>
+          <w:rFonts w:ascii="Arial" w:hAnsi="Arial" w:cs="Arial"/>
+          <w:color w:val="231F20"/>
+          <w:sz w:val="27"/>
+          <w:szCs w:val="27"/>
+        </w:rPr>
+        <w:t xml:space="preserve"> says.</w:t>
       </w:r>
     </w:p>
     <w:p>
@@ -9895,7 +12758,13 @@
     </w:p>
     <w:p>
       <w:pPr>
+        <w:pStyle w:val="ListParagraph"/>
+        <w:numPr>
+          <w:ilvl w:val="0"/>
+          <w:numId w:val="14"/>
+        </w:numPr>
         <w:spacing w:before="100" w:beforeAutospacing="1" w:after="120" w:line="390" w:lineRule="atLeast"/>
+        <w:jc w:val="right"/>
         <w:rPr>
           <w:rFonts w:ascii="Arial" w:eastAsia="Times New Roman" w:hAnsi="Arial" w:cs="Arial"/>
           <w:color w:val="231F20"/>
@@ -9910,8 +12779,19 @@
           <w:sz w:val="27"/>
           <w:szCs w:val="27"/>
         </w:rPr>
-        <w:t>Saint Seraphim of Sarov</w:t>
-      </w:r>
+        <w:t xml:space="preserve">Saint Seraphim of </w:t>
+      </w:r>
+      <w:proofErr w:type="spellStart"/>
+      <w:r>
+        <w:rPr>
+          <w:rFonts w:ascii="Arial" w:eastAsia="Times New Roman" w:hAnsi="Arial" w:cs="Arial"/>
+          <w:color w:val="231F20"/>
+          <w:sz w:val="27"/>
+          <w:szCs w:val="27"/>
+        </w:rPr>
+        <w:t>Sarov</w:t>
+      </w:r>
+      <w:proofErr w:type="spellEnd"/>
     </w:p>
     <w:sectPr>
       <w:type w:val="continuous"/>

</xml_diff>